<commit_message>
Updated with cross immunity
</commit_message>
<xml_diff>
--- a/manuscript/bayes_flu_manuscript.docx
+++ b/manuscript/bayes_flu_manuscript.docx
@@ -466,6 +466,12 @@
                 <m:r>
                   <m:t>S</m:t>
                 </m:r>
+                <m:r>
+                  <m:rPr>
+                    <m:sty m:val="p"/>
+                  </m:rPr>
+                  <m:t>,</m:t>
+                </m:r>
               </m:e>
             </m:mr>
             <m:mr>
@@ -525,9 +531,49 @@
                         </m:r>
                       </m:sub>
                     </m:sSub>
-                    <m:r>
-                      <m:t>S</m:t>
-                    </m:r>
+                    <m:d>
+                      <m:dPr>
+                        <m:begChr m:val="("/>
+                        <m:sepChr m:val=""/>
+                        <m:endChr m:val=")"/>
+                        <m:grow/>
+                      </m:dPr>
+                      <m:e>
+                        <m:r>
+                          <m:t>S</m:t>
+                        </m:r>
+                        <m:r>
+                          <m:rPr>
+                            <m:sty m:val="p"/>
+                          </m:rPr>
+                          <m:t>+</m:t>
+                        </m:r>
+                        <m:sSub>
+                          <m:e>
+                            <m:r>
+                              <m:t>σ</m:t>
+                            </m:r>
+                          </m:e>
+                          <m:sub>
+                            <m:r>
+                              <m:t>21</m:t>
+                            </m:r>
+                          </m:sub>
+                        </m:sSub>
+                        <m:sSub>
+                          <m:e>
+                            <m:r>
+                              <m:t>R</m:t>
+                            </m:r>
+                          </m:e>
+                          <m:sub>
+                            <m:r>
+                              <m:t>2</m:t>
+                            </m:r>
+                          </m:sub>
+                        </m:sSub>
+                      </m:e>
+                    </m:d>
                     <m:sSub>
                       <m:e>
                         <m:r>
@@ -605,6 +651,12 @@
                     </m:r>
                   </m:sub>
                 </m:sSub>
+                <m:r>
+                  <m:rPr>
+                    <m:sty m:val="p"/>
+                  </m:rPr>
+                  <m:t>,</m:t>
+                </m:r>
               </m:e>
             </m:mr>
             <m:mr>
@@ -664,9 +716,49 @@
                         </m:r>
                       </m:sub>
                     </m:sSub>
-                    <m:r>
-                      <m:t>S</m:t>
-                    </m:r>
+                    <m:d>
+                      <m:dPr>
+                        <m:begChr m:val="("/>
+                        <m:sepChr m:val=""/>
+                        <m:endChr m:val=")"/>
+                        <m:grow/>
+                      </m:dPr>
+                      <m:e>
+                        <m:r>
+                          <m:t>S</m:t>
+                        </m:r>
+                        <m:r>
+                          <m:rPr>
+                            <m:sty m:val="p"/>
+                          </m:rPr>
+                          <m:t>+</m:t>
+                        </m:r>
+                        <m:sSub>
+                          <m:e>
+                            <m:r>
+                              <m:t>σ</m:t>
+                            </m:r>
+                          </m:e>
+                          <m:sub>
+                            <m:r>
+                              <m:t>12</m:t>
+                            </m:r>
+                          </m:sub>
+                        </m:sSub>
+                        <m:sSub>
+                          <m:e>
+                            <m:r>
+                              <m:t>R</m:t>
+                            </m:r>
+                          </m:e>
+                          <m:sub>
+                            <m:r>
+                              <m:t>1</m:t>
+                            </m:r>
+                          </m:sub>
+                        </m:sSub>
+                      </m:e>
+                    </m:d>
                     <m:sSub>
                       <m:e>
                         <m:r>
@@ -744,6 +836,12 @@
                     </m:r>
                   </m:sub>
                 </m:sSub>
+                <m:r>
+                  <m:rPr>
+                    <m:sty m:val="p"/>
+                  </m:rPr>
+                  <m:t>,</m:t>
+                </m:r>
               </m:e>
             </m:mr>
             <m:mr>
@@ -831,6 +929,12 @@
                     </m:r>
                   </m:sub>
                 </m:sSub>
+                <m:r>
+                  <m:rPr>
+                    <m:sty m:val="p"/>
+                  </m:rPr>
+                  <m:t>,</m:t>
+                </m:r>
               </m:e>
             </m:mr>
             <m:mr>
@@ -918,6 +1022,12 @@
                     </m:r>
                   </m:sub>
                 </m:sSub>
+                <m:r>
+                  <m:rPr>
+                    <m:sty m:val="p"/>
+                  </m:rPr>
+                  <m:t>,</m:t>
+                </m:r>
               </m:e>
             </m:mr>
             <m:mr>
@@ -968,6 +1078,12 @@
                 </m:r>
                 <m:r>
                   <m:t>V</m:t>
+                </m:r>
+                <m:r>
+                  <m:rPr>
+                    <m:sty m:val="p"/>
+                  </m:rPr>
+                  <m:t>.</m:t>
                 </m:r>
               </m:e>
             </m:mr>

</xml_diff>

<commit_message>
Added four scenarios on varying vaccination coverage; updated manuscript with language for each section and output analyzing peak times
</commit_message>
<xml_diff>
--- a/manuscript/bayes_flu_manuscript.docx
+++ b/manuscript/bayes_flu_manuscript.docx
@@ -269,7 +269,7 @@
         <w:pStyle w:val="FirstParagraph"/>
       </w:pPr>
       <w:r>
-        <w:t xml:space="preserve">The system of Ordinary Differential Equations (ODEs) used for the identifiability analysis is defined as:</w:t>
+        <w:t xml:space="preserve">The two-strain SIRV model extends the susceptible-infectious-recovered framework to include simultaneous circulation of Influenza A and B. Each strain has its own infection and recovery flow, and the model introduces cross-immunity terms that reduce the susceptibility of individuals recovered from one strain to the other. A vaccination compartment allows a fraction of susceptibles to become removed at a rate that can vary by scenario.</w:t>
       </w:r>
     </w:p>
     <w:p>
@@ -1105,6 +1105,14 @@
     </w:p>
     <w:p>
       <w:pPr>
+        <w:pStyle w:val="BodyText"/>
+      </w:pPr>
+      <w:r>
+        <w:t xml:space="preserve">Before estimating parameters or interpreting model outputs, it is necessary to determine whether the parameters can, in principle, be uniquely identified from the available data. The structural identifiability analysis conducted in Julia tests (CITE CHOWELL JULIA) which parameters can be recovered given perfect observations of the system. Parameters that are globally identifiable can be estimated reliably, while non-identifiable parameters may need to be fixed or constrained by prior information. The resulting table summarizes the identifiability status of all model components, providing confidence that the quantities of interest—particularly transmission and recovery rates—can be meaningfully interpreted when fitted to surveillance data.</w:t>
+      </w:r>
+    </w:p>
+    <w:p>
+      <w:pPr>
         <w:pStyle w:val="TableCaption"/>
       </w:pPr>
       <w:r>
@@ -1169,10 +1177,226 @@
               <w:jc w:val="left"/>
             </w:pPr>
             <w:r>
-              <w:t xml:space="preserve">N₀</w:t>
-            </w:r>
-          </w:p>
-        </w:tc>
+              <w:t xml:space="preserve">S(t)</w:t>
+            </w:r>
+          </w:p>
+        </w:tc>
+        <w:tc>
+          <w:tcPr/>
+          <w:p>
+            <w:pPr>
+              <w:pStyle w:val="Compact"/>
+              <w:jc w:val="left"/>
+            </w:pPr>
+            <w:r>
+              <w:t xml:space="preserve">S(t)</w:t>
+            </w:r>
+          </w:p>
+        </w:tc>
+        <w:tc>
+          <w:tcPr/>
+          <w:p>
+            <w:pPr>
+              <w:pStyle w:val="Compact"/>
+              <w:jc w:val="left"/>
+            </w:pPr>
+            <w:r>
+              <w:t xml:space="preserve">Globally</w:t>
+            </w:r>
+          </w:p>
+        </w:tc>
+      </w:tr>
+      <w:tr>
+        <w:tc>
+          <w:tcPr/>
+          <w:p>
+            <w:pPr>
+              <w:pStyle w:val="Compact"/>
+              <w:jc w:val="left"/>
+            </w:pPr>
+            <w:r>
+              <w:t xml:space="preserve">I₁(t)</w:t>
+            </w:r>
+          </w:p>
+        </w:tc>
+        <w:tc>
+          <w:tcPr/>
+          <w:p>
+            <w:pPr>
+              <w:pStyle w:val="Compact"/>
+              <w:jc w:val="left"/>
+            </w:pPr>
+            <w:r>
+              <w:t xml:space="preserve">I₁(t)</w:t>
+            </w:r>
+          </w:p>
+        </w:tc>
+        <w:tc>
+          <w:tcPr/>
+          <w:p>
+            <w:pPr>
+              <w:pStyle w:val="Compact"/>
+              <w:jc w:val="left"/>
+            </w:pPr>
+            <w:r>
+              <w:t xml:space="preserve">Globally</w:t>
+            </w:r>
+          </w:p>
+        </w:tc>
+      </w:tr>
+      <w:tr>
+        <w:tc>
+          <w:tcPr/>
+          <w:p>
+            <w:pPr>
+              <w:pStyle w:val="Compact"/>
+              <w:jc w:val="left"/>
+            </w:pPr>
+            <w:r>
+              <w:t xml:space="preserve">I₂(t)</w:t>
+            </w:r>
+          </w:p>
+        </w:tc>
+        <w:tc>
+          <w:tcPr/>
+          <w:p>
+            <w:pPr>
+              <w:pStyle w:val="Compact"/>
+              <w:jc w:val="left"/>
+            </w:pPr>
+            <w:r>
+              <w:t xml:space="preserve">I₂(t)</w:t>
+            </w:r>
+          </w:p>
+        </w:tc>
+        <w:tc>
+          <w:tcPr/>
+          <w:p>
+            <w:pPr>
+              <w:pStyle w:val="Compact"/>
+              <w:jc w:val="left"/>
+            </w:pPr>
+            <w:r>
+              <w:t xml:space="preserve">Globally</w:t>
+            </w:r>
+          </w:p>
+        </w:tc>
+      </w:tr>
+      <w:tr>
+        <w:tc>
+          <w:tcPr/>
+          <w:p>
+            <w:pPr>
+              <w:pStyle w:val="Compact"/>
+              <w:jc w:val="left"/>
+            </w:pPr>
+            <w:r>
+              <w:t xml:space="preserve">R₁(t)</w:t>
+            </w:r>
+          </w:p>
+        </w:tc>
+        <w:tc>
+          <w:tcPr/>
+          <w:p>
+            <w:pPr>
+              <w:pStyle w:val="Compact"/>
+              <w:jc w:val="left"/>
+            </w:pPr>
+            <w:r>
+              <w:t xml:space="preserve">R₁(t)</w:t>
+            </w:r>
+          </w:p>
+        </w:tc>
+        <w:tc>
+          <w:tcPr/>
+          <w:p>
+            <w:pPr>
+              <w:pStyle w:val="Compact"/>
+              <w:jc w:val="left"/>
+            </w:pPr>
+            <w:r>
+              <w:t xml:space="preserve">Globally</w:t>
+            </w:r>
+          </w:p>
+        </w:tc>
+      </w:tr>
+      <w:tr>
+        <w:tc>
+          <w:tcPr/>
+          <w:p>
+            <w:pPr>
+              <w:pStyle w:val="Compact"/>
+              <w:jc w:val="left"/>
+            </w:pPr>
+            <w:r>
+              <w:t xml:space="preserve">R₂(t)</w:t>
+            </w:r>
+          </w:p>
+        </w:tc>
+        <w:tc>
+          <w:tcPr/>
+          <w:p>
+            <w:pPr>
+              <w:pStyle w:val="Compact"/>
+              <w:jc w:val="left"/>
+            </w:pPr>
+            <w:r>
+              <w:t xml:space="preserve">R₂(t)</w:t>
+            </w:r>
+          </w:p>
+        </w:tc>
+        <w:tc>
+          <w:tcPr/>
+          <w:p>
+            <w:pPr>
+              <w:pStyle w:val="Compact"/>
+              <w:jc w:val="left"/>
+            </w:pPr>
+            <w:r>
+              <w:t xml:space="preserve">Globally</w:t>
+            </w:r>
+          </w:p>
+        </w:tc>
+      </w:tr>
+      <w:tr>
+        <w:tc>
+          <w:tcPr/>
+          <w:p>
+            <w:pPr>
+              <w:pStyle w:val="Compact"/>
+              <w:jc w:val="left"/>
+            </w:pPr>
+            <w:r>
+              <w:t xml:space="preserve">V(t)</w:t>
+            </w:r>
+          </w:p>
+        </w:tc>
+        <w:tc>
+          <w:tcPr/>
+          <w:p>
+            <w:pPr>
+              <w:pStyle w:val="Compact"/>
+              <w:jc w:val="left"/>
+            </w:pPr>
+            <w:r>
+              <w:t xml:space="preserve">V(t)</w:t>
+            </w:r>
+          </w:p>
+        </w:tc>
+        <w:tc>
+          <w:tcPr/>
+          <w:p>
+            <w:pPr>
+              <w:pStyle w:val="Compact"/>
+              <w:jc w:val="left"/>
+            </w:pPr>
+            <w:r>
+              <w:t xml:space="preserve">Globally</w:t>
+            </w:r>
+          </w:p>
+        </w:tc>
+      </w:tr>
+      <w:tr>
         <w:tc>
           <w:tcPr/>
           <w:p>
@@ -1193,6 +1417,18 @@
               <w:jc w:val="left"/>
             </w:pPr>
             <w:r>
+              <w:t xml:space="preserve">N₀</w:t>
+            </w:r>
+          </w:p>
+        </w:tc>
+        <w:tc>
+          <w:tcPr/>
+          <w:p>
+            <w:pPr>
+              <w:pStyle w:val="Compact"/>
+              <w:jc w:val="left"/>
+            </w:pPr>
+            <w:r>
               <w:t xml:space="preserve">Nonidentifiable</w:t>
             </w:r>
           </w:p>
@@ -1207,7 +1443,7 @@
               <w:jc w:val="left"/>
             </w:pPr>
             <w:r>
-              <w:t xml:space="preserve">β₁</w:t>
+              <w:t xml:space="preserve">beta_1</w:t>
             </w:r>
           </w:p>
         </w:tc>
@@ -1219,7 +1455,7 @@
               <w:jc w:val="left"/>
             </w:pPr>
             <w:r>
-              <w:t xml:space="preserve">β₁</w:t>
+              <w:t xml:space="preserve">beta_1</w:t>
             </w:r>
           </w:p>
         </w:tc>
@@ -1245,10 +1481,150 @@
               <w:jc w:val="left"/>
             </w:pPr>
             <w:r>
-              <w:t xml:space="preserve">Λ</w:t>
-            </w:r>
-          </w:p>
-        </w:tc>
+              <w:t xml:space="preserve">beta_2</w:t>
+            </w:r>
+          </w:p>
+        </w:tc>
+        <w:tc>
+          <w:tcPr/>
+          <w:p>
+            <w:pPr>
+              <w:pStyle w:val="Compact"/>
+              <w:jc w:val="left"/>
+            </w:pPr>
+            <w:r>
+              <w:t xml:space="preserve">beta_2</w:t>
+            </w:r>
+          </w:p>
+        </w:tc>
+        <w:tc>
+          <w:tcPr/>
+          <w:p>
+            <w:pPr>
+              <w:pStyle w:val="Compact"/>
+              <w:jc w:val="left"/>
+            </w:pPr>
+            <w:r>
+              <w:t xml:space="preserve">Nonidentifiable</w:t>
+            </w:r>
+          </w:p>
+        </w:tc>
+      </w:tr>
+      <w:tr>
+        <w:tc>
+          <w:tcPr/>
+          <w:p>
+            <w:pPr>
+              <w:pStyle w:val="Compact"/>
+              <w:jc w:val="left"/>
+            </w:pPr>
+            <w:r>
+              <w:t xml:space="preserve">p</w:t>
+            </w:r>
+          </w:p>
+        </w:tc>
+        <w:tc>
+          <w:tcPr/>
+          <w:p>
+            <w:pPr>
+              <w:pStyle w:val="Compact"/>
+              <w:jc w:val="left"/>
+            </w:pPr>
+            <w:r>
+              <w:t xml:space="preserve">p</w:t>
+            </w:r>
+          </w:p>
+        </w:tc>
+        <w:tc>
+          <w:tcPr/>
+          <w:p>
+            <w:pPr>
+              <w:pStyle w:val="Compact"/>
+              <w:jc w:val="left"/>
+            </w:pPr>
+            <w:r>
+              <w:t xml:space="preserve">Globally</w:t>
+            </w:r>
+          </w:p>
+        </w:tc>
+      </w:tr>
+      <w:tr>
+        <w:tc>
+          <w:tcPr/>
+          <w:p>
+            <w:pPr>
+              <w:pStyle w:val="Compact"/>
+              <w:jc w:val="left"/>
+            </w:pPr>
+            <w:r>
+              <w:t xml:space="preserve">sigma_12</w:t>
+            </w:r>
+          </w:p>
+        </w:tc>
+        <w:tc>
+          <w:tcPr/>
+          <w:p>
+            <w:pPr>
+              <w:pStyle w:val="Compact"/>
+              <w:jc w:val="left"/>
+            </w:pPr>
+            <w:r>
+              <w:t xml:space="preserve">sigma_12</w:t>
+            </w:r>
+          </w:p>
+        </w:tc>
+        <w:tc>
+          <w:tcPr/>
+          <w:p>
+            <w:pPr>
+              <w:pStyle w:val="Compact"/>
+              <w:jc w:val="left"/>
+            </w:pPr>
+            <w:r>
+              <w:t xml:space="preserve">Globally</w:t>
+            </w:r>
+          </w:p>
+        </w:tc>
+      </w:tr>
+      <w:tr>
+        <w:tc>
+          <w:tcPr/>
+          <w:p>
+            <w:pPr>
+              <w:pStyle w:val="Compact"/>
+              <w:jc w:val="left"/>
+            </w:pPr>
+            <w:r>
+              <w:t xml:space="preserve">sigma_21</w:t>
+            </w:r>
+          </w:p>
+        </w:tc>
+        <w:tc>
+          <w:tcPr/>
+          <w:p>
+            <w:pPr>
+              <w:pStyle w:val="Compact"/>
+              <w:jc w:val="left"/>
+            </w:pPr>
+            <w:r>
+              <w:t xml:space="preserve">sigma_21</w:t>
+            </w:r>
+          </w:p>
+        </w:tc>
+        <w:tc>
+          <w:tcPr/>
+          <w:p>
+            <w:pPr>
+              <w:pStyle w:val="Compact"/>
+              <w:jc w:val="left"/>
+            </w:pPr>
+            <w:r>
+              <w:t xml:space="preserve">Globally</w:t>
+            </w:r>
+          </w:p>
+        </w:tc>
+      </w:tr>
+      <w:tr>
         <w:tc>
           <w:tcPr/>
           <w:p>
@@ -1269,6 +1645,18 @@
               <w:jc w:val="left"/>
             </w:pPr>
             <w:r>
+              <w:t xml:space="preserve">Λ</w:t>
+            </w:r>
+          </w:p>
+        </w:tc>
+        <w:tc>
+          <w:tcPr/>
+          <w:p>
+            <w:pPr>
+              <w:pStyle w:val="Compact"/>
+              <w:jc w:val="left"/>
+            </w:pPr>
+            <w:r>
               <w:t xml:space="preserve">Globally</w:t>
             </w:r>
           </w:p>
@@ -1283,7 +1671,7 @@
               <w:jc w:val="left"/>
             </w:pPr>
             <w:r>
-              <w:t xml:space="preserve">β₂</w:t>
+              <w:t xml:space="preserve">α</w:t>
             </w:r>
           </w:p>
         </w:tc>
@@ -1295,7 +1683,7 @@
               <w:jc w:val="left"/>
             </w:pPr>
             <w:r>
-              <w:t xml:space="preserve">β₂</w:t>
+              <w:t xml:space="preserve">α</w:t>
             </w:r>
           </w:p>
         </w:tc>
@@ -1307,7 +1695,7 @@
               <w:jc w:val="left"/>
             </w:pPr>
             <w:r>
-              <w:t xml:space="preserve">Nonidentifiable</w:t>
+              <w:t xml:space="preserve">Globally</w:t>
             </w:r>
           </w:p>
         </w:tc>
@@ -1359,10 +1747,36 @@
               <w:jc w:val="left"/>
             </w:pPr>
             <w:r>
-              <w:t xml:space="preserve">μ</w:t>
-            </w:r>
-          </w:p>
-        </w:tc>
+              <w:t xml:space="preserve">γ₂</w:t>
+            </w:r>
+          </w:p>
+        </w:tc>
+        <w:tc>
+          <w:tcPr/>
+          <w:p>
+            <w:pPr>
+              <w:pStyle w:val="Compact"/>
+              <w:jc w:val="left"/>
+            </w:pPr>
+            <w:r>
+              <w:t xml:space="preserve">γ₂</w:t>
+            </w:r>
+          </w:p>
+        </w:tc>
+        <w:tc>
+          <w:tcPr/>
+          <w:p>
+            <w:pPr>
+              <w:pStyle w:val="Compact"/>
+              <w:jc w:val="left"/>
+            </w:pPr>
+            <w:r>
+              <w:t xml:space="preserve">Globally</w:t>
+            </w:r>
+          </w:p>
+        </w:tc>
+      </w:tr>
+      <w:tr>
         <w:tc>
           <w:tcPr/>
           <w:p>
@@ -1383,33 +1797,7 @@
               <w:jc w:val="left"/>
             </w:pPr>
             <w:r>
-              <w:t xml:space="preserve">Globally</w:t>
-            </w:r>
-          </w:p>
-        </w:tc>
-      </w:tr>
-      <w:tr>
-        <w:tc>
-          <w:tcPr/>
-          <w:p>
-            <w:pPr>
-              <w:pStyle w:val="Compact"/>
-              <w:jc w:val="left"/>
-            </w:pPr>
-            <w:r>
-              <w:t xml:space="preserve">I₂(t)</w:t>
-            </w:r>
-          </w:p>
-        </w:tc>
-        <w:tc>
-          <w:tcPr/>
-          <w:p>
-            <w:pPr>
-              <w:pStyle w:val="Compact"/>
-              <w:jc w:val="left"/>
-            </w:pPr>
-            <w:r>
-              <w:t xml:space="preserve">I₂(t)</w:t>
+              <w:t xml:space="preserve">μ</w:t>
             </w:r>
           </w:p>
         </w:tc>
@@ -1422,310 +1810,6 @@
             </w:pPr>
             <w:r>
               <w:t xml:space="preserve">Globally</w:t>
-            </w:r>
-          </w:p>
-        </w:tc>
-      </w:tr>
-      <w:tr>
-        <w:tc>
-          <w:tcPr/>
-          <w:p>
-            <w:pPr>
-              <w:pStyle w:val="Compact"/>
-              <w:jc w:val="left"/>
-            </w:pPr>
-            <w:r>
-              <w:t xml:space="preserve">α</w:t>
-            </w:r>
-          </w:p>
-        </w:tc>
-        <w:tc>
-          <w:tcPr/>
-          <w:p>
-            <w:pPr>
-              <w:pStyle w:val="Compact"/>
-              <w:jc w:val="left"/>
-            </w:pPr>
-            <w:r>
-              <w:t xml:space="preserve">α</w:t>
-            </w:r>
-          </w:p>
-        </w:tc>
-        <w:tc>
-          <w:tcPr/>
-          <w:p>
-            <w:pPr>
-              <w:pStyle w:val="Compact"/>
-              <w:jc w:val="left"/>
-            </w:pPr>
-            <w:r>
-              <w:t xml:space="preserve">Globally</w:t>
-            </w:r>
-          </w:p>
-        </w:tc>
-      </w:tr>
-      <w:tr>
-        <w:tc>
-          <w:tcPr/>
-          <w:p>
-            <w:pPr>
-              <w:pStyle w:val="Compact"/>
-              <w:jc w:val="left"/>
-            </w:pPr>
-            <w:r>
-              <w:t xml:space="preserve">V(t)</w:t>
-            </w:r>
-          </w:p>
-        </w:tc>
-        <w:tc>
-          <w:tcPr/>
-          <w:p>
-            <w:pPr>
-              <w:pStyle w:val="Compact"/>
-              <w:jc w:val="left"/>
-            </w:pPr>
-            <w:r>
-              <w:t xml:space="preserve">V(t)</w:t>
-            </w:r>
-          </w:p>
-        </w:tc>
-        <w:tc>
-          <w:tcPr/>
-          <w:p>
-            <w:pPr>
-              <w:pStyle w:val="Compact"/>
-              <w:jc w:val="left"/>
-            </w:pPr>
-            <w:r>
-              <w:t xml:space="preserve">Globally</w:t>
-            </w:r>
-          </w:p>
-        </w:tc>
-      </w:tr>
-      <w:tr>
-        <w:tc>
-          <w:tcPr/>
-          <w:p>
-            <w:pPr>
-              <w:pStyle w:val="Compact"/>
-              <w:jc w:val="left"/>
-            </w:pPr>
-            <w:r>
-              <w:t xml:space="preserve">I₁(t)</w:t>
-            </w:r>
-          </w:p>
-        </w:tc>
-        <w:tc>
-          <w:tcPr/>
-          <w:p>
-            <w:pPr>
-              <w:pStyle w:val="Compact"/>
-              <w:jc w:val="left"/>
-            </w:pPr>
-            <w:r>
-              <w:t xml:space="preserve">I₁(t)</w:t>
-            </w:r>
-          </w:p>
-        </w:tc>
-        <w:tc>
-          <w:tcPr/>
-          <w:p>
-            <w:pPr>
-              <w:pStyle w:val="Compact"/>
-              <w:jc w:val="left"/>
-            </w:pPr>
-            <w:r>
-              <w:t xml:space="preserve">Globally</w:t>
-            </w:r>
-          </w:p>
-        </w:tc>
-      </w:tr>
-      <w:tr>
-        <w:tc>
-          <w:tcPr/>
-          <w:p>
-            <w:pPr>
-              <w:pStyle w:val="Compact"/>
-              <w:jc w:val="left"/>
-            </w:pPr>
-            <w:r>
-              <w:t xml:space="preserve">γ₂</w:t>
-            </w:r>
-          </w:p>
-        </w:tc>
-        <w:tc>
-          <w:tcPr/>
-          <w:p>
-            <w:pPr>
-              <w:pStyle w:val="Compact"/>
-              <w:jc w:val="left"/>
-            </w:pPr>
-            <w:r>
-              <w:t xml:space="preserve">γ₂</w:t>
-            </w:r>
-          </w:p>
-        </w:tc>
-        <w:tc>
-          <w:tcPr/>
-          <w:p>
-            <w:pPr>
-              <w:pStyle w:val="Compact"/>
-              <w:jc w:val="left"/>
-            </w:pPr>
-            <w:r>
-              <w:t xml:space="preserve">Globally</w:t>
-            </w:r>
-          </w:p>
-        </w:tc>
-      </w:tr>
-      <w:tr>
-        <w:tc>
-          <w:tcPr/>
-          <w:p>
-            <w:pPr>
-              <w:pStyle w:val="Compact"/>
-              <w:jc w:val="left"/>
-            </w:pPr>
-            <w:r>
-              <w:t xml:space="preserve">R₂(t)</w:t>
-            </w:r>
-          </w:p>
-        </w:tc>
-        <w:tc>
-          <w:tcPr/>
-          <w:p>
-            <w:pPr>
-              <w:pStyle w:val="Compact"/>
-              <w:jc w:val="left"/>
-            </w:pPr>
-            <w:r>
-              <w:t xml:space="preserve">R₂(t)</w:t>
-            </w:r>
-          </w:p>
-        </w:tc>
-        <w:tc>
-          <w:tcPr/>
-          <w:p>
-            <w:pPr>
-              <w:pStyle w:val="Compact"/>
-              <w:jc w:val="left"/>
-            </w:pPr>
-            <w:r>
-              <w:t xml:space="preserve">Nonidentifiable</w:t>
-            </w:r>
-          </w:p>
-        </w:tc>
-      </w:tr>
-      <w:tr>
-        <w:tc>
-          <w:tcPr/>
-          <w:p>
-            <w:pPr>
-              <w:pStyle w:val="Compact"/>
-              <w:jc w:val="left"/>
-            </w:pPr>
-            <w:r>
-              <w:t xml:space="preserve">S(t)</w:t>
-            </w:r>
-          </w:p>
-        </w:tc>
-        <w:tc>
-          <w:tcPr/>
-          <w:p>
-            <w:pPr>
-              <w:pStyle w:val="Compact"/>
-              <w:jc w:val="left"/>
-            </w:pPr>
-            <w:r>
-              <w:t xml:space="preserve">S(t)</w:t>
-            </w:r>
-          </w:p>
-        </w:tc>
-        <w:tc>
-          <w:tcPr/>
-          <w:p>
-            <w:pPr>
-              <w:pStyle w:val="Compact"/>
-              <w:jc w:val="left"/>
-            </w:pPr>
-            <w:r>
-              <w:t xml:space="preserve">Globally</w:t>
-            </w:r>
-          </w:p>
-        </w:tc>
-      </w:tr>
-      <w:tr>
-        <w:tc>
-          <w:tcPr/>
-          <w:p>
-            <w:pPr>
-              <w:pStyle w:val="Compact"/>
-              <w:jc w:val="left"/>
-            </w:pPr>
-            <w:r>
-              <w:t xml:space="preserve">p</w:t>
-            </w:r>
-          </w:p>
-        </w:tc>
-        <w:tc>
-          <w:tcPr/>
-          <w:p>
-            <w:pPr>
-              <w:pStyle w:val="Compact"/>
-              <w:jc w:val="left"/>
-            </w:pPr>
-            <w:r>
-              <w:t xml:space="preserve">p</w:t>
-            </w:r>
-          </w:p>
-        </w:tc>
-        <w:tc>
-          <w:tcPr/>
-          <w:p>
-            <w:pPr>
-              <w:pStyle w:val="Compact"/>
-              <w:jc w:val="left"/>
-            </w:pPr>
-            <w:r>
-              <w:t xml:space="preserve">Globally</w:t>
-            </w:r>
-          </w:p>
-        </w:tc>
-      </w:tr>
-      <w:tr>
-        <w:tc>
-          <w:tcPr/>
-          <w:p>
-            <w:pPr>
-              <w:pStyle w:val="Compact"/>
-              <w:jc w:val="left"/>
-            </w:pPr>
-            <w:r>
-              <w:t xml:space="preserve">R₁(t)</w:t>
-            </w:r>
-          </w:p>
-        </w:tc>
-        <w:tc>
-          <w:tcPr/>
-          <w:p>
-            <w:pPr>
-              <w:pStyle w:val="Compact"/>
-              <w:jc w:val="left"/>
-            </w:pPr>
-            <w:r>
-              <w:t xml:space="preserve">R₁(t)</w:t>
-            </w:r>
-          </w:p>
-        </w:tc>
-        <w:tc>
-          <w:tcPr/>
-          <w:p>
-            <w:pPr>
-              <w:pStyle w:val="Compact"/>
-              <w:jc w:val="left"/>
-            </w:pPr>
-            <w:r>
-              <w:t xml:space="preserve">Nonidentifiable</w:t>
             </w:r>
           </w:p>
         </w:tc>
@@ -1739,6 +1823,14 @@
       </w:pPr>
       <w:r>
         <w:t xml:space="preserve">Model Parameters</w:t>
+      </w:r>
+    </w:p>
+    <w:p>
+      <w:pPr>
+        <w:pStyle w:val="FirstParagraph"/>
+      </w:pPr>
+      <w:r>
+        <w:t xml:space="preserve">Parameter definitions and prior distributions are grounded in existing epidemiological literature and demographic data. Transmission rates are assigned lognormal priors centered around values consistent with reproduction numbers reported for typical influenza seasons. Recovery rates correspond to infectious periods of approximately three to five days. The natural mortality rate is fixed to reflect standard demographic turnover, while vaccination rates are set to match observed U.S. coverage levels of roughly forty to sixty percent per year. The reporting fraction accounts for under-ascertainment of clinical cases in surveillance data. Together, these parameters establish biologically realistic starting conditions for simulation and inference.</w:t>
       </w:r>
     </w:p>
     <w:p>
@@ -2649,13 +2741,25 @@
       </m:oMathPara>
     </w:p>
     <w:bookmarkEnd w:id="22"/>
-    <w:bookmarkStart w:id="23" w:name="parameters-2024-flu-season"/>
+    <w:bookmarkStart w:id="23" w:name="baseline-scenario"/>
     <w:p>
       <w:pPr>
         <w:pStyle w:val="Heading2"/>
       </w:pPr>
       <w:r>
-        <w:t xml:space="preserve">Parameters: 2024 Flu Season</w:t>
+        <w:t xml:space="preserve">Baseline Scenario</w:t>
+      </w:r>
+    </w:p>
+    <w:p>
+      <w:pPr>
+        <w:pStyle w:val="FirstParagraph"/>
+      </w:pPr>
+      <w:r>
+        <w:rPr>
+          <w:b/>
+          <w:bCs/>
+        </w:rPr>
+        <w:t xml:space="preserve">Parameters</w:t>
       </w:r>
     </w:p>
     <w:tbl xmlns:w="http://schemas.openxmlformats.org/wordprocessingml/2006/main" xmlns:r="http://schemas.openxmlformats.org/officeDocument/2006/relationships" xmlns:w14="http://schemas.microsoft.com/office/word/2010/wordml" xmlns:wp="http://schemas.openxmlformats.org/drawingml/2006/wordprocessingDrawing" xmlns:a="http://schemas.openxmlformats.org/drawingml/2006/main" xmlns:pic="http://schemas.openxmlformats.org/drawingml/2006/picture">
@@ -3166,7 +3270,7 @@
                 <w:szCs w:val="22"/>
                 <w:color w:val="000000"/>
               </w:rPr>
-              <w:t xml:space="preserve">0.97</w:t>
+              <w:t xml:space="preserve">0.92</w:t>
             </w:r>
           </w:p>
         </w:tc>
@@ -3220,7 +3324,7 @@
                 <w:szCs w:val="22"/>
                 <w:color w:val="000000"/>
               </w:rPr>
-              <w:t xml:space="preserve">0.97</w:t>
+              <w:t xml:space="preserve">1.27</w:t>
             </w:r>
           </w:p>
         </w:tc>
@@ -3274,7 +3378,7 @@
                 <w:szCs w:val="22"/>
                 <w:color w:val="000000"/>
               </w:rPr>
-              <w:t xml:space="preserve">0.84</w:t>
+              <w:t xml:space="preserve">0.80</w:t>
             </w:r>
           </w:p>
         </w:tc>
@@ -3328,7 +3432,7 @@
                 <w:szCs w:val="22"/>
                 <w:color w:val="000000"/>
               </w:rPr>
-              <w:t xml:space="preserve">1.06</w:t>
+              <w:t xml:space="preserve">2.37</w:t>
             </w:r>
           </w:p>
         </w:tc>
@@ -3496,7 +3600,7 @@
                 <w:szCs w:val="22"/>
                 <w:color w:val="000000"/>
               </w:rPr>
-              <w:t xml:space="preserve">0.51</w:t>
+              <w:t xml:space="preserve">1.15</w:t>
             </w:r>
           </w:p>
         </w:tc>
@@ -3550,7 +3654,7 @@
                 <w:szCs w:val="22"/>
                 <w:color w:val="000000"/>
               </w:rPr>
-              <w:t xml:space="preserve">0.58</w:t>
+              <w:t xml:space="preserve">1.23</w:t>
             </w:r>
           </w:p>
         </w:tc>
@@ -3604,7 +3708,7 @@
                 <w:szCs w:val="22"/>
                 <w:color w:val="000000"/>
               </w:rPr>
-              <w:t xml:space="preserve">0.04</w:t>
+              <w:t xml:space="preserve">0.99</w:t>
             </w:r>
           </w:p>
         </w:tc>
@@ -3658,7 +3762,7 @@
                 <w:szCs w:val="22"/>
                 <w:color w:val="000000"/>
               </w:rPr>
-              <w:t xml:space="preserve">1.43</w:t>
+              <w:t xml:space="preserve">1.57</w:t>
             </w:r>
           </w:p>
         </w:tc>
@@ -3826,7 +3930,7 @@
                 <w:szCs w:val="22"/>
                 <w:color w:val="000000"/>
               </w:rPr>
-              <w:t xml:space="preserve">0.25</w:t>
+              <w:t xml:space="preserve">0.39</w:t>
             </w:r>
           </w:p>
         </w:tc>
@@ -3880,7 +3984,7 @@
                 <w:szCs w:val="22"/>
                 <w:color w:val="000000"/>
               </w:rPr>
-              <w:t xml:space="preserve">0.25</w:t>
+              <w:t xml:space="preserve">1.34</w:t>
             </w:r>
           </w:p>
         </w:tc>
@@ -3934,7 +4038,7 @@
                 <w:szCs w:val="22"/>
                 <w:color w:val="000000"/>
               </w:rPr>
-              <w:t xml:space="preserve">0.15</w:t>
+              <w:t xml:space="preserve">0.25</w:t>
             </w:r>
           </w:p>
         </w:tc>
@@ -3988,7 +4092,7 @@
                 <w:szCs w:val="22"/>
                 <w:color w:val="000000"/>
               </w:rPr>
-              <w:t xml:space="preserve">0.34</w:t>
+              <w:t xml:space="preserve">4.29</w:t>
             </w:r>
           </w:p>
         </w:tc>
@@ -4156,7 +4260,7 @@
                 <w:szCs w:val="22"/>
                 <w:color w:val="000000"/>
               </w:rPr>
-              <w:t xml:space="preserve">0.25</w:t>
+              <w:t xml:space="preserve">0.53</w:t>
             </w:r>
           </w:p>
         </w:tc>
@@ -4210,7 +4314,7 @@
                 <w:szCs w:val="22"/>
                 <w:color w:val="000000"/>
               </w:rPr>
-              <w:t xml:space="preserve">0.25</w:t>
+              <w:t xml:space="preserve">1.16</w:t>
             </w:r>
           </w:p>
         </w:tc>
@@ -4264,7 +4368,7 @@
                 <w:szCs w:val="22"/>
                 <w:color w:val="000000"/>
               </w:rPr>
-              <w:t xml:space="preserve">0.15</w:t>
+              <w:t xml:space="preserve">0.34</w:t>
             </w:r>
           </w:p>
         </w:tc>
@@ -4318,7 +4422,7 @@
                 <w:szCs w:val="22"/>
                 <w:color w:val="000000"/>
               </w:rPr>
-              <w:t xml:space="preserve">0.35</w:t>
+              <w:t xml:space="preserve">3.17</w:t>
             </w:r>
           </w:p>
         </w:tc>
@@ -4432,7 +4536,7 @@
                 <w:szCs w:val="22"/>
                 <w:color w:val="000000"/>
               </w:rPr>
-              <w:t xml:space="preserve">nu</w:t>
+              <w:t xml:space="preserve">rho</w:t>
             </w:r>
           </w:p>
         </w:tc>
@@ -4486,7 +4590,7 @@
                 <w:szCs w:val="22"/>
                 <w:color w:val="000000"/>
               </w:rPr>
-              <w:t xml:space="preserve">0.00</w:t>
+              <w:t xml:space="preserve">0.39</w:t>
             </w:r>
           </w:p>
         </w:tc>
@@ -4540,7 +4644,7 @@
                 <w:szCs w:val="22"/>
                 <w:color w:val="000000"/>
               </w:rPr>
-              <w:t xml:space="preserve">0.00</w:t>
+              <w:t xml:space="preserve">0.43</w:t>
             </w:r>
           </w:p>
         </w:tc>
@@ -4594,7 +4698,7 @@
                 <w:szCs w:val="22"/>
                 <w:color w:val="000000"/>
               </w:rPr>
-              <w:t xml:space="preserve">0.00</w:t>
+              <w:t xml:space="preserve">0.07</w:t>
             </w:r>
           </w:p>
         </w:tc>
@@ -4648,7 +4752,7 @@
                 <w:szCs w:val="22"/>
                 <w:color w:val="000000"/>
               </w:rPr>
-              <w:t xml:space="preserve">0.00</w:t>
+              <w:t xml:space="preserve">0.72</w:t>
             </w:r>
           </w:p>
         </w:tc>
@@ -4762,7 +4866,7 @@
                 <w:szCs w:val="22"/>
                 <w:color w:val="000000"/>
               </w:rPr>
-              <w:t xml:space="preserve">rho</w:t>
+              <w:t xml:space="preserve">phi1</w:t>
             </w:r>
           </w:p>
         </w:tc>
@@ -4816,7 +4920,7 @@
                 <w:szCs w:val="22"/>
                 <w:color w:val="000000"/>
               </w:rPr>
-              <w:t xml:space="preserve">0.33</w:t>
+              <w:t xml:space="preserve">0.36</w:t>
             </w:r>
           </w:p>
         </w:tc>
@@ -4870,7 +4974,7 @@
                 <w:szCs w:val="22"/>
                 <w:color w:val="000000"/>
               </w:rPr>
-              <w:t xml:space="preserve">0.34</w:t>
+              <w:t xml:space="preserve">0.30</w:t>
             </w:r>
           </w:p>
         </w:tc>
@@ -4924,7 +5028,7 @@
                 <w:szCs w:val="22"/>
                 <w:color w:val="000000"/>
               </w:rPr>
-              <w:t xml:space="preserve">0.06</w:t>
+              <w:t xml:space="preserve">0.00</w:t>
             </w:r>
           </w:p>
         </w:tc>
@@ -4978,7 +5082,7 @@
                 <w:szCs w:val="22"/>
                 <w:color w:val="000000"/>
               </w:rPr>
-              <w:t xml:space="preserve">0.71</w:t>
+              <w:t xml:space="preserve">0.54</w:t>
             </w:r>
           </w:p>
         </w:tc>
@@ -4988,6 +5092,697 @@
           <w:trHeight w:val="360" w:hRule="auto"/>
         </w:trPr>
         body7
+        <w:tc>
+          <w:tcPr>
+            <w:tcBorders>
+              <w:bottom w:val="single" w:sz="12" w:space="0" w:color="666666"/>
+              <w:top w:val="none" w:sz="0" w:space="0" w:color="000000"/>
+              <w:left w:val="none" w:sz="0" w:space="0" w:color="000000"/>
+              <w:right w:val="none" w:sz="0" w:space="0" w:color="000000"/>
+            </w:tcBorders>
+            <w:shd w:val="clear" w:color="auto" w:fill="FFFFFF"/>
+            <w:tcMar>
+              <w:top w:w="0" w:type="dxa"/>
+              <w:bottom w:w="0" w:type="dxa"/>
+              <w:left w:w="0" w:type="dxa"/>
+              <w:right w:w="0" w:type="dxa"/>
+            </w:tcMar>
+            <w:vAlign w:val="center"/>
+          </w:tcPr>
+          <w:p>
+            <w:pPr>
+              <w:jc w:val="right"/>
+              <w:pBdr>
+                <w:bottom w:val="none" w:sz="0" w:space="0" w:color="000000"/>
+                <w:top w:val="none" w:sz="0" w:space="0" w:color="000000"/>
+                <w:left w:val="none" w:sz="0" w:space="0" w:color="000000"/>
+                <w:right w:val="none" w:sz="0" w:space="0" w:color="000000"/>
+              </w:pBdr>
+              <w:spacing w:after="100" w:before="100" w:line="240"/>
+              <w:ind w:left="100" w:right="100" w:firstLine="0" w:firstLineChars="0"/>
+              <w:rPr>
+                <w:rFonts w:ascii="Helvetica" w:hAnsi="Helvetica" w:eastAsia="Helvetica" w:cs="Helvetica"/>
+                <w:i w:val="false"/>
+                <w:b w:val="false"/>
+                <w:u w:val="none"/>
+                <w:strike w:val="false"/>
+                <w:sz w:val="22"/>
+                <w:szCs w:val="22"/>
+                <w:color w:val="000000"/>
+              </w:rPr>
+            </w:pPr>
+            <w:r xmlns:w="http://schemas.openxmlformats.org/wordprocessingml/2006/main" xmlns:wp="http://schemas.openxmlformats.org/drawingml/2006/wordprocessingDrawing" xmlns:r="http://schemas.openxmlformats.org/officeDocument/2006/relationships" xmlns:w14="http://schemas.microsoft.com/office/word/2010/wordml">
+              <w:rPr>
+                <w:rFonts w:ascii="Helvetica" w:hAnsi="Helvetica" w:eastAsia="Helvetica" w:cs="Helvetica"/>
+                <w:i w:val="false"/>
+                <w:b w:val="false"/>
+                <w:u w:val="none"/>
+                <w:strike w:val="false"/>
+                <w:sz w:val="22"/>
+                <w:szCs w:val="22"/>
+                <w:color w:val="000000"/>
+              </w:rPr>
+              <w:t xml:space="preserve">17</w:t>
+            </w:r>
+          </w:p>
+        </w:tc>
+        <w:tc>
+          <w:tcPr>
+            <w:tcBorders>
+              <w:bottom w:val="single" w:sz="12" w:space="0" w:color="666666"/>
+              <w:top w:val="none" w:sz="0" w:space="0" w:color="000000"/>
+              <w:left w:val="none" w:sz="0" w:space="0" w:color="000000"/>
+              <w:right w:val="none" w:sz="0" w:space="0" w:color="000000"/>
+            </w:tcBorders>
+            <w:shd w:val="clear" w:color="auto" w:fill="FFFFFF"/>
+            <w:tcMar>
+              <w:top w:w="0" w:type="dxa"/>
+              <w:bottom w:w="0" w:type="dxa"/>
+              <w:left w:w="0" w:type="dxa"/>
+              <w:right w:w="0" w:type="dxa"/>
+            </w:tcMar>
+            <w:vAlign w:val="center"/>
+          </w:tcPr>
+          <w:p>
+            <w:pPr>
+              <w:jc w:val="left"/>
+              <w:pBdr>
+                <w:bottom w:val="none" w:sz="0" w:space="0" w:color="000000"/>
+                <w:top w:val="none" w:sz="0" w:space="0" w:color="000000"/>
+                <w:left w:val="none" w:sz="0" w:space="0" w:color="000000"/>
+                <w:right w:val="none" w:sz="0" w:space="0" w:color="000000"/>
+              </w:pBdr>
+              <w:spacing w:after="100" w:before="100" w:line="240"/>
+              <w:ind w:left="100" w:right="100" w:firstLine="0" w:firstLineChars="0"/>
+              <w:rPr>
+                <w:rFonts w:ascii="Helvetica" w:hAnsi="Helvetica" w:eastAsia="Helvetica" w:cs="Helvetica"/>
+                <w:i w:val="false"/>
+                <w:b w:val="false"/>
+                <w:u w:val="none"/>
+                <w:strike w:val="false"/>
+                <w:sz w:val="22"/>
+                <w:szCs w:val="22"/>
+                <w:color w:val="000000"/>
+              </w:rPr>
+            </w:pPr>
+            <w:r xmlns:w="http://schemas.openxmlformats.org/wordprocessingml/2006/main" xmlns:wp="http://schemas.openxmlformats.org/drawingml/2006/wordprocessingDrawing" xmlns:r="http://schemas.openxmlformats.org/officeDocument/2006/relationships" xmlns:w14="http://schemas.microsoft.com/office/word/2010/wordml">
+              <w:rPr>
+                <w:rFonts w:ascii="Helvetica" w:hAnsi="Helvetica" w:eastAsia="Helvetica" w:cs="Helvetica"/>
+                <w:i w:val="false"/>
+                <w:b w:val="false"/>
+                <w:u w:val="none"/>
+                <w:strike w:val="false"/>
+                <w:sz w:val="22"/>
+                <w:szCs w:val="22"/>
+                <w:color w:val="000000"/>
+              </w:rPr>
+              <w:t xml:space="preserve">phi2</w:t>
+            </w:r>
+          </w:p>
+        </w:tc>
+        <w:tc>
+          <w:tcPr>
+            <w:tcBorders>
+              <w:bottom w:val="single" w:sz="12" w:space="0" w:color="666666"/>
+              <w:top w:val="none" w:sz="0" w:space="0" w:color="000000"/>
+              <w:left w:val="none" w:sz="0" w:space="0" w:color="000000"/>
+              <w:right w:val="none" w:sz="0" w:space="0" w:color="000000"/>
+            </w:tcBorders>
+            <w:shd w:val="clear" w:color="auto" w:fill="FFFFFF"/>
+            <w:tcMar>
+              <w:top w:w="0" w:type="dxa"/>
+              <w:bottom w:w="0" w:type="dxa"/>
+              <w:left w:w="0" w:type="dxa"/>
+              <w:right w:w="0" w:type="dxa"/>
+            </w:tcMar>
+            <w:vAlign w:val="center"/>
+          </w:tcPr>
+          <w:p>
+            <w:pPr>
+              <w:jc w:val="right"/>
+              <w:pBdr>
+                <w:bottom w:val="none" w:sz="0" w:space="0" w:color="000000"/>
+                <w:top w:val="none" w:sz="0" w:space="0" w:color="000000"/>
+                <w:left w:val="none" w:sz="0" w:space="0" w:color="000000"/>
+                <w:right w:val="none" w:sz="0" w:space="0" w:color="000000"/>
+              </w:pBdr>
+              <w:spacing w:after="100" w:before="100" w:line="240"/>
+              <w:ind w:left="100" w:right="100" w:firstLine="0" w:firstLineChars="0"/>
+              <w:rPr>
+                <w:rFonts w:ascii="Helvetica" w:hAnsi="Helvetica" w:eastAsia="Helvetica" w:cs="Helvetica"/>
+                <w:i w:val="false"/>
+                <w:b w:val="false"/>
+                <w:u w:val="none"/>
+                <w:strike w:val="false"/>
+                <w:sz w:val="22"/>
+                <w:szCs w:val="22"/>
+                <w:color w:val="000000"/>
+              </w:rPr>
+            </w:pPr>
+            <w:r xmlns:w="http://schemas.openxmlformats.org/wordprocessingml/2006/main" xmlns:wp="http://schemas.openxmlformats.org/drawingml/2006/wordprocessingDrawing" xmlns:r="http://schemas.openxmlformats.org/officeDocument/2006/relationships" xmlns:w14="http://schemas.microsoft.com/office/word/2010/wordml">
+              <w:rPr>
+                <w:rFonts w:ascii="Helvetica" w:hAnsi="Helvetica" w:eastAsia="Helvetica" w:cs="Helvetica"/>
+                <w:i w:val="false"/>
+                <w:b w:val="false"/>
+                <w:u w:val="none"/>
+                <w:strike w:val="false"/>
+                <w:sz w:val="22"/>
+                <w:szCs w:val="22"/>
+                <w:color w:val="000000"/>
+              </w:rPr>
+              <w:t xml:space="preserve">0.28</w:t>
+            </w:r>
+          </w:p>
+        </w:tc>
+        <w:tc>
+          <w:tcPr>
+            <w:tcBorders>
+              <w:bottom w:val="single" w:sz="12" w:space="0" w:color="666666"/>
+              <w:top w:val="none" w:sz="0" w:space="0" w:color="000000"/>
+              <w:left w:val="none" w:sz="0" w:space="0" w:color="000000"/>
+              <w:right w:val="none" w:sz="0" w:space="0" w:color="000000"/>
+            </w:tcBorders>
+            <w:shd w:val="clear" w:color="auto" w:fill="FFFFFF"/>
+            <w:tcMar>
+              <w:top w:w="0" w:type="dxa"/>
+              <w:bottom w:w="0" w:type="dxa"/>
+              <w:left w:w="0" w:type="dxa"/>
+              <w:right w:w="0" w:type="dxa"/>
+            </w:tcMar>
+            <w:vAlign w:val="center"/>
+          </w:tcPr>
+          <w:p>
+            <w:pPr>
+              <w:jc w:val="right"/>
+              <w:pBdr>
+                <w:bottom w:val="none" w:sz="0" w:space="0" w:color="000000"/>
+                <w:top w:val="none" w:sz="0" w:space="0" w:color="000000"/>
+                <w:left w:val="none" w:sz="0" w:space="0" w:color="000000"/>
+                <w:right w:val="none" w:sz="0" w:space="0" w:color="000000"/>
+              </w:pBdr>
+              <w:spacing w:after="100" w:before="100" w:line="240"/>
+              <w:ind w:left="100" w:right="100" w:firstLine="0" w:firstLineChars="0"/>
+              <w:rPr>
+                <w:rFonts w:ascii="Helvetica" w:hAnsi="Helvetica" w:eastAsia="Helvetica" w:cs="Helvetica"/>
+                <w:i w:val="false"/>
+                <w:b w:val="false"/>
+                <w:u w:val="none"/>
+                <w:strike w:val="false"/>
+                <w:sz w:val="22"/>
+                <w:szCs w:val="22"/>
+                <w:color w:val="000000"/>
+              </w:rPr>
+            </w:pPr>
+            <w:r xmlns:w="http://schemas.openxmlformats.org/wordprocessingml/2006/main" xmlns:wp="http://schemas.openxmlformats.org/drawingml/2006/wordprocessingDrawing" xmlns:r="http://schemas.openxmlformats.org/officeDocument/2006/relationships" xmlns:w14="http://schemas.microsoft.com/office/word/2010/wordml">
+              <w:rPr>
+                <w:rFonts w:ascii="Helvetica" w:hAnsi="Helvetica" w:eastAsia="Helvetica" w:cs="Helvetica"/>
+                <w:i w:val="false"/>
+                <w:b w:val="false"/>
+                <w:u w:val="none"/>
+                <w:strike w:val="false"/>
+                <w:sz w:val="22"/>
+                <w:szCs w:val="22"/>
+                <w:color w:val="000000"/>
+              </w:rPr>
+              <w:t xml:space="preserve">0.23</w:t>
+            </w:r>
+          </w:p>
+        </w:tc>
+        <w:tc>
+          <w:tcPr>
+            <w:tcBorders>
+              <w:bottom w:val="single" w:sz="12" w:space="0" w:color="666666"/>
+              <w:top w:val="none" w:sz="0" w:space="0" w:color="000000"/>
+              <w:left w:val="none" w:sz="0" w:space="0" w:color="000000"/>
+              <w:right w:val="none" w:sz="0" w:space="0" w:color="000000"/>
+            </w:tcBorders>
+            <w:shd w:val="clear" w:color="auto" w:fill="FFFFFF"/>
+            <w:tcMar>
+              <w:top w:w="0" w:type="dxa"/>
+              <w:bottom w:w="0" w:type="dxa"/>
+              <w:left w:w="0" w:type="dxa"/>
+              <w:right w:w="0" w:type="dxa"/>
+            </w:tcMar>
+            <w:vAlign w:val="center"/>
+          </w:tcPr>
+          <w:p>
+            <w:pPr>
+              <w:jc w:val="right"/>
+              <w:pBdr>
+                <w:bottom w:val="none" w:sz="0" w:space="0" w:color="000000"/>
+                <w:top w:val="none" w:sz="0" w:space="0" w:color="000000"/>
+                <w:left w:val="none" w:sz="0" w:space="0" w:color="000000"/>
+                <w:right w:val="none" w:sz="0" w:space="0" w:color="000000"/>
+              </w:pBdr>
+              <w:spacing w:after="100" w:before="100" w:line="240"/>
+              <w:ind w:left="100" w:right="100" w:firstLine="0" w:firstLineChars="0"/>
+              <w:rPr>
+                <w:rFonts w:ascii="Helvetica" w:hAnsi="Helvetica" w:eastAsia="Helvetica" w:cs="Helvetica"/>
+                <w:i w:val="false"/>
+                <w:b w:val="false"/>
+                <w:u w:val="none"/>
+                <w:strike w:val="false"/>
+                <w:sz w:val="22"/>
+                <w:szCs w:val="22"/>
+                <w:color w:val="000000"/>
+              </w:rPr>
+            </w:pPr>
+            <w:r xmlns:w="http://schemas.openxmlformats.org/wordprocessingml/2006/main" xmlns:wp="http://schemas.openxmlformats.org/drawingml/2006/wordprocessingDrawing" xmlns:r="http://schemas.openxmlformats.org/officeDocument/2006/relationships" xmlns:w14="http://schemas.microsoft.com/office/word/2010/wordml">
+              <w:rPr>
+                <w:rFonts w:ascii="Helvetica" w:hAnsi="Helvetica" w:eastAsia="Helvetica" w:cs="Helvetica"/>
+                <w:i w:val="false"/>
+                <w:b w:val="false"/>
+                <w:u w:val="none"/>
+                <w:strike w:val="false"/>
+                <w:sz w:val="22"/>
+                <w:szCs w:val="22"/>
+                <w:color w:val="000000"/>
+              </w:rPr>
+              <w:t xml:space="preserve">0.00</w:t>
+            </w:r>
+          </w:p>
+        </w:tc>
+        <w:tc>
+          <w:tcPr>
+            <w:tcBorders>
+              <w:bottom w:val="single" w:sz="12" w:space="0" w:color="666666"/>
+              <w:top w:val="none" w:sz="0" w:space="0" w:color="000000"/>
+              <w:left w:val="none" w:sz="0" w:space="0" w:color="000000"/>
+              <w:right w:val="none" w:sz="0" w:space="0" w:color="000000"/>
+            </w:tcBorders>
+            <w:shd w:val="clear" w:color="auto" w:fill="FFFFFF"/>
+            <w:tcMar>
+              <w:top w:w="0" w:type="dxa"/>
+              <w:bottom w:w="0" w:type="dxa"/>
+              <w:left w:w="0" w:type="dxa"/>
+              <w:right w:w="0" w:type="dxa"/>
+            </w:tcMar>
+            <w:vAlign w:val="center"/>
+          </w:tcPr>
+          <w:p>
+            <w:pPr>
+              <w:jc w:val="right"/>
+              <w:pBdr>
+                <w:bottom w:val="none" w:sz="0" w:space="0" w:color="000000"/>
+                <w:top w:val="none" w:sz="0" w:space="0" w:color="000000"/>
+                <w:left w:val="none" w:sz="0" w:space="0" w:color="000000"/>
+                <w:right w:val="none" w:sz="0" w:space="0" w:color="000000"/>
+              </w:pBdr>
+              <w:spacing w:after="100" w:before="100" w:line="240"/>
+              <w:ind w:left="100" w:right="100" w:firstLine="0" w:firstLineChars="0"/>
+              <w:rPr>
+                <w:rFonts w:ascii="Helvetica" w:hAnsi="Helvetica" w:eastAsia="Helvetica" w:cs="Helvetica"/>
+                <w:i w:val="false"/>
+                <w:b w:val="false"/>
+                <w:u w:val="none"/>
+                <w:strike w:val="false"/>
+                <w:sz w:val="22"/>
+                <w:szCs w:val="22"/>
+                <w:color w:val="000000"/>
+              </w:rPr>
+            </w:pPr>
+            <w:r xmlns:w="http://schemas.openxmlformats.org/wordprocessingml/2006/main" xmlns:wp="http://schemas.openxmlformats.org/drawingml/2006/wordprocessingDrawing" xmlns:r="http://schemas.openxmlformats.org/officeDocument/2006/relationships" xmlns:w14="http://schemas.microsoft.com/office/word/2010/wordml">
+              <w:rPr>
+                <w:rFonts w:ascii="Helvetica" w:hAnsi="Helvetica" w:eastAsia="Helvetica" w:cs="Helvetica"/>
+                <w:i w:val="false"/>
+                <w:b w:val="false"/>
+                <w:u w:val="none"/>
+                <w:strike w:val="false"/>
+                <w:sz w:val="22"/>
+                <w:szCs w:val="22"/>
+                <w:color w:val="000000"/>
+              </w:rPr>
+              <w:t xml:space="preserve">0.40</w:t>
+            </w:r>
+          </w:p>
+        </w:tc>
+      </w:tr>
+    </w:tbl>
+    <w:p>
+      <w:pPr>
+        <w:pStyle w:val="BodyText"/>
+      </w:pPr>
+      <w:r>
+        <w:rPr>
+          <w:b/>
+          <w:bCs/>
+        </w:rPr>
+        <w:t xml:space="preserve">Performance Metrics - Influenza A</w:t>
+      </w:r>
+    </w:p>
+    <w:tbl xmlns:w="http://schemas.openxmlformats.org/wordprocessingml/2006/main" xmlns:r="http://schemas.openxmlformats.org/officeDocument/2006/relationships" xmlns:w14="http://schemas.microsoft.com/office/word/2010/wordml" xmlns:wp="http://schemas.openxmlformats.org/drawingml/2006/wordprocessingDrawing" xmlns:a="http://schemas.openxmlformats.org/drawingml/2006/main" xmlns:pic="http://schemas.openxmlformats.org/drawingml/2006/picture">
+      <w:tblPr>
+        <w:tblLayout w:type="fixed"/>
+        <w:jc w:val="center"/>
+        <w:tblLook w:firstRow="1" w:lastRow="0" w:firstColumn="0" w:lastColumn="0" w:noHBand="0" w:noVBand="1"/>
+      </w:tblPr>
+      <w:tblGrid>
+        <w:gridCol w:w="1080"/>
+        <w:gridCol w:w="1080"/>
+        <w:gridCol w:w="1080"/>
+      </w:tblGrid>
+      <w:tr>
+        <w:trPr>
+          <w:trHeight w:val="360" w:hRule="auto"/>
+          <w:tblHeader/>
+        </w:trPr>
+        header1
+        <w:tc>
+          <w:tcPr>
+            <w:tcBorders>
+              <w:bottom w:val="single" w:sz="12" w:space="0" w:color="666666"/>
+              <w:top w:val="single" w:sz="12" w:space="0" w:color="666666"/>
+              <w:left w:val="none" w:sz="0" w:space="0" w:color="000000"/>
+              <w:right w:val="none" w:sz="0" w:space="0" w:color="000000"/>
+            </w:tcBorders>
+            <w:shd w:val="clear" w:color="auto" w:fill="FFFFFF"/>
+            <w:tcMar>
+              <w:top w:w="0" w:type="dxa"/>
+              <w:bottom w:w="0" w:type="dxa"/>
+              <w:left w:w="0" w:type="dxa"/>
+              <w:right w:w="0" w:type="dxa"/>
+            </w:tcMar>
+            <w:vAlign w:val="center"/>
+          </w:tcPr>
+          <w:p>
+            <w:pPr>
+              <w:jc w:val="left"/>
+              <w:pBdr>
+                <w:bottom w:val="none" w:sz="0" w:space="0" w:color="000000"/>
+                <w:top w:val="none" w:sz="0" w:space="0" w:color="000000"/>
+                <w:left w:val="none" w:sz="0" w:space="0" w:color="000000"/>
+                <w:right w:val="none" w:sz="0" w:space="0" w:color="000000"/>
+              </w:pBdr>
+              <w:spacing w:after="100" w:before="100" w:line="240"/>
+              <w:ind w:left="100" w:right="100" w:firstLine="0" w:firstLineChars="0"/>
+              <w:rPr>
+                <w:rFonts w:ascii="Helvetica" w:hAnsi="Helvetica" w:eastAsia="Helvetica" w:cs="Helvetica"/>
+                <w:i w:val="false"/>
+                <w:b w:val="false"/>
+                <w:u w:val="none"/>
+                <w:strike w:val="false"/>
+                <w:sz w:val="22"/>
+                <w:szCs w:val="22"/>
+                <w:color w:val="000000"/>
+              </w:rPr>
+            </w:pPr>
+            <w:r xmlns:w="http://schemas.openxmlformats.org/wordprocessingml/2006/main" xmlns:wp="http://schemas.openxmlformats.org/drawingml/2006/wordprocessingDrawing" xmlns:r="http://schemas.openxmlformats.org/officeDocument/2006/relationships" xmlns:w14="http://schemas.microsoft.com/office/word/2010/wordml">
+              <w:rPr>
+                <w:rFonts w:ascii="Helvetica" w:hAnsi="Helvetica" w:eastAsia="Helvetica" w:cs="Helvetica"/>
+                <w:i w:val="false"/>
+                <w:b w:val="false"/>
+                <w:u w:val="none"/>
+                <w:strike w:val="false"/>
+                <w:sz w:val="22"/>
+                <w:szCs w:val="22"/>
+                <w:color w:val="000000"/>
+              </w:rPr>
+              <w:t xml:space="preserve">...1</w:t>
+            </w:r>
+          </w:p>
+        </w:tc>
+        <w:tc>
+          <w:tcPr>
+            <w:tcBorders>
+              <w:bottom w:val="single" w:sz="12" w:space="0" w:color="666666"/>
+              <w:top w:val="single" w:sz="12" w:space="0" w:color="666666"/>
+              <w:left w:val="none" w:sz="0" w:space="0" w:color="000000"/>
+              <w:right w:val="none" w:sz="0" w:space="0" w:color="000000"/>
+            </w:tcBorders>
+            <w:shd w:val="clear" w:color="auto" w:fill="FFFFFF"/>
+            <w:tcMar>
+              <w:top w:w="0" w:type="dxa"/>
+              <w:bottom w:w="0" w:type="dxa"/>
+              <w:left w:w="0" w:type="dxa"/>
+              <w:right w:w="0" w:type="dxa"/>
+            </w:tcMar>
+            <w:vAlign w:val="center"/>
+          </w:tcPr>
+          <w:p>
+            <w:pPr>
+              <w:jc w:val="right"/>
+              <w:pBdr>
+                <w:bottom w:val="none" w:sz="0" w:space="0" w:color="000000"/>
+                <w:top w:val="none" w:sz="0" w:space="0" w:color="000000"/>
+                <w:left w:val="none" w:sz="0" w:space="0" w:color="000000"/>
+                <w:right w:val="none" w:sz="0" w:space="0" w:color="000000"/>
+              </w:pBdr>
+              <w:spacing w:after="100" w:before="100" w:line="240"/>
+              <w:ind w:left="100" w:right="100" w:firstLine="0" w:firstLineChars="0"/>
+              <w:rPr>
+                <w:rFonts w:ascii="Helvetica" w:hAnsi="Helvetica" w:eastAsia="Helvetica" w:cs="Helvetica"/>
+                <w:i w:val="false"/>
+                <w:b w:val="false"/>
+                <w:u w:val="none"/>
+                <w:strike w:val="false"/>
+                <w:sz w:val="22"/>
+                <w:szCs w:val="22"/>
+                <w:color w:val="000000"/>
+              </w:rPr>
+            </w:pPr>
+            <w:r xmlns:w="http://schemas.openxmlformats.org/wordprocessingml/2006/main" xmlns:wp="http://schemas.openxmlformats.org/drawingml/2006/wordprocessingDrawing" xmlns:r="http://schemas.openxmlformats.org/officeDocument/2006/relationships" xmlns:w14="http://schemas.microsoft.com/office/word/2010/wordml">
+              <w:rPr>
+                <w:rFonts w:ascii="Helvetica" w:hAnsi="Helvetica" w:eastAsia="Helvetica" w:cs="Helvetica"/>
+                <w:i w:val="false"/>
+                <w:b w:val="false"/>
+                <w:u w:val="none"/>
+                <w:strike w:val="false"/>
+                <w:sz w:val="22"/>
+                <w:szCs w:val="22"/>
+                <w:color w:val="000000"/>
+              </w:rPr>
+              <w:t xml:space="preserve">Calibration</w:t>
+            </w:r>
+          </w:p>
+        </w:tc>
+        <w:tc>
+          <w:tcPr>
+            <w:tcBorders>
+              <w:bottom w:val="single" w:sz="12" w:space="0" w:color="666666"/>
+              <w:top w:val="single" w:sz="12" w:space="0" w:color="666666"/>
+              <w:left w:val="none" w:sz="0" w:space="0" w:color="000000"/>
+              <w:right w:val="none" w:sz="0" w:space="0" w:color="000000"/>
+            </w:tcBorders>
+            <w:shd w:val="clear" w:color="auto" w:fill="FFFFFF"/>
+            <w:tcMar>
+              <w:top w:w="0" w:type="dxa"/>
+              <w:bottom w:w="0" w:type="dxa"/>
+              <w:left w:w="0" w:type="dxa"/>
+              <w:right w:w="0" w:type="dxa"/>
+            </w:tcMar>
+            <w:vAlign w:val="center"/>
+          </w:tcPr>
+          <w:p>
+            <w:pPr>
+              <w:jc w:val="right"/>
+              <w:pBdr>
+                <w:bottom w:val="none" w:sz="0" w:space="0" w:color="000000"/>
+                <w:top w:val="none" w:sz="0" w:space="0" w:color="000000"/>
+                <w:left w:val="none" w:sz="0" w:space="0" w:color="000000"/>
+                <w:right w:val="none" w:sz="0" w:space="0" w:color="000000"/>
+              </w:pBdr>
+              <w:spacing w:after="100" w:before="100" w:line="240"/>
+              <w:ind w:left="100" w:right="100" w:firstLine="0" w:firstLineChars="0"/>
+              <w:rPr>
+                <w:rFonts w:ascii="Helvetica" w:hAnsi="Helvetica" w:eastAsia="Helvetica" w:cs="Helvetica"/>
+                <w:i w:val="false"/>
+                <w:b w:val="false"/>
+                <w:u w:val="none"/>
+                <w:strike w:val="false"/>
+                <w:sz w:val="22"/>
+                <w:szCs w:val="22"/>
+                <w:color w:val="000000"/>
+              </w:rPr>
+            </w:pPr>
+            <w:r xmlns:w="http://schemas.openxmlformats.org/wordprocessingml/2006/main" xmlns:wp="http://schemas.openxmlformats.org/drawingml/2006/wordprocessingDrawing" xmlns:r="http://schemas.openxmlformats.org/officeDocument/2006/relationships" xmlns:w14="http://schemas.microsoft.com/office/word/2010/wordml">
+              <w:rPr>
+                <w:rFonts w:ascii="Helvetica" w:hAnsi="Helvetica" w:eastAsia="Helvetica" w:cs="Helvetica"/>
+                <w:i w:val="false"/>
+                <w:b w:val="false"/>
+                <w:u w:val="none"/>
+                <w:strike w:val="false"/>
+                <w:sz w:val="22"/>
+                <w:szCs w:val="22"/>
+                <w:color w:val="000000"/>
+              </w:rPr>
+              <w:t xml:space="preserve">Forecasting</w:t>
+            </w:r>
+          </w:p>
+        </w:tc>
+      </w:tr>
+      <w:tr>
+        <w:trPr>
+          <w:trHeight w:val="360" w:hRule="auto"/>
+        </w:trPr>
+        body1
+        <w:tc>
+          <w:tcPr>
+            <w:tcBorders>
+              <w:bottom w:val="none" w:sz="0" w:space="0" w:color="000000"/>
+              <w:top w:val="single" w:sz="12" w:space="0" w:color="666666"/>
+              <w:left w:val="none" w:sz="0" w:space="0" w:color="000000"/>
+              <w:right w:val="none" w:sz="0" w:space="0" w:color="000000"/>
+            </w:tcBorders>
+            <w:shd w:val="clear" w:color="auto" w:fill="FFFFFF"/>
+            <w:tcMar>
+              <w:top w:w="0" w:type="dxa"/>
+              <w:bottom w:w="0" w:type="dxa"/>
+              <w:left w:w="0" w:type="dxa"/>
+              <w:right w:w="0" w:type="dxa"/>
+            </w:tcMar>
+            <w:vAlign w:val="center"/>
+          </w:tcPr>
+          <w:p>
+            <w:pPr>
+              <w:jc w:val="left"/>
+              <w:pBdr>
+                <w:bottom w:val="none" w:sz="0" w:space="0" w:color="000000"/>
+                <w:top w:val="none" w:sz="0" w:space="0" w:color="000000"/>
+                <w:left w:val="none" w:sz="0" w:space="0" w:color="000000"/>
+                <w:right w:val="none" w:sz="0" w:space="0" w:color="000000"/>
+              </w:pBdr>
+              <w:spacing w:after="100" w:before="100" w:line="240"/>
+              <w:ind w:left="100" w:right="100" w:firstLine="0" w:firstLineChars="0"/>
+              <w:rPr>
+                <w:rFonts w:ascii="Helvetica" w:hAnsi="Helvetica" w:eastAsia="Helvetica" w:cs="Helvetica"/>
+                <w:i w:val="false"/>
+                <w:b w:val="false"/>
+                <w:u w:val="none"/>
+                <w:strike w:val="false"/>
+                <w:sz w:val="22"/>
+                <w:szCs w:val="22"/>
+                <w:color w:val="000000"/>
+              </w:rPr>
+            </w:pPr>
+            <w:r xmlns:w="http://schemas.openxmlformats.org/wordprocessingml/2006/main" xmlns:wp="http://schemas.openxmlformats.org/drawingml/2006/wordprocessingDrawing" xmlns:r="http://schemas.openxmlformats.org/officeDocument/2006/relationships" xmlns:w14="http://schemas.microsoft.com/office/word/2010/wordml">
+              <w:rPr>
+                <w:rFonts w:ascii="Helvetica" w:hAnsi="Helvetica" w:eastAsia="Helvetica" w:cs="Helvetica"/>
+                <w:i w:val="false"/>
+                <w:b w:val="false"/>
+                <w:u w:val="none"/>
+                <w:strike w:val="false"/>
+                <w:sz w:val="22"/>
+                <w:szCs w:val="22"/>
+                <w:color w:val="000000"/>
+              </w:rPr>
+              <w:t xml:space="preserve">mae</w:t>
+            </w:r>
+          </w:p>
+        </w:tc>
+        <w:tc>
+          <w:tcPr>
+            <w:tcBorders>
+              <w:bottom w:val="none" w:sz="0" w:space="0" w:color="000000"/>
+              <w:top w:val="single" w:sz="12" w:space="0" w:color="666666"/>
+              <w:left w:val="none" w:sz="0" w:space="0" w:color="000000"/>
+              <w:right w:val="none" w:sz="0" w:space="0" w:color="000000"/>
+            </w:tcBorders>
+            <w:shd w:val="clear" w:color="auto" w:fill="FFFFFF"/>
+            <w:tcMar>
+              <w:top w:w="0" w:type="dxa"/>
+              <w:bottom w:w="0" w:type="dxa"/>
+              <w:left w:w="0" w:type="dxa"/>
+              <w:right w:w="0" w:type="dxa"/>
+            </w:tcMar>
+            <w:vAlign w:val="center"/>
+          </w:tcPr>
+          <w:p>
+            <w:pPr>
+              <w:jc w:val="right"/>
+              <w:pBdr>
+                <w:bottom w:val="none" w:sz="0" w:space="0" w:color="000000"/>
+                <w:top w:val="none" w:sz="0" w:space="0" w:color="000000"/>
+                <w:left w:val="none" w:sz="0" w:space="0" w:color="000000"/>
+                <w:right w:val="none" w:sz="0" w:space="0" w:color="000000"/>
+              </w:pBdr>
+              <w:spacing w:after="100" w:before="100" w:line="240"/>
+              <w:ind w:left="100" w:right="100" w:firstLine="0" w:firstLineChars="0"/>
+              <w:rPr>
+                <w:rFonts w:ascii="Helvetica" w:hAnsi="Helvetica" w:eastAsia="Helvetica" w:cs="Helvetica"/>
+                <w:i w:val="false"/>
+                <w:b w:val="false"/>
+                <w:u w:val="none"/>
+                <w:strike w:val="false"/>
+                <w:sz w:val="22"/>
+                <w:szCs w:val="22"/>
+                <w:color w:val="000000"/>
+              </w:rPr>
+            </w:pPr>
+            <w:r xmlns:w="http://schemas.openxmlformats.org/wordprocessingml/2006/main" xmlns:wp="http://schemas.openxmlformats.org/drawingml/2006/wordprocessingDrawing" xmlns:r="http://schemas.openxmlformats.org/officeDocument/2006/relationships" xmlns:w14="http://schemas.microsoft.com/office/word/2010/wordml">
+              <w:rPr>
+                <w:rFonts w:ascii="Helvetica" w:hAnsi="Helvetica" w:eastAsia="Helvetica" w:cs="Helvetica"/>
+                <w:i w:val="false"/>
+                <w:b w:val="false"/>
+                <w:u w:val="none"/>
+                <w:strike w:val="false"/>
+                <w:sz w:val="22"/>
+                <w:szCs w:val="22"/>
+                <w:color w:val="000000"/>
+              </w:rPr>
+              <w:t xml:space="preserve">1,214.82353</w:t>
+            </w:r>
+          </w:p>
+        </w:tc>
+        <w:tc>
+          <w:tcPr>
+            <w:tcBorders>
+              <w:bottom w:val="none" w:sz="0" w:space="0" w:color="000000"/>
+              <w:top w:val="single" w:sz="12" w:space="0" w:color="666666"/>
+              <w:left w:val="none" w:sz="0" w:space="0" w:color="000000"/>
+              <w:right w:val="none" w:sz="0" w:space="0" w:color="000000"/>
+            </w:tcBorders>
+            <w:shd w:val="clear" w:color="auto" w:fill="FFFFFF"/>
+            <w:tcMar>
+              <w:top w:w="0" w:type="dxa"/>
+              <w:bottom w:w="0" w:type="dxa"/>
+              <w:left w:w="0" w:type="dxa"/>
+              <w:right w:w="0" w:type="dxa"/>
+            </w:tcMar>
+            <w:vAlign w:val="center"/>
+          </w:tcPr>
+          <w:p>
+            <w:pPr>
+              <w:jc w:val="right"/>
+              <w:pBdr>
+                <w:bottom w:val="none" w:sz="0" w:space="0" w:color="000000"/>
+                <w:top w:val="none" w:sz="0" w:space="0" w:color="000000"/>
+                <w:left w:val="none" w:sz="0" w:space="0" w:color="000000"/>
+                <w:right w:val="none" w:sz="0" w:space="0" w:color="000000"/>
+              </w:pBdr>
+              <w:spacing w:after="100" w:before="100" w:line="240"/>
+              <w:ind w:left="100" w:right="100" w:firstLine="0" w:firstLineChars="0"/>
+              <w:rPr>
+                <w:rFonts w:ascii="Helvetica" w:hAnsi="Helvetica" w:eastAsia="Helvetica" w:cs="Helvetica"/>
+                <w:i w:val="false"/>
+                <w:b w:val="false"/>
+                <w:u w:val="none"/>
+                <w:strike w:val="false"/>
+                <w:sz w:val="22"/>
+                <w:szCs w:val="22"/>
+                <w:color w:val="000000"/>
+              </w:rPr>
+            </w:pPr>
+            <w:r xmlns:w="http://schemas.openxmlformats.org/wordprocessingml/2006/main" xmlns:wp="http://schemas.openxmlformats.org/drawingml/2006/wordprocessingDrawing" xmlns:r="http://schemas.openxmlformats.org/officeDocument/2006/relationships" xmlns:w14="http://schemas.microsoft.com/office/word/2010/wordml">
+              <w:rPr>
+                <w:rFonts w:ascii="Helvetica" w:hAnsi="Helvetica" w:eastAsia="Helvetica" w:cs="Helvetica"/>
+                <w:i w:val="false"/>
+                <w:b w:val="false"/>
+                <w:u w:val="none"/>
+                <w:strike w:val="false"/>
+                <w:sz w:val="22"/>
+                <w:szCs w:val="22"/>
+                <w:color w:val="000000"/>
+              </w:rPr>
+              <w:t xml:space="preserve">16,278.90</w:t>
+            </w:r>
+          </w:p>
+        </w:tc>
+      </w:tr>
+      <w:tr>
+        <w:trPr>
+          <w:trHeight w:val="360" w:hRule="auto"/>
+        </w:trPr>
+        body2
         <w:tc>
           <w:tcPr>
             <w:tcBorders>
@@ -5007,7 +5802,7 @@
           </w:tcPr>
           <w:p>
             <w:pPr>
-              <w:jc w:val="right"/>
+              <w:jc w:val="left"/>
               <w:pBdr>
                 <w:bottom w:val="none" w:sz="0" w:space="0" w:color="000000"/>
                 <w:top w:val="none" w:sz="0" w:space="0" w:color="000000"/>
@@ -5038,7 +5833,7 @@
                 <w:szCs w:val="22"/>
                 <w:color w:val="000000"/>
               </w:rPr>
-              <w:t xml:space="preserve">17</w:t>
+              <w:t xml:space="preserve">mse</w:t>
             </w:r>
           </w:p>
         </w:tc>
@@ -5061,7 +5856,7 @@
           </w:tcPr>
           <w:p>
             <w:pPr>
-              <w:jc w:val="left"/>
+              <w:jc w:val="right"/>
               <w:pBdr>
                 <w:bottom w:val="none" w:sz="0" w:space="0" w:color="000000"/>
                 <w:top w:val="none" w:sz="0" w:space="0" w:color="000000"/>
@@ -5092,7 +5887,7 @@
                 <w:szCs w:val="22"/>
                 <w:color w:val="000000"/>
               </w:rPr>
-              <w:t xml:space="preserve">phi1</w:t>
+              <w:t xml:space="preserve">3,626,012.23529</w:t>
             </w:r>
           </w:p>
         </w:tc>
@@ -5146,10 +5941,16 @@
                 <w:szCs w:val="22"/>
                 <w:color w:val="000000"/>
               </w:rPr>
-              <w:t xml:space="preserve">0.49</w:t>
-            </w:r>
-          </w:p>
-        </w:tc>
+              <w:t xml:space="preserve">288,618,406.50</w:t>
+            </w:r>
+          </w:p>
+        </w:tc>
+      </w:tr>
+      <w:tr>
+        <w:trPr>
+          <w:trHeight w:val="360" w:hRule="auto"/>
+        </w:trPr>
+        body3
         <w:tc>
           <w:tcPr>
             <w:tcBorders>
@@ -5169,7 +5970,7 @@
           </w:tcPr>
           <w:p>
             <w:pPr>
-              <w:jc w:val="right"/>
+              <w:jc w:val="left"/>
               <w:pBdr>
                 <w:bottom w:val="none" w:sz="0" w:space="0" w:color="000000"/>
                 <w:top w:val="none" w:sz="0" w:space="0" w:color="000000"/>
@@ -5200,7 +6001,7 @@
                 <w:szCs w:val="22"/>
                 <w:color w:val="000000"/>
               </w:rPr>
-              <w:t xml:space="preserve">0.49</w:t>
+              <w:t xml:space="preserve">WIS</w:t>
             </w:r>
           </w:p>
         </w:tc>
@@ -5254,7 +6055,7 @@
                 <w:szCs w:val="22"/>
                 <w:color w:val="000000"/>
               </w:rPr>
-              <w:t xml:space="preserve">0.34</w:t>
+              <w:t xml:space="preserve">799.00492</w:t>
             </w:r>
           </w:p>
         </w:tc>
@@ -5308,7 +6109,7 @@
                 <w:szCs w:val="22"/>
                 <w:color w:val="000000"/>
               </w:rPr>
-              <w:t xml:space="preserve">0.70</w:t>
+              <w:t xml:space="preserve">16,255.25</w:t>
             </w:r>
           </w:p>
         </w:tc>
@@ -5317,7 +6118,7 @@
         <w:trPr>
           <w:trHeight w:val="360" w:hRule="auto"/>
         </w:trPr>
-        body8
+        body4
         <w:tc>
           <w:tcPr>
             <w:tcBorders>
@@ -5337,7 +6138,7 @@
           </w:tcPr>
           <w:p>
             <w:pPr>
-              <w:jc w:val="right"/>
+              <w:jc w:val="left"/>
               <w:pBdr>
                 <w:bottom w:val="none" w:sz="0" w:space="0" w:color="000000"/>
                 <w:top w:val="none" w:sz="0" w:space="0" w:color="000000"/>
@@ -5368,7 +6169,7 @@
                 <w:szCs w:val="22"/>
                 <w:color w:val="000000"/>
               </w:rPr>
-              <w:t xml:space="preserve">17</w:t>
+              <w:t xml:space="preserve">Coverage</w:t>
             </w:r>
           </w:p>
         </w:tc>
@@ -5391,7 +6192,7 @@
           </w:tcPr>
           <w:p>
             <w:pPr>
-              <w:jc w:val="left"/>
+              <w:jc w:val="right"/>
               <w:pBdr>
                 <w:bottom w:val="none" w:sz="0" w:space="0" w:color="000000"/>
                 <w:top w:val="none" w:sz="0" w:space="0" w:color="000000"/>
@@ -5422,7 +6223,7 @@
                 <w:szCs w:val="22"/>
                 <w:color w:val="000000"/>
               </w:rPr>
-              <w:t xml:space="preserve">phi2</w:t>
+              <w:t xml:space="preserve">70.58824</w:t>
             </w:r>
           </w:p>
         </w:tc>
@@ -5480,6 +6281,709 @@
             </w:r>
           </w:p>
         </w:tc>
+      </w:tr>
+    </w:tbl>
+    <w:p>
+      <w:pPr>
+        <w:pStyle w:val="BodyText"/>
+      </w:pPr>
+      <w:r>
+        <w:rPr>
+          <w:b/>
+          <w:bCs/>
+        </w:rPr>
+        <w:t xml:space="preserve">Performance Metrics - Influenza B</w:t>
+      </w:r>
+    </w:p>
+    <w:tbl xmlns:w="http://schemas.openxmlformats.org/wordprocessingml/2006/main" xmlns:r="http://schemas.openxmlformats.org/officeDocument/2006/relationships" xmlns:w14="http://schemas.microsoft.com/office/word/2010/wordml" xmlns:wp="http://schemas.openxmlformats.org/drawingml/2006/wordprocessingDrawing" xmlns:a="http://schemas.openxmlformats.org/drawingml/2006/main" xmlns:pic="http://schemas.openxmlformats.org/drawingml/2006/picture">
+      <w:tblPr>
+        <w:tblLayout w:type="fixed"/>
+        <w:jc w:val="center"/>
+        <w:tblLook w:firstRow="1" w:lastRow="0" w:firstColumn="0" w:lastColumn="0" w:noHBand="0" w:noVBand="1"/>
+      </w:tblPr>
+      <w:tblGrid>
+        <w:gridCol w:w="1080"/>
+        <w:gridCol w:w="1080"/>
+        <w:gridCol w:w="1080"/>
+      </w:tblGrid>
+      <w:tr>
+        <w:trPr>
+          <w:trHeight w:val="360" w:hRule="auto"/>
+          <w:tblHeader/>
+        </w:trPr>
+        header1
+        <w:tc>
+          <w:tcPr>
+            <w:tcBorders>
+              <w:bottom w:val="single" w:sz="12" w:space="0" w:color="666666"/>
+              <w:top w:val="single" w:sz="12" w:space="0" w:color="666666"/>
+              <w:left w:val="none" w:sz="0" w:space="0" w:color="000000"/>
+              <w:right w:val="none" w:sz="0" w:space="0" w:color="000000"/>
+            </w:tcBorders>
+            <w:shd w:val="clear" w:color="auto" w:fill="FFFFFF"/>
+            <w:tcMar>
+              <w:top w:w="0" w:type="dxa"/>
+              <w:bottom w:w="0" w:type="dxa"/>
+              <w:left w:w="0" w:type="dxa"/>
+              <w:right w:w="0" w:type="dxa"/>
+            </w:tcMar>
+            <w:vAlign w:val="center"/>
+          </w:tcPr>
+          <w:p>
+            <w:pPr>
+              <w:jc w:val="left"/>
+              <w:pBdr>
+                <w:bottom w:val="none" w:sz="0" w:space="0" w:color="000000"/>
+                <w:top w:val="none" w:sz="0" w:space="0" w:color="000000"/>
+                <w:left w:val="none" w:sz="0" w:space="0" w:color="000000"/>
+                <w:right w:val="none" w:sz="0" w:space="0" w:color="000000"/>
+              </w:pBdr>
+              <w:spacing w:after="100" w:before="100" w:line="240"/>
+              <w:ind w:left="100" w:right="100" w:firstLine="0" w:firstLineChars="0"/>
+              <w:rPr>
+                <w:rFonts w:ascii="Helvetica" w:hAnsi="Helvetica" w:eastAsia="Helvetica" w:cs="Helvetica"/>
+                <w:i w:val="false"/>
+                <w:b w:val="false"/>
+                <w:u w:val="none"/>
+                <w:strike w:val="false"/>
+                <w:sz w:val="22"/>
+                <w:szCs w:val="22"/>
+                <w:color w:val="000000"/>
+              </w:rPr>
+            </w:pPr>
+            <w:r xmlns:w="http://schemas.openxmlformats.org/wordprocessingml/2006/main" xmlns:wp="http://schemas.openxmlformats.org/drawingml/2006/wordprocessingDrawing" xmlns:r="http://schemas.openxmlformats.org/officeDocument/2006/relationships" xmlns:w14="http://schemas.microsoft.com/office/word/2010/wordml">
+              <w:rPr>
+                <w:rFonts w:ascii="Helvetica" w:hAnsi="Helvetica" w:eastAsia="Helvetica" w:cs="Helvetica"/>
+                <w:i w:val="false"/>
+                <w:b w:val="false"/>
+                <w:u w:val="none"/>
+                <w:strike w:val="false"/>
+                <w:sz w:val="22"/>
+                <w:szCs w:val="22"/>
+                <w:color w:val="000000"/>
+              </w:rPr>
+              <w:t xml:space="preserve">...1</w:t>
+            </w:r>
+          </w:p>
+        </w:tc>
+        <w:tc>
+          <w:tcPr>
+            <w:tcBorders>
+              <w:bottom w:val="single" w:sz="12" w:space="0" w:color="666666"/>
+              <w:top w:val="single" w:sz="12" w:space="0" w:color="666666"/>
+              <w:left w:val="none" w:sz="0" w:space="0" w:color="000000"/>
+              <w:right w:val="none" w:sz="0" w:space="0" w:color="000000"/>
+            </w:tcBorders>
+            <w:shd w:val="clear" w:color="auto" w:fill="FFFFFF"/>
+            <w:tcMar>
+              <w:top w:w="0" w:type="dxa"/>
+              <w:bottom w:w="0" w:type="dxa"/>
+              <w:left w:w="0" w:type="dxa"/>
+              <w:right w:w="0" w:type="dxa"/>
+            </w:tcMar>
+            <w:vAlign w:val="center"/>
+          </w:tcPr>
+          <w:p>
+            <w:pPr>
+              <w:jc w:val="right"/>
+              <w:pBdr>
+                <w:bottom w:val="none" w:sz="0" w:space="0" w:color="000000"/>
+                <w:top w:val="none" w:sz="0" w:space="0" w:color="000000"/>
+                <w:left w:val="none" w:sz="0" w:space="0" w:color="000000"/>
+                <w:right w:val="none" w:sz="0" w:space="0" w:color="000000"/>
+              </w:pBdr>
+              <w:spacing w:after="100" w:before="100" w:line="240"/>
+              <w:ind w:left="100" w:right="100" w:firstLine="0" w:firstLineChars="0"/>
+              <w:rPr>
+                <w:rFonts w:ascii="Helvetica" w:hAnsi="Helvetica" w:eastAsia="Helvetica" w:cs="Helvetica"/>
+                <w:i w:val="false"/>
+                <w:b w:val="false"/>
+                <w:u w:val="none"/>
+                <w:strike w:val="false"/>
+                <w:sz w:val="22"/>
+                <w:szCs w:val="22"/>
+                <w:color w:val="000000"/>
+              </w:rPr>
+            </w:pPr>
+            <w:r xmlns:w="http://schemas.openxmlformats.org/wordprocessingml/2006/main" xmlns:wp="http://schemas.openxmlformats.org/drawingml/2006/wordprocessingDrawing" xmlns:r="http://schemas.openxmlformats.org/officeDocument/2006/relationships" xmlns:w14="http://schemas.microsoft.com/office/word/2010/wordml">
+              <w:rPr>
+                <w:rFonts w:ascii="Helvetica" w:hAnsi="Helvetica" w:eastAsia="Helvetica" w:cs="Helvetica"/>
+                <w:i w:val="false"/>
+                <w:b w:val="false"/>
+                <w:u w:val="none"/>
+                <w:strike w:val="false"/>
+                <w:sz w:val="22"/>
+                <w:szCs w:val="22"/>
+                <w:color w:val="000000"/>
+              </w:rPr>
+              <w:t xml:space="preserve">Calibration</w:t>
+            </w:r>
+          </w:p>
+        </w:tc>
+        <w:tc>
+          <w:tcPr>
+            <w:tcBorders>
+              <w:bottom w:val="single" w:sz="12" w:space="0" w:color="666666"/>
+              <w:top w:val="single" w:sz="12" w:space="0" w:color="666666"/>
+              <w:left w:val="none" w:sz="0" w:space="0" w:color="000000"/>
+              <w:right w:val="none" w:sz="0" w:space="0" w:color="000000"/>
+            </w:tcBorders>
+            <w:shd w:val="clear" w:color="auto" w:fill="FFFFFF"/>
+            <w:tcMar>
+              <w:top w:w="0" w:type="dxa"/>
+              <w:bottom w:w="0" w:type="dxa"/>
+              <w:left w:w="0" w:type="dxa"/>
+              <w:right w:w="0" w:type="dxa"/>
+            </w:tcMar>
+            <w:vAlign w:val="center"/>
+          </w:tcPr>
+          <w:p>
+            <w:pPr>
+              <w:jc w:val="right"/>
+              <w:pBdr>
+                <w:bottom w:val="none" w:sz="0" w:space="0" w:color="000000"/>
+                <w:top w:val="none" w:sz="0" w:space="0" w:color="000000"/>
+                <w:left w:val="none" w:sz="0" w:space="0" w:color="000000"/>
+                <w:right w:val="none" w:sz="0" w:space="0" w:color="000000"/>
+              </w:pBdr>
+              <w:spacing w:after="100" w:before="100" w:line="240"/>
+              <w:ind w:left="100" w:right="100" w:firstLine="0" w:firstLineChars="0"/>
+              <w:rPr>
+                <w:rFonts w:ascii="Helvetica" w:hAnsi="Helvetica" w:eastAsia="Helvetica" w:cs="Helvetica"/>
+                <w:i w:val="false"/>
+                <w:b w:val="false"/>
+                <w:u w:val="none"/>
+                <w:strike w:val="false"/>
+                <w:sz w:val="22"/>
+                <w:szCs w:val="22"/>
+                <w:color w:val="000000"/>
+              </w:rPr>
+            </w:pPr>
+            <w:r xmlns:w="http://schemas.openxmlformats.org/wordprocessingml/2006/main" xmlns:wp="http://schemas.openxmlformats.org/drawingml/2006/wordprocessingDrawing" xmlns:r="http://schemas.openxmlformats.org/officeDocument/2006/relationships" xmlns:w14="http://schemas.microsoft.com/office/word/2010/wordml">
+              <w:rPr>
+                <w:rFonts w:ascii="Helvetica" w:hAnsi="Helvetica" w:eastAsia="Helvetica" w:cs="Helvetica"/>
+                <w:i w:val="false"/>
+                <w:b w:val="false"/>
+                <w:u w:val="none"/>
+                <w:strike w:val="false"/>
+                <w:sz w:val="22"/>
+                <w:szCs w:val="22"/>
+                <w:color w:val="000000"/>
+              </w:rPr>
+              <w:t xml:space="preserve">Forecasting</w:t>
+            </w:r>
+          </w:p>
+        </w:tc>
+      </w:tr>
+      <w:tr>
+        <w:trPr>
+          <w:trHeight w:val="360" w:hRule="auto"/>
+        </w:trPr>
+        body1
+        <w:tc>
+          <w:tcPr>
+            <w:tcBorders>
+              <w:bottom w:val="none" w:sz="0" w:space="0" w:color="000000"/>
+              <w:top w:val="single" w:sz="12" w:space="0" w:color="666666"/>
+              <w:left w:val="none" w:sz="0" w:space="0" w:color="000000"/>
+              <w:right w:val="none" w:sz="0" w:space="0" w:color="000000"/>
+            </w:tcBorders>
+            <w:shd w:val="clear" w:color="auto" w:fill="FFFFFF"/>
+            <w:tcMar>
+              <w:top w:w="0" w:type="dxa"/>
+              <w:bottom w:w="0" w:type="dxa"/>
+              <w:left w:w="0" w:type="dxa"/>
+              <w:right w:w="0" w:type="dxa"/>
+            </w:tcMar>
+            <w:vAlign w:val="center"/>
+          </w:tcPr>
+          <w:p>
+            <w:pPr>
+              <w:jc w:val="left"/>
+              <w:pBdr>
+                <w:bottom w:val="none" w:sz="0" w:space="0" w:color="000000"/>
+                <w:top w:val="none" w:sz="0" w:space="0" w:color="000000"/>
+                <w:left w:val="none" w:sz="0" w:space="0" w:color="000000"/>
+                <w:right w:val="none" w:sz="0" w:space="0" w:color="000000"/>
+              </w:pBdr>
+              <w:spacing w:after="100" w:before="100" w:line="240"/>
+              <w:ind w:left="100" w:right="100" w:firstLine="0" w:firstLineChars="0"/>
+              <w:rPr>
+                <w:rFonts w:ascii="Helvetica" w:hAnsi="Helvetica" w:eastAsia="Helvetica" w:cs="Helvetica"/>
+                <w:i w:val="false"/>
+                <w:b w:val="false"/>
+                <w:u w:val="none"/>
+                <w:strike w:val="false"/>
+                <w:sz w:val="22"/>
+                <w:szCs w:val="22"/>
+                <w:color w:val="000000"/>
+              </w:rPr>
+            </w:pPr>
+            <w:r xmlns:w="http://schemas.openxmlformats.org/wordprocessingml/2006/main" xmlns:wp="http://schemas.openxmlformats.org/drawingml/2006/wordprocessingDrawing" xmlns:r="http://schemas.openxmlformats.org/officeDocument/2006/relationships" xmlns:w14="http://schemas.microsoft.com/office/word/2010/wordml">
+              <w:rPr>
+                <w:rFonts w:ascii="Helvetica" w:hAnsi="Helvetica" w:eastAsia="Helvetica" w:cs="Helvetica"/>
+                <w:i w:val="false"/>
+                <w:b w:val="false"/>
+                <w:u w:val="none"/>
+                <w:strike w:val="false"/>
+                <w:sz w:val="22"/>
+                <w:szCs w:val="22"/>
+                <w:color w:val="000000"/>
+              </w:rPr>
+              <w:t xml:space="preserve">mae</w:t>
+            </w:r>
+          </w:p>
+        </w:tc>
+        <w:tc>
+          <w:tcPr>
+            <w:tcBorders>
+              <w:bottom w:val="none" w:sz="0" w:space="0" w:color="000000"/>
+              <w:top w:val="single" w:sz="12" w:space="0" w:color="666666"/>
+              <w:left w:val="none" w:sz="0" w:space="0" w:color="000000"/>
+              <w:right w:val="none" w:sz="0" w:space="0" w:color="000000"/>
+            </w:tcBorders>
+            <w:shd w:val="clear" w:color="auto" w:fill="FFFFFF"/>
+            <w:tcMar>
+              <w:top w:w="0" w:type="dxa"/>
+              <w:bottom w:w="0" w:type="dxa"/>
+              <w:left w:w="0" w:type="dxa"/>
+              <w:right w:w="0" w:type="dxa"/>
+            </w:tcMar>
+            <w:vAlign w:val="center"/>
+          </w:tcPr>
+          <w:p>
+            <w:pPr>
+              <w:jc w:val="right"/>
+              <w:pBdr>
+                <w:bottom w:val="none" w:sz="0" w:space="0" w:color="000000"/>
+                <w:top w:val="none" w:sz="0" w:space="0" w:color="000000"/>
+                <w:left w:val="none" w:sz="0" w:space="0" w:color="000000"/>
+                <w:right w:val="none" w:sz="0" w:space="0" w:color="000000"/>
+              </w:pBdr>
+              <w:spacing w:after="100" w:before="100" w:line="240"/>
+              <w:ind w:left="100" w:right="100" w:firstLine="0" w:firstLineChars="0"/>
+              <w:rPr>
+                <w:rFonts w:ascii="Helvetica" w:hAnsi="Helvetica" w:eastAsia="Helvetica" w:cs="Helvetica"/>
+                <w:i w:val="false"/>
+                <w:b w:val="false"/>
+                <w:u w:val="none"/>
+                <w:strike w:val="false"/>
+                <w:sz w:val="22"/>
+                <w:szCs w:val="22"/>
+                <w:color w:val="000000"/>
+              </w:rPr>
+            </w:pPr>
+            <w:r xmlns:w="http://schemas.openxmlformats.org/wordprocessingml/2006/main" xmlns:wp="http://schemas.openxmlformats.org/drawingml/2006/wordprocessingDrawing" xmlns:r="http://schemas.openxmlformats.org/officeDocument/2006/relationships" xmlns:w14="http://schemas.microsoft.com/office/word/2010/wordml">
+              <w:rPr>
+                <w:rFonts w:ascii="Helvetica" w:hAnsi="Helvetica" w:eastAsia="Helvetica" w:cs="Helvetica"/>
+                <w:i w:val="false"/>
+                <w:b w:val="false"/>
+                <w:u w:val="none"/>
+                <w:strike w:val="false"/>
+                <w:sz w:val="22"/>
+                <w:szCs w:val="22"/>
+                <w:color w:val="000000"/>
+              </w:rPr>
+              <w:t xml:space="preserve">457.64706</w:t>
+            </w:r>
+          </w:p>
+        </w:tc>
+        <w:tc>
+          <w:tcPr>
+            <w:tcBorders>
+              <w:bottom w:val="none" w:sz="0" w:space="0" w:color="000000"/>
+              <w:top w:val="single" w:sz="12" w:space="0" w:color="666666"/>
+              <w:left w:val="none" w:sz="0" w:space="0" w:color="000000"/>
+              <w:right w:val="none" w:sz="0" w:space="0" w:color="000000"/>
+            </w:tcBorders>
+            <w:shd w:val="clear" w:color="auto" w:fill="FFFFFF"/>
+            <w:tcMar>
+              <w:top w:w="0" w:type="dxa"/>
+              <w:bottom w:w="0" w:type="dxa"/>
+              <w:left w:w="0" w:type="dxa"/>
+              <w:right w:w="0" w:type="dxa"/>
+            </w:tcMar>
+            <w:vAlign w:val="center"/>
+          </w:tcPr>
+          <w:p>
+            <w:pPr>
+              <w:jc w:val="right"/>
+              <w:pBdr>
+                <w:bottom w:val="none" w:sz="0" w:space="0" w:color="000000"/>
+                <w:top w:val="none" w:sz="0" w:space="0" w:color="000000"/>
+                <w:left w:val="none" w:sz="0" w:space="0" w:color="000000"/>
+                <w:right w:val="none" w:sz="0" w:space="0" w:color="000000"/>
+              </w:pBdr>
+              <w:spacing w:after="100" w:before="100" w:line="240"/>
+              <w:ind w:left="100" w:right="100" w:firstLine="0" w:firstLineChars="0"/>
+              <w:rPr>
+                <w:rFonts w:ascii="Helvetica" w:hAnsi="Helvetica" w:eastAsia="Helvetica" w:cs="Helvetica"/>
+                <w:i w:val="false"/>
+                <w:b w:val="false"/>
+                <w:u w:val="none"/>
+                <w:strike w:val="false"/>
+                <w:sz w:val="22"/>
+                <w:szCs w:val="22"/>
+                <w:color w:val="000000"/>
+              </w:rPr>
+            </w:pPr>
+            <w:r xmlns:w="http://schemas.openxmlformats.org/wordprocessingml/2006/main" xmlns:wp="http://schemas.openxmlformats.org/drawingml/2006/wordprocessingDrawing" xmlns:r="http://schemas.openxmlformats.org/officeDocument/2006/relationships" xmlns:w14="http://schemas.microsoft.com/office/word/2010/wordml">
+              <w:rPr>
+                <w:rFonts w:ascii="Helvetica" w:hAnsi="Helvetica" w:eastAsia="Helvetica" w:cs="Helvetica"/>
+                <w:i w:val="false"/>
+                <w:b w:val="false"/>
+                <w:u w:val="none"/>
+                <w:strike w:val="false"/>
+                <w:sz w:val="22"/>
+                <w:szCs w:val="22"/>
+                <w:color w:val="000000"/>
+              </w:rPr>
+              <w:t xml:space="preserve">4,367.500</w:t>
+            </w:r>
+          </w:p>
+        </w:tc>
+      </w:tr>
+      <w:tr>
+        <w:trPr>
+          <w:trHeight w:val="360" w:hRule="auto"/>
+        </w:trPr>
+        body2
+        <w:tc>
+          <w:tcPr>
+            <w:tcBorders>
+              <w:bottom w:val="none" w:sz="0" w:space="0" w:color="000000"/>
+              <w:top w:val="none" w:sz="0" w:space="0" w:color="000000"/>
+              <w:left w:val="none" w:sz="0" w:space="0" w:color="000000"/>
+              <w:right w:val="none" w:sz="0" w:space="0" w:color="000000"/>
+            </w:tcBorders>
+            <w:shd w:val="clear" w:color="auto" w:fill="FFFFFF"/>
+            <w:tcMar>
+              <w:top w:w="0" w:type="dxa"/>
+              <w:bottom w:w="0" w:type="dxa"/>
+              <w:left w:w="0" w:type="dxa"/>
+              <w:right w:w="0" w:type="dxa"/>
+            </w:tcMar>
+            <w:vAlign w:val="center"/>
+          </w:tcPr>
+          <w:p>
+            <w:pPr>
+              <w:jc w:val="left"/>
+              <w:pBdr>
+                <w:bottom w:val="none" w:sz="0" w:space="0" w:color="000000"/>
+                <w:top w:val="none" w:sz="0" w:space="0" w:color="000000"/>
+                <w:left w:val="none" w:sz="0" w:space="0" w:color="000000"/>
+                <w:right w:val="none" w:sz="0" w:space="0" w:color="000000"/>
+              </w:pBdr>
+              <w:spacing w:after="100" w:before="100" w:line="240"/>
+              <w:ind w:left="100" w:right="100" w:firstLine="0" w:firstLineChars="0"/>
+              <w:rPr>
+                <w:rFonts w:ascii="Helvetica" w:hAnsi="Helvetica" w:eastAsia="Helvetica" w:cs="Helvetica"/>
+                <w:i w:val="false"/>
+                <w:b w:val="false"/>
+                <w:u w:val="none"/>
+                <w:strike w:val="false"/>
+                <w:sz w:val="22"/>
+                <w:szCs w:val="22"/>
+                <w:color w:val="000000"/>
+              </w:rPr>
+            </w:pPr>
+            <w:r xmlns:w="http://schemas.openxmlformats.org/wordprocessingml/2006/main" xmlns:wp="http://schemas.openxmlformats.org/drawingml/2006/wordprocessingDrawing" xmlns:r="http://schemas.openxmlformats.org/officeDocument/2006/relationships" xmlns:w14="http://schemas.microsoft.com/office/word/2010/wordml">
+              <w:rPr>
+                <w:rFonts w:ascii="Helvetica" w:hAnsi="Helvetica" w:eastAsia="Helvetica" w:cs="Helvetica"/>
+                <w:i w:val="false"/>
+                <w:b w:val="false"/>
+                <w:u w:val="none"/>
+                <w:strike w:val="false"/>
+                <w:sz w:val="22"/>
+                <w:szCs w:val="22"/>
+                <w:color w:val="000000"/>
+              </w:rPr>
+              <w:t xml:space="preserve">mse</w:t>
+            </w:r>
+          </w:p>
+        </w:tc>
+        <w:tc>
+          <w:tcPr>
+            <w:tcBorders>
+              <w:bottom w:val="none" w:sz="0" w:space="0" w:color="000000"/>
+              <w:top w:val="none" w:sz="0" w:space="0" w:color="000000"/>
+              <w:left w:val="none" w:sz="0" w:space="0" w:color="000000"/>
+              <w:right w:val="none" w:sz="0" w:space="0" w:color="000000"/>
+            </w:tcBorders>
+            <w:shd w:val="clear" w:color="auto" w:fill="FFFFFF"/>
+            <w:tcMar>
+              <w:top w:w="0" w:type="dxa"/>
+              <w:bottom w:w="0" w:type="dxa"/>
+              <w:left w:w="0" w:type="dxa"/>
+              <w:right w:w="0" w:type="dxa"/>
+            </w:tcMar>
+            <w:vAlign w:val="center"/>
+          </w:tcPr>
+          <w:p>
+            <w:pPr>
+              <w:jc w:val="right"/>
+              <w:pBdr>
+                <w:bottom w:val="none" w:sz="0" w:space="0" w:color="000000"/>
+                <w:top w:val="none" w:sz="0" w:space="0" w:color="000000"/>
+                <w:left w:val="none" w:sz="0" w:space="0" w:color="000000"/>
+                <w:right w:val="none" w:sz="0" w:space="0" w:color="000000"/>
+              </w:pBdr>
+              <w:spacing w:after="100" w:before="100" w:line="240"/>
+              <w:ind w:left="100" w:right="100" w:firstLine="0" w:firstLineChars="0"/>
+              <w:rPr>
+                <w:rFonts w:ascii="Helvetica" w:hAnsi="Helvetica" w:eastAsia="Helvetica" w:cs="Helvetica"/>
+                <w:i w:val="false"/>
+                <w:b w:val="false"/>
+                <w:u w:val="none"/>
+                <w:strike w:val="false"/>
+                <w:sz w:val="22"/>
+                <w:szCs w:val="22"/>
+                <w:color w:val="000000"/>
+              </w:rPr>
+            </w:pPr>
+            <w:r xmlns:w="http://schemas.openxmlformats.org/wordprocessingml/2006/main" xmlns:wp="http://schemas.openxmlformats.org/drawingml/2006/wordprocessingDrawing" xmlns:r="http://schemas.openxmlformats.org/officeDocument/2006/relationships" xmlns:w14="http://schemas.microsoft.com/office/word/2010/wordml">
+              <w:rPr>
+                <w:rFonts w:ascii="Helvetica" w:hAnsi="Helvetica" w:eastAsia="Helvetica" w:cs="Helvetica"/>
+                <w:i w:val="false"/>
+                <w:b w:val="false"/>
+                <w:u w:val="none"/>
+                <w:strike w:val="false"/>
+                <w:sz w:val="22"/>
+                <w:szCs w:val="22"/>
+                <w:color w:val="000000"/>
+              </w:rPr>
+              <w:t xml:space="preserve">406,369.79412</w:t>
+            </w:r>
+          </w:p>
+        </w:tc>
+        <w:tc>
+          <w:tcPr>
+            <w:tcBorders>
+              <w:bottom w:val="none" w:sz="0" w:space="0" w:color="000000"/>
+              <w:top w:val="none" w:sz="0" w:space="0" w:color="000000"/>
+              <w:left w:val="none" w:sz="0" w:space="0" w:color="000000"/>
+              <w:right w:val="none" w:sz="0" w:space="0" w:color="000000"/>
+            </w:tcBorders>
+            <w:shd w:val="clear" w:color="auto" w:fill="FFFFFF"/>
+            <w:tcMar>
+              <w:top w:w="0" w:type="dxa"/>
+              <w:bottom w:w="0" w:type="dxa"/>
+              <w:left w:w="0" w:type="dxa"/>
+              <w:right w:w="0" w:type="dxa"/>
+            </w:tcMar>
+            <w:vAlign w:val="center"/>
+          </w:tcPr>
+          <w:p>
+            <w:pPr>
+              <w:jc w:val="right"/>
+              <w:pBdr>
+                <w:bottom w:val="none" w:sz="0" w:space="0" w:color="000000"/>
+                <w:top w:val="none" w:sz="0" w:space="0" w:color="000000"/>
+                <w:left w:val="none" w:sz="0" w:space="0" w:color="000000"/>
+                <w:right w:val="none" w:sz="0" w:space="0" w:color="000000"/>
+              </w:pBdr>
+              <w:spacing w:after="100" w:before="100" w:line="240"/>
+              <w:ind w:left="100" w:right="100" w:firstLine="0" w:firstLineChars="0"/>
+              <w:rPr>
+                <w:rFonts w:ascii="Helvetica" w:hAnsi="Helvetica" w:eastAsia="Helvetica" w:cs="Helvetica"/>
+                <w:i w:val="false"/>
+                <w:b w:val="false"/>
+                <w:u w:val="none"/>
+                <w:strike w:val="false"/>
+                <w:sz w:val="22"/>
+                <w:szCs w:val="22"/>
+                <w:color w:val="000000"/>
+              </w:rPr>
+            </w:pPr>
+            <w:r xmlns:w="http://schemas.openxmlformats.org/wordprocessingml/2006/main" xmlns:wp="http://schemas.openxmlformats.org/drawingml/2006/wordprocessingDrawing" xmlns:r="http://schemas.openxmlformats.org/officeDocument/2006/relationships" xmlns:w14="http://schemas.microsoft.com/office/word/2010/wordml">
+              <w:rPr>
+                <w:rFonts w:ascii="Helvetica" w:hAnsi="Helvetica" w:eastAsia="Helvetica" w:cs="Helvetica"/>
+                <w:i w:val="false"/>
+                <w:b w:val="false"/>
+                <w:u w:val="none"/>
+                <w:strike w:val="false"/>
+                <w:sz w:val="22"/>
+                <w:szCs w:val="22"/>
+                <w:color w:val="000000"/>
+              </w:rPr>
+              <w:t xml:space="preserve">21,117,612.500</w:t>
+            </w:r>
+          </w:p>
+        </w:tc>
+      </w:tr>
+      <w:tr>
+        <w:trPr>
+          <w:trHeight w:val="360" w:hRule="auto"/>
+        </w:trPr>
+        body3
+        <w:tc>
+          <w:tcPr>
+            <w:tcBorders>
+              <w:bottom w:val="none" w:sz="0" w:space="0" w:color="000000"/>
+              <w:top w:val="none" w:sz="0" w:space="0" w:color="000000"/>
+              <w:left w:val="none" w:sz="0" w:space="0" w:color="000000"/>
+              <w:right w:val="none" w:sz="0" w:space="0" w:color="000000"/>
+            </w:tcBorders>
+            <w:shd w:val="clear" w:color="auto" w:fill="FFFFFF"/>
+            <w:tcMar>
+              <w:top w:w="0" w:type="dxa"/>
+              <w:bottom w:w="0" w:type="dxa"/>
+              <w:left w:w="0" w:type="dxa"/>
+              <w:right w:w="0" w:type="dxa"/>
+            </w:tcMar>
+            <w:vAlign w:val="center"/>
+          </w:tcPr>
+          <w:p>
+            <w:pPr>
+              <w:jc w:val="left"/>
+              <w:pBdr>
+                <w:bottom w:val="none" w:sz="0" w:space="0" w:color="000000"/>
+                <w:top w:val="none" w:sz="0" w:space="0" w:color="000000"/>
+                <w:left w:val="none" w:sz="0" w:space="0" w:color="000000"/>
+                <w:right w:val="none" w:sz="0" w:space="0" w:color="000000"/>
+              </w:pBdr>
+              <w:spacing w:after="100" w:before="100" w:line="240"/>
+              <w:ind w:left="100" w:right="100" w:firstLine="0" w:firstLineChars="0"/>
+              <w:rPr>
+                <w:rFonts w:ascii="Helvetica" w:hAnsi="Helvetica" w:eastAsia="Helvetica" w:cs="Helvetica"/>
+                <w:i w:val="false"/>
+                <w:b w:val="false"/>
+                <w:u w:val="none"/>
+                <w:strike w:val="false"/>
+                <w:sz w:val="22"/>
+                <w:szCs w:val="22"/>
+                <w:color w:val="000000"/>
+              </w:rPr>
+            </w:pPr>
+            <w:r xmlns:w="http://schemas.openxmlformats.org/wordprocessingml/2006/main" xmlns:wp="http://schemas.openxmlformats.org/drawingml/2006/wordprocessingDrawing" xmlns:r="http://schemas.openxmlformats.org/officeDocument/2006/relationships" xmlns:w14="http://schemas.microsoft.com/office/word/2010/wordml">
+              <w:rPr>
+                <w:rFonts w:ascii="Helvetica" w:hAnsi="Helvetica" w:eastAsia="Helvetica" w:cs="Helvetica"/>
+                <w:i w:val="false"/>
+                <w:b w:val="false"/>
+                <w:u w:val="none"/>
+                <w:strike w:val="false"/>
+                <w:sz w:val="22"/>
+                <w:szCs w:val="22"/>
+                <w:color w:val="000000"/>
+              </w:rPr>
+              <w:t xml:space="preserve">WIS</w:t>
+            </w:r>
+          </w:p>
+        </w:tc>
+        <w:tc>
+          <w:tcPr>
+            <w:tcBorders>
+              <w:bottom w:val="none" w:sz="0" w:space="0" w:color="000000"/>
+              <w:top w:val="none" w:sz="0" w:space="0" w:color="000000"/>
+              <w:left w:val="none" w:sz="0" w:space="0" w:color="000000"/>
+              <w:right w:val="none" w:sz="0" w:space="0" w:color="000000"/>
+            </w:tcBorders>
+            <w:shd w:val="clear" w:color="auto" w:fill="FFFFFF"/>
+            <w:tcMar>
+              <w:top w:w="0" w:type="dxa"/>
+              <w:bottom w:w="0" w:type="dxa"/>
+              <w:left w:w="0" w:type="dxa"/>
+              <w:right w:w="0" w:type="dxa"/>
+            </w:tcMar>
+            <w:vAlign w:val="center"/>
+          </w:tcPr>
+          <w:p>
+            <w:pPr>
+              <w:jc w:val="right"/>
+              <w:pBdr>
+                <w:bottom w:val="none" w:sz="0" w:space="0" w:color="000000"/>
+                <w:top w:val="none" w:sz="0" w:space="0" w:color="000000"/>
+                <w:left w:val="none" w:sz="0" w:space="0" w:color="000000"/>
+                <w:right w:val="none" w:sz="0" w:space="0" w:color="000000"/>
+              </w:pBdr>
+              <w:spacing w:after="100" w:before="100" w:line="240"/>
+              <w:ind w:left="100" w:right="100" w:firstLine="0" w:firstLineChars="0"/>
+              <w:rPr>
+                <w:rFonts w:ascii="Helvetica" w:hAnsi="Helvetica" w:eastAsia="Helvetica" w:cs="Helvetica"/>
+                <w:i w:val="false"/>
+                <w:b w:val="false"/>
+                <w:u w:val="none"/>
+                <w:strike w:val="false"/>
+                <w:sz w:val="22"/>
+                <w:szCs w:val="22"/>
+                <w:color w:val="000000"/>
+              </w:rPr>
+            </w:pPr>
+            <w:r xmlns:w="http://schemas.openxmlformats.org/wordprocessingml/2006/main" xmlns:wp="http://schemas.openxmlformats.org/drawingml/2006/wordprocessingDrawing" xmlns:r="http://schemas.openxmlformats.org/officeDocument/2006/relationships" xmlns:w14="http://schemas.microsoft.com/office/word/2010/wordml">
+              <w:rPr>
+                <w:rFonts w:ascii="Helvetica" w:hAnsi="Helvetica" w:eastAsia="Helvetica" w:cs="Helvetica"/>
+                <w:i w:val="false"/>
+                <w:b w:val="false"/>
+                <w:u w:val="none"/>
+                <w:strike w:val="false"/>
+                <w:sz w:val="22"/>
+                <w:szCs w:val="22"/>
+                <w:color w:val="000000"/>
+              </w:rPr>
+              <w:t xml:space="preserve">281.50302</w:t>
+            </w:r>
+          </w:p>
+        </w:tc>
+        <w:tc>
+          <w:tcPr>
+            <w:tcBorders>
+              <w:bottom w:val="none" w:sz="0" w:space="0" w:color="000000"/>
+              <w:top w:val="none" w:sz="0" w:space="0" w:color="000000"/>
+              <w:left w:val="none" w:sz="0" w:space="0" w:color="000000"/>
+              <w:right w:val="none" w:sz="0" w:space="0" w:color="000000"/>
+            </w:tcBorders>
+            <w:shd w:val="clear" w:color="auto" w:fill="FFFFFF"/>
+            <w:tcMar>
+              <w:top w:w="0" w:type="dxa"/>
+              <w:bottom w:w="0" w:type="dxa"/>
+              <w:left w:w="0" w:type="dxa"/>
+              <w:right w:w="0" w:type="dxa"/>
+            </w:tcMar>
+            <w:vAlign w:val="center"/>
+          </w:tcPr>
+          <w:p>
+            <w:pPr>
+              <w:jc w:val="right"/>
+              <w:pBdr>
+                <w:bottom w:val="none" w:sz="0" w:space="0" w:color="000000"/>
+                <w:top w:val="none" w:sz="0" w:space="0" w:color="000000"/>
+                <w:left w:val="none" w:sz="0" w:space="0" w:color="000000"/>
+                <w:right w:val="none" w:sz="0" w:space="0" w:color="000000"/>
+              </w:pBdr>
+              <w:spacing w:after="100" w:before="100" w:line="240"/>
+              <w:ind w:left="100" w:right="100" w:firstLine="0" w:firstLineChars="0"/>
+              <w:rPr>
+                <w:rFonts w:ascii="Helvetica" w:hAnsi="Helvetica" w:eastAsia="Helvetica" w:cs="Helvetica"/>
+                <w:i w:val="false"/>
+                <w:b w:val="false"/>
+                <w:u w:val="none"/>
+                <w:strike w:val="false"/>
+                <w:sz w:val="22"/>
+                <w:szCs w:val="22"/>
+                <w:color w:val="000000"/>
+              </w:rPr>
+            </w:pPr>
+            <w:r xmlns:w="http://schemas.openxmlformats.org/wordprocessingml/2006/main" xmlns:wp="http://schemas.openxmlformats.org/drawingml/2006/wordprocessingDrawing" xmlns:r="http://schemas.openxmlformats.org/officeDocument/2006/relationships" xmlns:w14="http://schemas.microsoft.com/office/word/2010/wordml">
+              <w:rPr>
+                <w:rFonts w:ascii="Helvetica" w:hAnsi="Helvetica" w:eastAsia="Helvetica" w:cs="Helvetica"/>
+                <w:i w:val="false"/>
+                <w:b w:val="false"/>
+                <w:u w:val="none"/>
+                <w:strike w:val="false"/>
+                <w:sz w:val="22"/>
+                <w:szCs w:val="22"/>
+                <w:color w:val="000000"/>
+              </w:rPr>
+              <w:t xml:space="preserve">4,366.794</w:t>
+            </w:r>
+          </w:p>
+        </w:tc>
+      </w:tr>
+      <w:tr>
+        <w:trPr>
+          <w:trHeight w:val="360" w:hRule="auto"/>
+        </w:trPr>
+        body4
         <w:tc>
           <w:tcPr>
             <w:tcBorders>
@@ -5499,7 +7003,7 @@
           </w:tcPr>
           <w:p>
             <w:pPr>
-              <w:jc w:val="right"/>
+              <w:jc w:val="left"/>
               <w:pBdr>
                 <w:bottom w:val="none" w:sz="0" w:space="0" w:color="000000"/>
                 <w:top w:val="none" w:sz="0" w:space="0" w:color="000000"/>
@@ -5530,7 +7034,7 @@
                 <w:szCs w:val="22"/>
                 <w:color w:val="000000"/>
               </w:rPr>
-              <w:t xml:space="preserve">0.00</w:t>
+              <w:t xml:space="preserve">Coverage</w:t>
             </w:r>
           </w:p>
         </w:tc>
@@ -5584,7 +7088,7 @@
                 <w:szCs w:val="22"/>
                 <w:color w:val="000000"/>
               </w:rPr>
-              <w:t xml:space="preserve">0.00</w:t>
+              <w:t xml:space="preserve">70.58824</w:t>
             </w:r>
           </w:p>
         </w:tc>
@@ -5638,24 +7142,1551 @@
                 <w:szCs w:val="22"/>
                 <w:color w:val="000000"/>
               </w:rPr>
-              <w:t xml:space="preserve">0.00</w:t>
+              <w:t xml:space="preserve">0.000</w:t>
             </w:r>
           </w:p>
         </w:tc>
       </w:tr>
     </w:tbl>
     <w:bookmarkEnd w:id="23"/>
-    <w:bookmarkStart w:id="49" w:name="citations"/>
+    <w:bookmarkStart w:id="27" w:name="varying-vaccination-scenarios"/>
     <w:p>
       <w:pPr>
         <w:pStyle w:val="Heading2"/>
       </w:pPr>
       <w:r>
+        <w:t xml:space="preserve">Varying Vaccination scenarios</w:t>
+      </w:r>
+    </w:p>
+    <w:p>
+      <w:pPr>
+        <w:pStyle w:val="FirstParagraph"/>
+      </w:pPr>
+      <w:r>
+        <w:t xml:space="preserve">Four vaccination scenarios were generated to examine how coverage levels influence epidemic outcomes: no vaccination, low vaccination, moderate (half) vaccination, and high vaccination. For each scenario, the model was run using priors to generate distributions of trajectories for the two strains. From these simulations, the median and ninety-five percent credible intervals were computed for the number of infectious individuals over time. The resulting files summarize uncertainty in the epidemic trajectories and provide the basis for comparing the magnitude and timing of epidemic peaks across scenarios. Differences between Influenza A and B peaks indicate how varying levels of immune protection and vaccination shift epidemic dynamics.</w:t>
+      </w:r>
+    </w:p>
+    <w:p>
+      <w:pPr>
+        <w:pStyle w:val="SourceCode"/>
+      </w:pPr>
+      <w:r>
+        <w:rPr>
+          <w:rStyle w:val="VerbatimChar"/>
+        </w:rPr>
+        <w:t xml:space="preserve">Found scenario folders:</w:t>
+      </w:r>
+    </w:p>
+    <w:p>
+      <w:pPr>
+        <w:pStyle w:val="SourceCode"/>
+      </w:pPr>
+      <w:r>
+        <w:rPr>
+          <w:rStyle w:val="VerbatimChar"/>
+        </w:rPr>
+        <w:t xml:space="preserve">[1] "/Users/jake/Documents/PH8280_id_modeling/manuscript/data/BayesianFitForecast/output/prior-solution-scenario_one_half_vaccination"</w:t>
+      </w:r>
+      <w:r>
+        <w:br/>
+      </w:r>
+      <w:r>
+        <w:rPr>
+          <w:rStyle w:val="VerbatimChar"/>
+        </w:rPr>
+        <w:t xml:space="preserve">[2] "/Users/jake/Documents/PH8280_id_modeling/manuscript/data/BayesianFitForecast/output/prior-solution-scenario_one_high_vaccination"</w:t>
+      </w:r>
+      <w:r>
+        <w:br/>
+      </w:r>
+      <w:r>
+        <w:rPr>
+          <w:rStyle w:val="VerbatimChar"/>
+        </w:rPr>
+        <w:t xml:space="preserve">[3] "/Users/jake/Documents/PH8280_id_modeling/manuscript/data/BayesianFitForecast/output/prior-solution-scenario_one_low_vaccination" </w:t>
+      </w:r>
+      <w:r>
+        <w:br/>
+      </w:r>
+      <w:r>
+        <w:rPr>
+          <w:rStyle w:val="VerbatimChar"/>
+        </w:rPr>
+        <w:t xml:space="preserve">[4] "/Users/jake/Documents/PH8280_id_modeling/manuscript/data/BayesianFitForecast/output/prior-solution-scenario_one_no_vaccination"  </w:t>
+      </w:r>
+    </w:p>
+    <w:tbl xmlns:w="http://schemas.openxmlformats.org/wordprocessingml/2006/main" xmlns:r="http://schemas.openxmlformats.org/officeDocument/2006/relationships" xmlns:w14="http://schemas.microsoft.com/office/word/2010/wordml" xmlns:wp="http://schemas.openxmlformats.org/drawingml/2006/wordprocessingDrawing" xmlns:a="http://schemas.openxmlformats.org/drawingml/2006/main" xmlns:pic="http://schemas.openxmlformats.org/drawingml/2006/picture">
+      <w:tblPr>
+        <w:tblLayout w:type="fixed"/>
+        <w:jc w:val="center"/>
+        <w:tblLook w:firstRow="1" w:lastRow="0" w:firstColumn="0" w:lastColumn="0" w:noHBand="0" w:noVBand="1"/>
+      </w:tblPr>
+      <w:tblGrid>
+        <w:gridCol w:w="4838"/>
+        <w:gridCol w:w="1842"/>
+        <w:gridCol w:w="1732"/>
+        <w:gridCol w:w="1842"/>
+        <w:gridCol w:w="1732"/>
+      </w:tblGrid>
+      <w:tr>
+        <w:trPr>
+          <w:trHeight w:val="614" w:hRule="auto"/>
+          <w:tblHeader/>
+        </w:trPr>
+        header1
+        <w:tc>
+          <w:tcPr>
+            <w:tcBorders>
+              <w:bottom w:val="single" w:sz="12" w:space="0" w:color="666666"/>
+              <w:top w:val="single" w:sz="12" w:space="0" w:color="666666"/>
+              <w:left w:val="none" w:sz="0" w:space="0" w:color="000000"/>
+              <w:right w:val="none" w:sz="0" w:space="0" w:color="000000"/>
+            </w:tcBorders>
+            <w:shd w:val="clear" w:color="auto" w:fill="FFFFFF"/>
+            <w:tcMar>
+              <w:top w:w="0" w:type="dxa"/>
+              <w:bottom w:w="0" w:type="dxa"/>
+              <w:left w:w="0" w:type="dxa"/>
+              <w:right w:w="0" w:type="dxa"/>
+            </w:tcMar>
+            <w:vAlign w:val="center"/>
+          </w:tcPr>
+          <w:p>
+            <w:pPr>
+              <w:jc w:val="left"/>
+              <w:pBdr>
+                <w:bottom w:val="none" w:sz="0" w:space="0" w:color="000000"/>
+                <w:top w:val="none" w:sz="0" w:space="0" w:color="000000"/>
+                <w:left w:val="none" w:sz="0" w:space="0" w:color="000000"/>
+                <w:right w:val="none" w:sz="0" w:space="0" w:color="000000"/>
+              </w:pBdr>
+              <w:spacing w:after="100" w:before="100" w:line="240"/>
+              <w:ind w:left="100" w:right="100" w:firstLine="0" w:firstLineChars="0"/>
+              <w:rPr>
+                <w:rFonts w:ascii="Helvetica" w:hAnsi="Helvetica" w:eastAsia="Helvetica" w:cs="Helvetica"/>
+                <w:i w:val="false"/>
+                <w:b w:val="false"/>
+                <w:u w:val="none"/>
+                <w:strike w:val="false"/>
+                <w:sz w:val="22"/>
+                <w:szCs w:val="22"/>
+                <w:color w:val="000000"/>
+              </w:rPr>
+            </w:pPr>
+            <w:r xmlns:w="http://schemas.openxmlformats.org/wordprocessingml/2006/main" xmlns:wp="http://schemas.openxmlformats.org/drawingml/2006/wordprocessingDrawing" xmlns:r="http://schemas.openxmlformats.org/officeDocument/2006/relationships" xmlns:w14="http://schemas.microsoft.com/office/word/2010/wordml">
+              <w:rPr>
+                <w:rFonts w:ascii="Helvetica" w:hAnsi="Helvetica" w:eastAsia="Helvetica" w:cs="Helvetica"/>
+                <w:i w:val="false"/>
+                <w:b w:val="false"/>
+                <w:u w:val="none"/>
+                <w:strike w:val="false"/>
+                <w:sz w:val="22"/>
+                <w:szCs w:val="22"/>
+                <w:color w:val="000000"/>
+              </w:rPr>
+              <w:t xml:space="preserve">Scenario</w:t>
+            </w:r>
+          </w:p>
+        </w:tc>
+        <w:tc>
+          <w:tcPr>
+            <w:tcBorders>
+              <w:bottom w:val="single" w:sz="12" w:space="0" w:color="666666"/>
+              <w:top w:val="single" w:sz="12" w:space="0" w:color="666666"/>
+              <w:left w:val="none" w:sz="0" w:space="0" w:color="000000"/>
+              <w:right w:val="none" w:sz="0" w:space="0" w:color="000000"/>
+            </w:tcBorders>
+            <w:shd w:val="clear" w:color="auto" w:fill="FFFFFF"/>
+            <w:tcMar>
+              <w:top w:w="0" w:type="dxa"/>
+              <w:bottom w:w="0" w:type="dxa"/>
+              <w:left w:w="0" w:type="dxa"/>
+              <w:right w:w="0" w:type="dxa"/>
+            </w:tcMar>
+            <w:vAlign w:val="center"/>
+          </w:tcPr>
+          <w:p>
+            <w:pPr>
+              <w:jc w:val="right"/>
+              <w:pBdr>
+                <w:bottom w:val="none" w:sz="0" w:space="0" w:color="000000"/>
+                <w:top w:val="none" w:sz="0" w:space="0" w:color="000000"/>
+                <w:left w:val="none" w:sz="0" w:space="0" w:color="000000"/>
+                <w:right w:val="none" w:sz="0" w:space="0" w:color="000000"/>
+              </w:pBdr>
+              <w:spacing w:after="100" w:before="100" w:line="240"/>
+              <w:ind w:left="100" w:right="100" w:firstLine="0" w:firstLineChars="0"/>
+              <w:rPr>
+                <w:rFonts w:ascii="Helvetica" w:hAnsi="Helvetica" w:eastAsia="Helvetica" w:cs="Helvetica"/>
+                <w:i w:val="false"/>
+                <w:b w:val="false"/>
+                <w:u w:val="none"/>
+                <w:strike w:val="false"/>
+                <w:sz w:val="22"/>
+                <w:szCs w:val="22"/>
+                <w:color w:val="000000"/>
+              </w:rPr>
+            </w:pPr>
+            <w:r xmlns:w="http://schemas.openxmlformats.org/wordprocessingml/2006/main" xmlns:wp="http://schemas.openxmlformats.org/drawingml/2006/wordprocessingDrawing" xmlns:r="http://schemas.openxmlformats.org/officeDocument/2006/relationships" xmlns:w14="http://schemas.microsoft.com/office/word/2010/wordml">
+              <w:rPr>
+                <w:rFonts w:ascii="Helvetica" w:hAnsi="Helvetica" w:eastAsia="Helvetica" w:cs="Helvetica"/>
+                <w:i w:val="false"/>
+                <w:b w:val="false"/>
+                <w:u w:val="none"/>
+                <w:strike w:val="false"/>
+                <w:sz w:val="22"/>
+                <w:szCs w:val="22"/>
+                <w:color w:val="000000"/>
+              </w:rPr>
+              <w:t xml:space="preserve">I1_peak_value</w:t>
+            </w:r>
+          </w:p>
+        </w:tc>
+        <w:tc>
+          <w:tcPr>
+            <w:tcBorders>
+              <w:bottom w:val="single" w:sz="12" w:space="0" w:color="666666"/>
+              <w:top w:val="single" w:sz="12" w:space="0" w:color="666666"/>
+              <w:left w:val="none" w:sz="0" w:space="0" w:color="000000"/>
+              <w:right w:val="none" w:sz="0" w:space="0" w:color="000000"/>
+            </w:tcBorders>
+            <w:shd w:val="clear" w:color="auto" w:fill="FFFFFF"/>
+            <w:tcMar>
+              <w:top w:w="0" w:type="dxa"/>
+              <w:bottom w:w="0" w:type="dxa"/>
+              <w:left w:w="0" w:type="dxa"/>
+              <w:right w:w="0" w:type="dxa"/>
+            </w:tcMar>
+            <w:vAlign w:val="center"/>
+          </w:tcPr>
+          <w:p>
+            <w:pPr>
+              <w:jc w:val="right"/>
+              <w:pBdr>
+                <w:bottom w:val="none" w:sz="0" w:space="0" w:color="000000"/>
+                <w:top w:val="none" w:sz="0" w:space="0" w:color="000000"/>
+                <w:left w:val="none" w:sz="0" w:space="0" w:color="000000"/>
+                <w:right w:val="none" w:sz="0" w:space="0" w:color="000000"/>
+              </w:pBdr>
+              <w:spacing w:after="100" w:before="100" w:line="240"/>
+              <w:ind w:left="100" w:right="100" w:firstLine="0" w:firstLineChars="0"/>
+              <w:rPr>
+                <w:rFonts w:ascii="Helvetica" w:hAnsi="Helvetica" w:eastAsia="Helvetica" w:cs="Helvetica"/>
+                <w:i w:val="false"/>
+                <w:b w:val="false"/>
+                <w:u w:val="none"/>
+                <w:strike w:val="false"/>
+                <w:sz w:val="22"/>
+                <w:szCs w:val="22"/>
+                <w:color w:val="000000"/>
+              </w:rPr>
+            </w:pPr>
+            <w:r xmlns:w="http://schemas.openxmlformats.org/wordprocessingml/2006/main" xmlns:wp="http://schemas.openxmlformats.org/drawingml/2006/wordprocessingDrawing" xmlns:r="http://schemas.openxmlformats.org/officeDocument/2006/relationships" xmlns:w14="http://schemas.microsoft.com/office/word/2010/wordml">
+              <w:rPr>
+                <w:rFonts w:ascii="Helvetica" w:hAnsi="Helvetica" w:eastAsia="Helvetica" w:cs="Helvetica"/>
+                <w:i w:val="false"/>
+                <w:b w:val="false"/>
+                <w:u w:val="none"/>
+                <w:strike w:val="false"/>
+                <w:sz w:val="22"/>
+                <w:szCs w:val="22"/>
+                <w:color w:val="000000"/>
+              </w:rPr>
+              <w:t xml:space="preserve">I1_peak_time</w:t>
+            </w:r>
+          </w:p>
+        </w:tc>
+        <w:tc>
+          <w:tcPr>
+            <w:tcBorders>
+              <w:bottom w:val="single" w:sz="12" w:space="0" w:color="666666"/>
+              <w:top w:val="single" w:sz="12" w:space="0" w:color="666666"/>
+              <w:left w:val="none" w:sz="0" w:space="0" w:color="000000"/>
+              <w:right w:val="none" w:sz="0" w:space="0" w:color="000000"/>
+            </w:tcBorders>
+            <w:shd w:val="clear" w:color="auto" w:fill="FFFFFF"/>
+            <w:tcMar>
+              <w:top w:w="0" w:type="dxa"/>
+              <w:bottom w:w="0" w:type="dxa"/>
+              <w:left w:w="0" w:type="dxa"/>
+              <w:right w:w="0" w:type="dxa"/>
+            </w:tcMar>
+            <w:vAlign w:val="center"/>
+          </w:tcPr>
+          <w:p>
+            <w:pPr>
+              <w:jc w:val="right"/>
+              <w:pBdr>
+                <w:bottom w:val="none" w:sz="0" w:space="0" w:color="000000"/>
+                <w:top w:val="none" w:sz="0" w:space="0" w:color="000000"/>
+                <w:left w:val="none" w:sz="0" w:space="0" w:color="000000"/>
+                <w:right w:val="none" w:sz="0" w:space="0" w:color="000000"/>
+              </w:pBdr>
+              <w:spacing w:after="100" w:before="100" w:line="240"/>
+              <w:ind w:left="100" w:right="100" w:firstLine="0" w:firstLineChars="0"/>
+              <w:rPr>
+                <w:rFonts w:ascii="Helvetica" w:hAnsi="Helvetica" w:eastAsia="Helvetica" w:cs="Helvetica"/>
+                <w:i w:val="false"/>
+                <w:b w:val="false"/>
+                <w:u w:val="none"/>
+                <w:strike w:val="false"/>
+                <w:sz w:val="22"/>
+                <w:szCs w:val="22"/>
+                <w:color w:val="000000"/>
+              </w:rPr>
+            </w:pPr>
+            <w:r xmlns:w="http://schemas.openxmlformats.org/wordprocessingml/2006/main" xmlns:wp="http://schemas.openxmlformats.org/drawingml/2006/wordprocessingDrawing" xmlns:r="http://schemas.openxmlformats.org/officeDocument/2006/relationships" xmlns:w14="http://schemas.microsoft.com/office/word/2010/wordml">
+              <w:rPr>
+                <w:rFonts w:ascii="Helvetica" w:hAnsi="Helvetica" w:eastAsia="Helvetica" w:cs="Helvetica"/>
+                <w:i w:val="false"/>
+                <w:b w:val="false"/>
+                <w:u w:val="none"/>
+                <w:strike w:val="false"/>
+                <w:sz w:val="22"/>
+                <w:szCs w:val="22"/>
+                <w:color w:val="000000"/>
+              </w:rPr>
+              <w:t xml:space="preserve">I2_peak_value</w:t>
+            </w:r>
+          </w:p>
+        </w:tc>
+        <w:tc>
+          <w:tcPr>
+            <w:tcBorders>
+              <w:bottom w:val="single" w:sz="12" w:space="0" w:color="666666"/>
+              <w:top w:val="single" w:sz="12" w:space="0" w:color="666666"/>
+              <w:left w:val="none" w:sz="0" w:space="0" w:color="000000"/>
+              <w:right w:val="none" w:sz="0" w:space="0" w:color="000000"/>
+            </w:tcBorders>
+            <w:shd w:val="clear" w:color="auto" w:fill="FFFFFF"/>
+            <w:tcMar>
+              <w:top w:w="0" w:type="dxa"/>
+              <w:bottom w:w="0" w:type="dxa"/>
+              <w:left w:w="0" w:type="dxa"/>
+              <w:right w:w="0" w:type="dxa"/>
+            </w:tcMar>
+            <w:vAlign w:val="center"/>
+          </w:tcPr>
+          <w:p>
+            <w:pPr>
+              <w:jc w:val="right"/>
+              <w:pBdr>
+                <w:bottom w:val="none" w:sz="0" w:space="0" w:color="000000"/>
+                <w:top w:val="none" w:sz="0" w:space="0" w:color="000000"/>
+                <w:left w:val="none" w:sz="0" w:space="0" w:color="000000"/>
+                <w:right w:val="none" w:sz="0" w:space="0" w:color="000000"/>
+              </w:pBdr>
+              <w:spacing w:after="100" w:before="100" w:line="240"/>
+              <w:ind w:left="100" w:right="100" w:firstLine="0" w:firstLineChars="0"/>
+              <w:rPr>
+                <w:rFonts w:ascii="Helvetica" w:hAnsi="Helvetica" w:eastAsia="Helvetica" w:cs="Helvetica"/>
+                <w:i w:val="false"/>
+                <w:b w:val="false"/>
+                <w:u w:val="none"/>
+                <w:strike w:val="false"/>
+                <w:sz w:val="22"/>
+                <w:szCs w:val="22"/>
+                <w:color w:val="000000"/>
+              </w:rPr>
+            </w:pPr>
+            <w:r xmlns:w="http://schemas.openxmlformats.org/wordprocessingml/2006/main" xmlns:wp="http://schemas.openxmlformats.org/drawingml/2006/wordprocessingDrawing" xmlns:r="http://schemas.openxmlformats.org/officeDocument/2006/relationships" xmlns:w14="http://schemas.microsoft.com/office/word/2010/wordml">
+              <w:rPr>
+                <w:rFonts w:ascii="Helvetica" w:hAnsi="Helvetica" w:eastAsia="Helvetica" w:cs="Helvetica"/>
+                <w:i w:val="false"/>
+                <w:b w:val="false"/>
+                <w:u w:val="none"/>
+                <w:strike w:val="false"/>
+                <w:sz w:val="22"/>
+                <w:szCs w:val="22"/>
+                <w:color w:val="000000"/>
+              </w:rPr>
+              <w:t xml:space="preserve">I2_peak_time</w:t>
+            </w:r>
+          </w:p>
+        </w:tc>
+      </w:tr>
+      <w:tr>
+        <w:trPr>
+          <w:trHeight w:val="617" w:hRule="auto"/>
+        </w:trPr>
+        body1
+        <w:tc>
+          <w:tcPr>
+            <w:tcBorders>
+              <w:bottom w:val="none" w:sz="0" w:space="0" w:color="000000"/>
+              <w:top w:val="single" w:sz="12" w:space="0" w:color="666666"/>
+              <w:left w:val="none" w:sz="0" w:space="0" w:color="000000"/>
+              <w:right w:val="none" w:sz="0" w:space="0" w:color="000000"/>
+            </w:tcBorders>
+            <w:shd w:val="clear" w:color="auto" w:fill="FFFFFF"/>
+            <w:tcMar>
+              <w:top w:w="0" w:type="dxa"/>
+              <w:bottom w:w="0" w:type="dxa"/>
+              <w:left w:w="0" w:type="dxa"/>
+              <w:right w:w="0" w:type="dxa"/>
+            </w:tcMar>
+            <w:vAlign w:val="center"/>
+          </w:tcPr>
+          <w:p>
+            <w:pPr>
+              <w:jc w:val="left"/>
+              <w:pBdr>
+                <w:bottom w:val="none" w:sz="0" w:space="0" w:color="000000"/>
+                <w:top w:val="none" w:sz="0" w:space="0" w:color="000000"/>
+                <w:left w:val="none" w:sz="0" w:space="0" w:color="000000"/>
+                <w:right w:val="none" w:sz="0" w:space="0" w:color="000000"/>
+              </w:pBdr>
+              <w:spacing w:after="100" w:before="100" w:line="240"/>
+              <w:ind w:left="100" w:right="100" w:firstLine="0" w:firstLineChars="0"/>
+              <w:rPr>
+                <w:rFonts w:ascii="Helvetica" w:hAnsi="Helvetica" w:eastAsia="Helvetica" w:cs="Helvetica"/>
+                <w:i w:val="false"/>
+                <w:b w:val="false"/>
+                <w:u w:val="none"/>
+                <w:strike w:val="false"/>
+                <w:sz w:val="22"/>
+                <w:szCs w:val="22"/>
+                <w:color w:val="000000"/>
+              </w:rPr>
+            </w:pPr>
+            <w:r xmlns:w="http://schemas.openxmlformats.org/wordprocessingml/2006/main" xmlns:wp="http://schemas.openxmlformats.org/drawingml/2006/wordprocessingDrawing" xmlns:r="http://schemas.openxmlformats.org/officeDocument/2006/relationships" xmlns:w14="http://schemas.microsoft.com/office/word/2010/wordml">
+              <w:rPr>
+                <w:rFonts w:ascii="Helvetica" w:hAnsi="Helvetica" w:eastAsia="Helvetica" w:cs="Helvetica"/>
+                <w:i w:val="false"/>
+                <w:b w:val="false"/>
+                <w:u w:val="none"/>
+                <w:strike w:val="false"/>
+                <w:sz w:val="22"/>
+                <w:szCs w:val="22"/>
+                <w:color w:val="000000"/>
+              </w:rPr>
+              <w:t xml:space="preserve">prior-solution-scenario_one_half_vaccination</w:t>
+            </w:r>
+          </w:p>
+        </w:tc>
+        <w:tc>
+          <w:tcPr>
+            <w:tcBorders>
+              <w:bottom w:val="none" w:sz="0" w:space="0" w:color="000000"/>
+              <w:top w:val="single" w:sz="12" w:space="0" w:color="666666"/>
+              <w:left w:val="none" w:sz="0" w:space="0" w:color="000000"/>
+              <w:right w:val="none" w:sz="0" w:space="0" w:color="000000"/>
+            </w:tcBorders>
+            <w:shd w:val="clear" w:color="auto" w:fill="FFFFFF"/>
+            <w:tcMar>
+              <w:top w:w="0" w:type="dxa"/>
+              <w:bottom w:w="0" w:type="dxa"/>
+              <w:left w:w="0" w:type="dxa"/>
+              <w:right w:w="0" w:type="dxa"/>
+            </w:tcMar>
+            <w:vAlign w:val="center"/>
+          </w:tcPr>
+          <w:p>
+            <w:pPr>
+              <w:jc w:val="right"/>
+              <w:pBdr>
+                <w:bottom w:val="none" w:sz="0" w:space="0" w:color="000000"/>
+                <w:top w:val="none" w:sz="0" w:space="0" w:color="000000"/>
+                <w:left w:val="none" w:sz="0" w:space="0" w:color="000000"/>
+                <w:right w:val="none" w:sz="0" w:space="0" w:color="000000"/>
+              </w:pBdr>
+              <w:spacing w:after="100" w:before="100" w:line="240"/>
+              <w:ind w:left="100" w:right="100" w:firstLine="0" w:firstLineChars="0"/>
+              <w:rPr>
+                <w:rFonts w:ascii="Helvetica" w:hAnsi="Helvetica" w:eastAsia="Helvetica" w:cs="Helvetica"/>
+                <w:i w:val="false"/>
+                <w:b w:val="false"/>
+                <w:u w:val="none"/>
+                <w:strike w:val="false"/>
+                <w:sz w:val="22"/>
+                <w:szCs w:val="22"/>
+                <w:color w:val="000000"/>
+              </w:rPr>
+            </w:pPr>
+            <w:r xmlns:w="http://schemas.openxmlformats.org/wordprocessingml/2006/main" xmlns:wp="http://schemas.openxmlformats.org/drawingml/2006/wordprocessingDrawing" xmlns:r="http://schemas.openxmlformats.org/officeDocument/2006/relationships" xmlns:w14="http://schemas.microsoft.com/office/word/2010/wordml">
+              <w:rPr>
+                <w:rFonts w:ascii="Helvetica" w:hAnsi="Helvetica" w:eastAsia="Helvetica" w:cs="Helvetica"/>
+                <w:i w:val="false"/>
+                <w:b w:val="false"/>
+                <w:u w:val="none"/>
+                <w:strike w:val="false"/>
+                <w:sz w:val="22"/>
+                <w:szCs w:val="22"/>
+                <w:color w:val="000000"/>
+              </w:rPr>
+              <w:t xml:space="preserve">8,762.787</w:t>
+            </w:r>
+          </w:p>
+        </w:tc>
+        <w:tc>
+          <w:tcPr>
+            <w:tcBorders>
+              <w:bottom w:val="none" w:sz="0" w:space="0" w:color="000000"/>
+              <w:top w:val="single" w:sz="12" w:space="0" w:color="666666"/>
+              <w:left w:val="none" w:sz="0" w:space="0" w:color="000000"/>
+              <w:right w:val="none" w:sz="0" w:space="0" w:color="000000"/>
+            </w:tcBorders>
+            <w:shd w:val="clear" w:color="auto" w:fill="FFFFFF"/>
+            <w:tcMar>
+              <w:top w:w="0" w:type="dxa"/>
+              <w:bottom w:w="0" w:type="dxa"/>
+              <w:left w:w="0" w:type="dxa"/>
+              <w:right w:w="0" w:type="dxa"/>
+            </w:tcMar>
+            <w:vAlign w:val="center"/>
+          </w:tcPr>
+          <w:p>
+            <w:pPr>
+              <w:jc w:val="right"/>
+              <w:pBdr>
+                <w:bottom w:val="none" w:sz="0" w:space="0" w:color="000000"/>
+                <w:top w:val="none" w:sz="0" w:space="0" w:color="000000"/>
+                <w:left w:val="none" w:sz="0" w:space="0" w:color="000000"/>
+                <w:right w:val="none" w:sz="0" w:space="0" w:color="000000"/>
+              </w:pBdr>
+              <w:spacing w:after="100" w:before="100" w:line="240"/>
+              <w:ind w:left="100" w:right="100" w:firstLine="0" w:firstLineChars="0"/>
+              <w:rPr>
+                <w:rFonts w:ascii="Helvetica" w:hAnsi="Helvetica" w:eastAsia="Helvetica" w:cs="Helvetica"/>
+                <w:i w:val="false"/>
+                <w:b w:val="false"/>
+                <w:u w:val="none"/>
+                <w:strike w:val="false"/>
+                <w:sz w:val="22"/>
+                <w:szCs w:val="22"/>
+                <w:color w:val="000000"/>
+              </w:rPr>
+            </w:pPr>
+            <w:r xmlns:w="http://schemas.openxmlformats.org/wordprocessingml/2006/main" xmlns:wp="http://schemas.openxmlformats.org/drawingml/2006/wordprocessingDrawing" xmlns:r="http://schemas.openxmlformats.org/officeDocument/2006/relationships" xmlns:w14="http://schemas.microsoft.com/office/word/2010/wordml">
+              <w:rPr>
+                <w:rFonts w:ascii="Helvetica" w:hAnsi="Helvetica" w:eastAsia="Helvetica" w:cs="Helvetica"/>
+                <w:i w:val="false"/>
+                <w:b w:val="false"/>
+                <w:u w:val="none"/>
+                <w:strike w:val="false"/>
+                <w:sz w:val="22"/>
+                <w:szCs w:val="22"/>
+                <w:color w:val="000000"/>
+              </w:rPr>
+              <w:t xml:space="preserve">9</w:t>
+            </w:r>
+          </w:p>
+        </w:tc>
+        <w:tc>
+          <w:tcPr>
+            <w:tcBorders>
+              <w:bottom w:val="none" w:sz="0" w:space="0" w:color="000000"/>
+              <w:top w:val="single" w:sz="12" w:space="0" w:color="666666"/>
+              <w:left w:val="none" w:sz="0" w:space="0" w:color="000000"/>
+              <w:right w:val="none" w:sz="0" w:space="0" w:color="000000"/>
+            </w:tcBorders>
+            <w:shd w:val="clear" w:color="auto" w:fill="FFFFFF"/>
+            <w:tcMar>
+              <w:top w:w="0" w:type="dxa"/>
+              <w:bottom w:w="0" w:type="dxa"/>
+              <w:left w:w="0" w:type="dxa"/>
+              <w:right w:w="0" w:type="dxa"/>
+            </w:tcMar>
+            <w:vAlign w:val="center"/>
+          </w:tcPr>
+          <w:p>
+            <w:pPr>
+              <w:jc w:val="right"/>
+              <w:pBdr>
+                <w:bottom w:val="none" w:sz="0" w:space="0" w:color="000000"/>
+                <w:top w:val="none" w:sz="0" w:space="0" w:color="000000"/>
+                <w:left w:val="none" w:sz="0" w:space="0" w:color="000000"/>
+                <w:right w:val="none" w:sz="0" w:space="0" w:color="000000"/>
+              </w:pBdr>
+              <w:spacing w:after="100" w:before="100" w:line="240"/>
+              <w:ind w:left="100" w:right="100" w:firstLine="0" w:firstLineChars="0"/>
+              <w:rPr>
+                <w:rFonts w:ascii="Helvetica" w:hAnsi="Helvetica" w:eastAsia="Helvetica" w:cs="Helvetica"/>
+                <w:i w:val="false"/>
+                <w:b w:val="false"/>
+                <w:u w:val="none"/>
+                <w:strike w:val="false"/>
+                <w:sz w:val="22"/>
+                <w:szCs w:val="22"/>
+                <w:color w:val="000000"/>
+              </w:rPr>
+            </w:pPr>
+            <w:r xmlns:w="http://schemas.openxmlformats.org/wordprocessingml/2006/main" xmlns:wp="http://schemas.openxmlformats.org/drawingml/2006/wordprocessingDrawing" xmlns:r="http://schemas.openxmlformats.org/officeDocument/2006/relationships" xmlns:w14="http://schemas.microsoft.com/office/word/2010/wordml">
+              <w:rPr>
+                <w:rFonts w:ascii="Helvetica" w:hAnsi="Helvetica" w:eastAsia="Helvetica" w:cs="Helvetica"/>
+                <w:i w:val="false"/>
+                <w:b w:val="false"/>
+                <w:u w:val="none"/>
+                <w:strike w:val="false"/>
+                <w:sz w:val="22"/>
+                <w:szCs w:val="22"/>
+                <w:color w:val="000000"/>
+              </w:rPr>
+              <w:t xml:space="preserve">2,772.965</w:t>
+            </w:r>
+          </w:p>
+        </w:tc>
+        <w:tc>
+          <w:tcPr>
+            <w:tcBorders>
+              <w:bottom w:val="none" w:sz="0" w:space="0" w:color="000000"/>
+              <w:top w:val="single" w:sz="12" w:space="0" w:color="666666"/>
+              <w:left w:val="none" w:sz="0" w:space="0" w:color="000000"/>
+              <w:right w:val="none" w:sz="0" w:space="0" w:color="000000"/>
+            </w:tcBorders>
+            <w:shd w:val="clear" w:color="auto" w:fill="FFFFFF"/>
+            <w:tcMar>
+              <w:top w:w="0" w:type="dxa"/>
+              <w:bottom w:w="0" w:type="dxa"/>
+              <w:left w:w="0" w:type="dxa"/>
+              <w:right w:w="0" w:type="dxa"/>
+            </w:tcMar>
+            <w:vAlign w:val="center"/>
+          </w:tcPr>
+          <w:p>
+            <w:pPr>
+              <w:jc w:val="right"/>
+              <w:pBdr>
+                <w:bottom w:val="none" w:sz="0" w:space="0" w:color="000000"/>
+                <w:top w:val="none" w:sz="0" w:space="0" w:color="000000"/>
+                <w:left w:val="none" w:sz="0" w:space="0" w:color="000000"/>
+                <w:right w:val="none" w:sz="0" w:space="0" w:color="000000"/>
+              </w:pBdr>
+              <w:spacing w:after="100" w:before="100" w:line="240"/>
+              <w:ind w:left="100" w:right="100" w:firstLine="0" w:firstLineChars="0"/>
+              <w:rPr>
+                <w:rFonts w:ascii="Helvetica" w:hAnsi="Helvetica" w:eastAsia="Helvetica" w:cs="Helvetica"/>
+                <w:i w:val="false"/>
+                <w:b w:val="false"/>
+                <w:u w:val="none"/>
+                <w:strike w:val="false"/>
+                <w:sz w:val="22"/>
+                <w:szCs w:val="22"/>
+                <w:color w:val="000000"/>
+              </w:rPr>
+            </w:pPr>
+            <w:r xmlns:w="http://schemas.openxmlformats.org/wordprocessingml/2006/main" xmlns:wp="http://schemas.openxmlformats.org/drawingml/2006/wordprocessingDrawing" xmlns:r="http://schemas.openxmlformats.org/officeDocument/2006/relationships" xmlns:w14="http://schemas.microsoft.com/office/word/2010/wordml">
+              <w:rPr>
+                <w:rFonts w:ascii="Helvetica" w:hAnsi="Helvetica" w:eastAsia="Helvetica" w:cs="Helvetica"/>
+                <w:i w:val="false"/>
+                <w:b w:val="false"/>
+                <w:u w:val="none"/>
+                <w:strike w:val="false"/>
+                <w:sz w:val="22"/>
+                <w:szCs w:val="22"/>
+                <w:color w:val="000000"/>
+              </w:rPr>
+              <w:t xml:space="preserve">13</w:t>
+            </w:r>
+          </w:p>
+        </w:tc>
+      </w:tr>
+      <w:tr>
+        <w:trPr>
+          <w:trHeight w:val="618" w:hRule="auto"/>
+        </w:trPr>
+        body2
+        <w:tc>
+          <w:tcPr>
+            <w:tcBorders>
+              <w:bottom w:val="none" w:sz="0" w:space="0" w:color="000000"/>
+              <w:top w:val="none" w:sz="0" w:space="0" w:color="000000"/>
+              <w:left w:val="none" w:sz="0" w:space="0" w:color="000000"/>
+              <w:right w:val="none" w:sz="0" w:space="0" w:color="000000"/>
+            </w:tcBorders>
+            <w:shd w:val="clear" w:color="auto" w:fill="FFFFFF"/>
+            <w:tcMar>
+              <w:top w:w="0" w:type="dxa"/>
+              <w:bottom w:w="0" w:type="dxa"/>
+              <w:left w:w="0" w:type="dxa"/>
+              <w:right w:w="0" w:type="dxa"/>
+            </w:tcMar>
+            <w:vAlign w:val="center"/>
+          </w:tcPr>
+          <w:p>
+            <w:pPr>
+              <w:jc w:val="left"/>
+              <w:pBdr>
+                <w:bottom w:val="none" w:sz="0" w:space="0" w:color="000000"/>
+                <w:top w:val="none" w:sz="0" w:space="0" w:color="000000"/>
+                <w:left w:val="none" w:sz="0" w:space="0" w:color="000000"/>
+                <w:right w:val="none" w:sz="0" w:space="0" w:color="000000"/>
+              </w:pBdr>
+              <w:spacing w:after="100" w:before="100" w:line="240"/>
+              <w:ind w:left="100" w:right="100" w:firstLine="0" w:firstLineChars="0"/>
+              <w:rPr>
+                <w:rFonts w:ascii="Helvetica" w:hAnsi="Helvetica" w:eastAsia="Helvetica" w:cs="Helvetica"/>
+                <w:i w:val="false"/>
+                <w:b w:val="false"/>
+                <w:u w:val="none"/>
+                <w:strike w:val="false"/>
+                <w:sz w:val="22"/>
+                <w:szCs w:val="22"/>
+                <w:color w:val="000000"/>
+              </w:rPr>
+            </w:pPr>
+            <w:r xmlns:w="http://schemas.openxmlformats.org/wordprocessingml/2006/main" xmlns:wp="http://schemas.openxmlformats.org/drawingml/2006/wordprocessingDrawing" xmlns:r="http://schemas.openxmlformats.org/officeDocument/2006/relationships" xmlns:w14="http://schemas.microsoft.com/office/word/2010/wordml">
+              <w:rPr>
+                <w:rFonts w:ascii="Helvetica" w:hAnsi="Helvetica" w:eastAsia="Helvetica" w:cs="Helvetica"/>
+                <w:i w:val="false"/>
+                <w:b w:val="false"/>
+                <w:u w:val="none"/>
+                <w:strike w:val="false"/>
+                <w:sz w:val="22"/>
+                <w:szCs w:val="22"/>
+                <w:color w:val="000000"/>
+              </w:rPr>
+              <w:t xml:space="preserve">prior-solution-scenario_one_high_vaccination</w:t>
+            </w:r>
+          </w:p>
+        </w:tc>
+        <w:tc>
+          <w:tcPr>
+            <w:tcBorders>
+              <w:bottom w:val="none" w:sz="0" w:space="0" w:color="000000"/>
+              <w:top w:val="none" w:sz="0" w:space="0" w:color="000000"/>
+              <w:left w:val="none" w:sz="0" w:space="0" w:color="000000"/>
+              <w:right w:val="none" w:sz="0" w:space="0" w:color="000000"/>
+            </w:tcBorders>
+            <w:shd w:val="clear" w:color="auto" w:fill="FFFFFF"/>
+            <w:tcMar>
+              <w:top w:w="0" w:type="dxa"/>
+              <w:bottom w:w="0" w:type="dxa"/>
+              <w:left w:w="0" w:type="dxa"/>
+              <w:right w:w="0" w:type="dxa"/>
+            </w:tcMar>
+            <w:vAlign w:val="center"/>
+          </w:tcPr>
+          <w:p>
+            <w:pPr>
+              <w:jc w:val="right"/>
+              <w:pBdr>
+                <w:bottom w:val="none" w:sz="0" w:space="0" w:color="000000"/>
+                <w:top w:val="none" w:sz="0" w:space="0" w:color="000000"/>
+                <w:left w:val="none" w:sz="0" w:space="0" w:color="000000"/>
+                <w:right w:val="none" w:sz="0" w:space="0" w:color="000000"/>
+              </w:pBdr>
+              <w:spacing w:after="100" w:before="100" w:line="240"/>
+              <w:ind w:left="100" w:right="100" w:firstLine="0" w:firstLineChars="0"/>
+              <w:rPr>
+                <w:rFonts w:ascii="Helvetica" w:hAnsi="Helvetica" w:eastAsia="Helvetica" w:cs="Helvetica"/>
+                <w:i w:val="false"/>
+                <w:b w:val="false"/>
+                <w:u w:val="none"/>
+                <w:strike w:val="false"/>
+                <w:sz w:val="22"/>
+                <w:szCs w:val="22"/>
+                <w:color w:val="000000"/>
+              </w:rPr>
+            </w:pPr>
+            <w:r xmlns:w="http://schemas.openxmlformats.org/wordprocessingml/2006/main" xmlns:wp="http://schemas.openxmlformats.org/drawingml/2006/wordprocessingDrawing" xmlns:r="http://schemas.openxmlformats.org/officeDocument/2006/relationships" xmlns:w14="http://schemas.microsoft.com/office/word/2010/wordml">
+              <w:rPr>
+                <w:rFonts w:ascii="Helvetica" w:hAnsi="Helvetica" w:eastAsia="Helvetica" w:cs="Helvetica"/>
+                <w:i w:val="false"/>
+                <w:b w:val="false"/>
+                <w:u w:val="none"/>
+                <w:strike w:val="false"/>
+                <w:sz w:val="22"/>
+                <w:szCs w:val="22"/>
+                <w:color w:val="000000"/>
+              </w:rPr>
+              <w:t xml:space="preserve">7,312.655</w:t>
+            </w:r>
+          </w:p>
+        </w:tc>
+        <w:tc>
+          <w:tcPr>
+            <w:tcBorders>
+              <w:bottom w:val="none" w:sz="0" w:space="0" w:color="000000"/>
+              <w:top w:val="none" w:sz="0" w:space="0" w:color="000000"/>
+              <w:left w:val="none" w:sz="0" w:space="0" w:color="000000"/>
+              <w:right w:val="none" w:sz="0" w:space="0" w:color="000000"/>
+            </w:tcBorders>
+            <w:shd w:val="clear" w:color="auto" w:fill="FFFFFF"/>
+            <w:tcMar>
+              <w:top w:w="0" w:type="dxa"/>
+              <w:bottom w:w="0" w:type="dxa"/>
+              <w:left w:w="0" w:type="dxa"/>
+              <w:right w:w="0" w:type="dxa"/>
+            </w:tcMar>
+            <w:vAlign w:val="center"/>
+          </w:tcPr>
+          <w:p>
+            <w:pPr>
+              <w:jc w:val="right"/>
+              <w:pBdr>
+                <w:bottom w:val="none" w:sz="0" w:space="0" w:color="000000"/>
+                <w:top w:val="none" w:sz="0" w:space="0" w:color="000000"/>
+                <w:left w:val="none" w:sz="0" w:space="0" w:color="000000"/>
+                <w:right w:val="none" w:sz="0" w:space="0" w:color="000000"/>
+              </w:pBdr>
+              <w:spacing w:after="100" w:before="100" w:line="240"/>
+              <w:ind w:left="100" w:right="100" w:firstLine="0" w:firstLineChars="0"/>
+              <w:rPr>
+                <w:rFonts w:ascii="Helvetica" w:hAnsi="Helvetica" w:eastAsia="Helvetica" w:cs="Helvetica"/>
+                <w:i w:val="false"/>
+                <w:b w:val="false"/>
+                <w:u w:val="none"/>
+                <w:strike w:val="false"/>
+                <w:sz w:val="22"/>
+                <w:szCs w:val="22"/>
+                <w:color w:val="000000"/>
+              </w:rPr>
+            </w:pPr>
+            <w:r xmlns:w="http://schemas.openxmlformats.org/wordprocessingml/2006/main" xmlns:wp="http://schemas.openxmlformats.org/drawingml/2006/wordprocessingDrawing" xmlns:r="http://schemas.openxmlformats.org/officeDocument/2006/relationships" xmlns:w14="http://schemas.microsoft.com/office/word/2010/wordml">
+              <w:rPr>
+                <w:rFonts w:ascii="Helvetica" w:hAnsi="Helvetica" w:eastAsia="Helvetica" w:cs="Helvetica"/>
+                <w:i w:val="false"/>
+                <w:b w:val="false"/>
+                <w:u w:val="none"/>
+                <w:strike w:val="false"/>
+                <w:sz w:val="22"/>
+                <w:szCs w:val="22"/>
+                <w:color w:val="000000"/>
+              </w:rPr>
+              <w:t xml:space="preserve">9</w:t>
+            </w:r>
+          </w:p>
+        </w:tc>
+        <w:tc>
+          <w:tcPr>
+            <w:tcBorders>
+              <w:bottom w:val="none" w:sz="0" w:space="0" w:color="000000"/>
+              <w:top w:val="none" w:sz="0" w:space="0" w:color="000000"/>
+              <w:left w:val="none" w:sz="0" w:space="0" w:color="000000"/>
+              <w:right w:val="none" w:sz="0" w:space="0" w:color="000000"/>
+            </w:tcBorders>
+            <w:shd w:val="clear" w:color="auto" w:fill="FFFFFF"/>
+            <w:tcMar>
+              <w:top w:w="0" w:type="dxa"/>
+              <w:bottom w:w="0" w:type="dxa"/>
+              <w:left w:w="0" w:type="dxa"/>
+              <w:right w:w="0" w:type="dxa"/>
+            </w:tcMar>
+            <w:vAlign w:val="center"/>
+          </w:tcPr>
+          <w:p>
+            <w:pPr>
+              <w:jc w:val="right"/>
+              <w:pBdr>
+                <w:bottom w:val="none" w:sz="0" w:space="0" w:color="000000"/>
+                <w:top w:val="none" w:sz="0" w:space="0" w:color="000000"/>
+                <w:left w:val="none" w:sz="0" w:space="0" w:color="000000"/>
+                <w:right w:val="none" w:sz="0" w:space="0" w:color="000000"/>
+              </w:pBdr>
+              <w:spacing w:after="100" w:before="100" w:line="240"/>
+              <w:ind w:left="100" w:right="100" w:firstLine="0" w:firstLineChars="0"/>
+              <w:rPr>
+                <w:rFonts w:ascii="Helvetica" w:hAnsi="Helvetica" w:eastAsia="Helvetica" w:cs="Helvetica"/>
+                <w:i w:val="false"/>
+                <w:b w:val="false"/>
+                <w:u w:val="none"/>
+                <w:strike w:val="false"/>
+                <w:sz w:val="22"/>
+                <w:szCs w:val="22"/>
+                <w:color w:val="000000"/>
+              </w:rPr>
+            </w:pPr>
+            <w:r xmlns:w="http://schemas.openxmlformats.org/wordprocessingml/2006/main" xmlns:wp="http://schemas.openxmlformats.org/drawingml/2006/wordprocessingDrawing" xmlns:r="http://schemas.openxmlformats.org/officeDocument/2006/relationships" xmlns:w14="http://schemas.microsoft.com/office/word/2010/wordml">
+              <w:rPr>
+                <w:rFonts w:ascii="Helvetica" w:hAnsi="Helvetica" w:eastAsia="Helvetica" w:cs="Helvetica"/>
+                <w:i w:val="false"/>
+                <w:b w:val="false"/>
+                <w:u w:val="none"/>
+                <w:strike w:val="false"/>
+                <w:sz w:val="22"/>
+                <w:szCs w:val="22"/>
+                <w:color w:val="000000"/>
+              </w:rPr>
+              <w:t xml:space="preserve">1,762.588</w:t>
+            </w:r>
+          </w:p>
+        </w:tc>
+        <w:tc>
+          <w:tcPr>
+            <w:tcBorders>
+              <w:bottom w:val="none" w:sz="0" w:space="0" w:color="000000"/>
+              <w:top w:val="none" w:sz="0" w:space="0" w:color="000000"/>
+              <w:left w:val="none" w:sz="0" w:space="0" w:color="000000"/>
+              <w:right w:val="none" w:sz="0" w:space="0" w:color="000000"/>
+            </w:tcBorders>
+            <w:shd w:val="clear" w:color="auto" w:fill="FFFFFF"/>
+            <w:tcMar>
+              <w:top w:w="0" w:type="dxa"/>
+              <w:bottom w:w="0" w:type="dxa"/>
+              <w:left w:w="0" w:type="dxa"/>
+              <w:right w:w="0" w:type="dxa"/>
+            </w:tcMar>
+            <w:vAlign w:val="center"/>
+          </w:tcPr>
+          <w:p>
+            <w:pPr>
+              <w:jc w:val="right"/>
+              <w:pBdr>
+                <w:bottom w:val="none" w:sz="0" w:space="0" w:color="000000"/>
+                <w:top w:val="none" w:sz="0" w:space="0" w:color="000000"/>
+                <w:left w:val="none" w:sz="0" w:space="0" w:color="000000"/>
+                <w:right w:val="none" w:sz="0" w:space="0" w:color="000000"/>
+              </w:pBdr>
+              <w:spacing w:after="100" w:before="100" w:line="240"/>
+              <w:ind w:left="100" w:right="100" w:firstLine="0" w:firstLineChars="0"/>
+              <w:rPr>
+                <w:rFonts w:ascii="Helvetica" w:hAnsi="Helvetica" w:eastAsia="Helvetica" w:cs="Helvetica"/>
+                <w:i w:val="false"/>
+                <w:b w:val="false"/>
+                <w:u w:val="none"/>
+                <w:strike w:val="false"/>
+                <w:sz w:val="22"/>
+                <w:szCs w:val="22"/>
+                <w:color w:val="000000"/>
+              </w:rPr>
+            </w:pPr>
+            <w:r xmlns:w="http://schemas.openxmlformats.org/wordprocessingml/2006/main" xmlns:wp="http://schemas.openxmlformats.org/drawingml/2006/wordprocessingDrawing" xmlns:r="http://schemas.openxmlformats.org/officeDocument/2006/relationships" xmlns:w14="http://schemas.microsoft.com/office/word/2010/wordml">
+              <w:rPr>
+                <w:rFonts w:ascii="Helvetica" w:hAnsi="Helvetica" w:eastAsia="Helvetica" w:cs="Helvetica"/>
+                <w:i w:val="false"/>
+                <w:b w:val="false"/>
+                <w:u w:val="none"/>
+                <w:strike w:val="false"/>
+                <w:sz w:val="22"/>
+                <w:szCs w:val="22"/>
+                <w:color w:val="000000"/>
+              </w:rPr>
+              <w:t xml:space="preserve">13</w:t>
+            </w:r>
+          </w:p>
+        </w:tc>
+      </w:tr>
+      <w:tr>
+        <w:trPr>
+          <w:trHeight w:val="614" w:hRule="auto"/>
+        </w:trPr>
+        body3
+        <w:tc>
+          <w:tcPr>
+            <w:tcBorders>
+              <w:bottom w:val="none" w:sz="0" w:space="0" w:color="000000"/>
+              <w:top w:val="none" w:sz="0" w:space="0" w:color="000000"/>
+              <w:left w:val="none" w:sz="0" w:space="0" w:color="000000"/>
+              <w:right w:val="none" w:sz="0" w:space="0" w:color="000000"/>
+            </w:tcBorders>
+            <w:shd w:val="clear" w:color="auto" w:fill="FFFFFF"/>
+            <w:tcMar>
+              <w:top w:w="0" w:type="dxa"/>
+              <w:bottom w:w="0" w:type="dxa"/>
+              <w:left w:w="0" w:type="dxa"/>
+              <w:right w:w="0" w:type="dxa"/>
+            </w:tcMar>
+            <w:vAlign w:val="center"/>
+          </w:tcPr>
+          <w:p>
+            <w:pPr>
+              <w:jc w:val="left"/>
+              <w:pBdr>
+                <w:bottom w:val="none" w:sz="0" w:space="0" w:color="000000"/>
+                <w:top w:val="none" w:sz="0" w:space="0" w:color="000000"/>
+                <w:left w:val="none" w:sz="0" w:space="0" w:color="000000"/>
+                <w:right w:val="none" w:sz="0" w:space="0" w:color="000000"/>
+              </w:pBdr>
+              <w:spacing w:after="100" w:before="100" w:line="240"/>
+              <w:ind w:left="100" w:right="100" w:firstLine="0" w:firstLineChars="0"/>
+              <w:rPr>
+                <w:rFonts w:ascii="Helvetica" w:hAnsi="Helvetica" w:eastAsia="Helvetica" w:cs="Helvetica"/>
+                <w:i w:val="false"/>
+                <w:b w:val="false"/>
+                <w:u w:val="none"/>
+                <w:strike w:val="false"/>
+                <w:sz w:val="22"/>
+                <w:szCs w:val="22"/>
+                <w:color w:val="000000"/>
+              </w:rPr>
+            </w:pPr>
+            <w:r xmlns:w="http://schemas.openxmlformats.org/wordprocessingml/2006/main" xmlns:wp="http://schemas.openxmlformats.org/drawingml/2006/wordprocessingDrawing" xmlns:r="http://schemas.openxmlformats.org/officeDocument/2006/relationships" xmlns:w14="http://schemas.microsoft.com/office/word/2010/wordml">
+              <w:rPr>
+                <w:rFonts w:ascii="Helvetica" w:hAnsi="Helvetica" w:eastAsia="Helvetica" w:cs="Helvetica"/>
+                <w:i w:val="false"/>
+                <w:b w:val="false"/>
+                <w:u w:val="none"/>
+                <w:strike w:val="false"/>
+                <w:sz w:val="22"/>
+                <w:szCs w:val="22"/>
+                <w:color w:val="000000"/>
+              </w:rPr>
+              <w:t xml:space="preserve">prior-solution-scenario_one_low_vaccination</w:t>
+            </w:r>
+          </w:p>
+        </w:tc>
+        <w:tc>
+          <w:tcPr>
+            <w:tcBorders>
+              <w:bottom w:val="none" w:sz="0" w:space="0" w:color="000000"/>
+              <w:top w:val="none" w:sz="0" w:space="0" w:color="000000"/>
+              <w:left w:val="none" w:sz="0" w:space="0" w:color="000000"/>
+              <w:right w:val="none" w:sz="0" w:space="0" w:color="000000"/>
+            </w:tcBorders>
+            <w:shd w:val="clear" w:color="auto" w:fill="FFFFFF"/>
+            <w:tcMar>
+              <w:top w:w="0" w:type="dxa"/>
+              <w:bottom w:w="0" w:type="dxa"/>
+              <w:left w:w="0" w:type="dxa"/>
+              <w:right w:w="0" w:type="dxa"/>
+            </w:tcMar>
+            <w:vAlign w:val="center"/>
+          </w:tcPr>
+          <w:p>
+            <w:pPr>
+              <w:jc w:val="right"/>
+              <w:pBdr>
+                <w:bottom w:val="none" w:sz="0" w:space="0" w:color="000000"/>
+                <w:top w:val="none" w:sz="0" w:space="0" w:color="000000"/>
+                <w:left w:val="none" w:sz="0" w:space="0" w:color="000000"/>
+                <w:right w:val="none" w:sz="0" w:space="0" w:color="000000"/>
+              </w:pBdr>
+              <w:spacing w:after="100" w:before="100" w:line="240"/>
+              <w:ind w:left="100" w:right="100" w:firstLine="0" w:firstLineChars="0"/>
+              <w:rPr>
+                <w:rFonts w:ascii="Helvetica" w:hAnsi="Helvetica" w:eastAsia="Helvetica" w:cs="Helvetica"/>
+                <w:i w:val="false"/>
+                <w:b w:val="false"/>
+                <w:u w:val="none"/>
+                <w:strike w:val="false"/>
+                <w:sz w:val="22"/>
+                <w:szCs w:val="22"/>
+                <w:color w:val="000000"/>
+              </w:rPr>
+            </w:pPr>
+            <w:r xmlns:w="http://schemas.openxmlformats.org/wordprocessingml/2006/main" xmlns:wp="http://schemas.openxmlformats.org/drawingml/2006/wordprocessingDrawing" xmlns:r="http://schemas.openxmlformats.org/officeDocument/2006/relationships" xmlns:w14="http://schemas.microsoft.com/office/word/2010/wordml">
+              <w:rPr>
+                <w:rFonts w:ascii="Helvetica" w:hAnsi="Helvetica" w:eastAsia="Helvetica" w:cs="Helvetica"/>
+                <w:i w:val="false"/>
+                <w:b w:val="false"/>
+                <w:u w:val="none"/>
+                <w:strike w:val="false"/>
+                <w:sz w:val="22"/>
+                <w:szCs w:val="22"/>
+                <w:color w:val="000000"/>
+              </w:rPr>
+              <w:t xml:space="preserve">9,190.804</w:t>
+            </w:r>
+          </w:p>
+        </w:tc>
+        <w:tc>
+          <w:tcPr>
+            <w:tcBorders>
+              <w:bottom w:val="none" w:sz="0" w:space="0" w:color="000000"/>
+              <w:top w:val="none" w:sz="0" w:space="0" w:color="000000"/>
+              <w:left w:val="none" w:sz="0" w:space="0" w:color="000000"/>
+              <w:right w:val="none" w:sz="0" w:space="0" w:color="000000"/>
+            </w:tcBorders>
+            <w:shd w:val="clear" w:color="auto" w:fill="FFFFFF"/>
+            <w:tcMar>
+              <w:top w:w="0" w:type="dxa"/>
+              <w:bottom w:w="0" w:type="dxa"/>
+              <w:left w:w="0" w:type="dxa"/>
+              <w:right w:w="0" w:type="dxa"/>
+            </w:tcMar>
+            <w:vAlign w:val="center"/>
+          </w:tcPr>
+          <w:p>
+            <w:pPr>
+              <w:jc w:val="right"/>
+              <w:pBdr>
+                <w:bottom w:val="none" w:sz="0" w:space="0" w:color="000000"/>
+                <w:top w:val="none" w:sz="0" w:space="0" w:color="000000"/>
+                <w:left w:val="none" w:sz="0" w:space="0" w:color="000000"/>
+                <w:right w:val="none" w:sz="0" w:space="0" w:color="000000"/>
+              </w:pBdr>
+              <w:spacing w:after="100" w:before="100" w:line="240"/>
+              <w:ind w:left="100" w:right="100" w:firstLine="0" w:firstLineChars="0"/>
+              <w:rPr>
+                <w:rFonts w:ascii="Helvetica" w:hAnsi="Helvetica" w:eastAsia="Helvetica" w:cs="Helvetica"/>
+                <w:i w:val="false"/>
+                <w:b w:val="false"/>
+                <w:u w:val="none"/>
+                <w:strike w:val="false"/>
+                <w:sz w:val="22"/>
+                <w:szCs w:val="22"/>
+                <w:color w:val="000000"/>
+              </w:rPr>
+            </w:pPr>
+            <w:r xmlns:w="http://schemas.openxmlformats.org/wordprocessingml/2006/main" xmlns:wp="http://schemas.openxmlformats.org/drawingml/2006/wordprocessingDrawing" xmlns:r="http://schemas.openxmlformats.org/officeDocument/2006/relationships" xmlns:w14="http://schemas.microsoft.com/office/word/2010/wordml">
+              <w:rPr>
+                <w:rFonts w:ascii="Helvetica" w:hAnsi="Helvetica" w:eastAsia="Helvetica" w:cs="Helvetica"/>
+                <w:i w:val="false"/>
+                <w:b w:val="false"/>
+                <w:u w:val="none"/>
+                <w:strike w:val="false"/>
+                <w:sz w:val="22"/>
+                <w:szCs w:val="22"/>
+                <w:color w:val="000000"/>
+              </w:rPr>
+              <w:t xml:space="preserve">9</w:t>
+            </w:r>
+          </w:p>
+        </w:tc>
+        <w:tc>
+          <w:tcPr>
+            <w:tcBorders>
+              <w:bottom w:val="none" w:sz="0" w:space="0" w:color="000000"/>
+              <w:top w:val="none" w:sz="0" w:space="0" w:color="000000"/>
+              <w:left w:val="none" w:sz="0" w:space="0" w:color="000000"/>
+              <w:right w:val="none" w:sz="0" w:space="0" w:color="000000"/>
+            </w:tcBorders>
+            <w:shd w:val="clear" w:color="auto" w:fill="FFFFFF"/>
+            <w:tcMar>
+              <w:top w:w="0" w:type="dxa"/>
+              <w:bottom w:w="0" w:type="dxa"/>
+              <w:left w:w="0" w:type="dxa"/>
+              <w:right w:w="0" w:type="dxa"/>
+            </w:tcMar>
+            <w:vAlign w:val="center"/>
+          </w:tcPr>
+          <w:p>
+            <w:pPr>
+              <w:jc w:val="right"/>
+              <w:pBdr>
+                <w:bottom w:val="none" w:sz="0" w:space="0" w:color="000000"/>
+                <w:top w:val="none" w:sz="0" w:space="0" w:color="000000"/>
+                <w:left w:val="none" w:sz="0" w:space="0" w:color="000000"/>
+                <w:right w:val="none" w:sz="0" w:space="0" w:color="000000"/>
+              </w:pBdr>
+              <w:spacing w:after="100" w:before="100" w:line="240"/>
+              <w:ind w:left="100" w:right="100" w:firstLine="0" w:firstLineChars="0"/>
+              <w:rPr>
+                <w:rFonts w:ascii="Helvetica" w:hAnsi="Helvetica" w:eastAsia="Helvetica" w:cs="Helvetica"/>
+                <w:i w:val="false"/>
+                <w:b w:val="false"/>
+                <w:u w:val="none"/>
+                <w:strike w:val="false"/>
+                <w:sz w:val="22"/>
+                <w:szCs w:val="22"/>
+                <w:color w:val="000000"/>
+              </w:rPr>
+            </w:pPr>
+            <w:r xmlns:w="http://schemas.openxmlformats.org/wordprocessingml/2006/main" xmlns:wp="http://schemas.openxmlformats.org/drawingml/2006/wordprocessingDrawing" xmlns:r="http://schemas.openxmlformats.org/officeDocument/2006/relationships" xmlns:w14="http://schemas.microsoft.com/office/word/2010/wordml">
+              <w:rPr>
+                <w:rFonts w:ascii="Helvetica" w:hAnsi="Helvetica" w:eastAsia="Helvetica" w:cs="Helvetica"/>
+                <w:i w:val="false"/>
+                <w:b w:val="false"/>
+                <w:u w:val="none"/>
+                <w:strike w:val="false"/>
+                <w:sz w:val="22"/>
+                <w:szCs w:val="22"/>
+                <w:color w:val="000000"/>
+              </w:rPr>
+              <w:t xml:space="preserve">3,479.072</w:t>
+            </w:r>
+          </w:p>
+        </w:tc>
+        <w:tc>
+          <w:tcPr>
+            <w:tcBorders>
+              <w:bottom w:val="none" w:sz="0" w:space="0" w:color="000000"/>
+              <w:top w:val="none" w:sz="0" w:space="0" w:color="000000"/>
+              <w:left w:val="none" w:sz="0" w:space="0" w:color="000000"/>
+              <w:right w:val="none" w:sz="0" w:space="0" w:color="000000"/>
+            </w:tcBorders>
+            <w:shd w:val="clear" w:color="auto" w:fill="FFFFFF"/>
+            <w:tcMar>
+              <w:top w:w="0" w:type="dxa"/>
+              <w:bottom w:w="0" w:type="dxa"/>
+              <w:left w:w="0" w:type="dxa"/>
+              <w:right w:w="0" w:type="dxa"/>
+            </w:tcMar>
+            <w:vAlign w:val="center"/>
+          </w:tcPr>
+          <w:p>
+            <w:pPr>
+              <w:jc w:val="right"/>
+              <w:pBdr>
+                <w:bottom w:val="none" w:sz="0" w:space="0" w:color="000000"/>
+                <w:top w:val="none" w:sz="0" w:space="0" w:color="000000"/>
+                <w:left w:val="none" w:sz="0" w:space="0" w:color="000000"/>
+                <w:right w:val="none" w:sz="0" w:space="0" w:color="000000"/>
+              </w:pBdr>
+              <w:spacing w:after="100" w:before="100" w:line="240"/>
+              <w:ind w:left="100" w:right="100" w:firstLine="0" w:firstLineChars="0"/>
+              <w:rPr>
+                <w:rFonts w:ascii="Helvetica" w:hAnsi="Helvetica" w:eastAsia="Helvetica" w:cs="Helvetica"/>
+                <w:i w:val="false"/>
+                <w:b w:val="false"/>
+                <w:u w:val="none"/>
+                <w:strike w:val="false"/>
+                <w:sz w:val="22"/>
+                <w:szCs w:val="22"/>
+                <w:color w:val="000000"/>
+              </w:rPr>
+            </w:pPr>
+            <w:r xmlns:w="http://schemas.openxmlformats.org/wordprocessingml/2006/main" xmlns:wp="http://schemas.openxmlformats.org/drawingml/2006/wordprocessingDrawing" xmlns:r="http://schemas.openxmlformats.org/officeDocument/2006/relationships" xmlns:w14="http://schemas.microsoft.com/office/word/2010/wordml">
+              <w:rPr>
+                <w:rFonts w:ascii="Helvetica" w:hAnsi="Helvetica" w:eastAsia="Helvetica" w:cs="Helvetica"/>
+                <w:i w:val="false"/>
+                <w:b w:val="false"/>
+                <w:u w:val="none"/>
+                <w:strike w:val="false"/>
+                <w:sz w:val="22"/>
+                <w:szCs w:val="22"/>
+                <w:color w:val="000000"/>
+              </w:rPr>
+              <w:t xml:space="preserve">12</w:t>
+            </w:r>
+          </w:p>
+        </w:tc>
+      </w:tr>
+      <w:tr>
+        <w:trPr>
+          <w:trHeight w:val="614" w:hRule="auto"/>
+        </w:trPr>
+        body4
+        <w:tc>
+          <w:tcPr>
+            <w:tcBorders>
+              <w:bottom w:val="single" w:sz="12" w:space="0" w:color="666666"/>
+              <w:top w:val="none" w:sz="0" w:space="0" w:color="000000"/>
+              <w:left w:val="none" w:sz="0" w:space="0" w:color="000000"/>
+              <w:right w:val="none" w:sz="0" w:space="0" w:color="000000"/>
+            </w:tcBorders>
+            <w:shd w:val="clear" w:color="auto" w:fill="FFFFFF"/>
+            <w:tcMar>
+              <w:top w:w="0" w:type="dxa"/>
+              <w:bottom w:w="0" w:type="dxa"/>
+              <w:left w:w="0" w:type="dxa"/>
+              <w:right w:w="0" w:type="dxa"/>
+            </w:tcMar>
+            <w:vAlign w:val="center"/>
+          </w:tcPr>
+          <w:p>
+            <w:pPr>
+              <w:jc w:val="left"/>
+              <w:pBdr>
+                <w:bottom w:val="none" w:sz="0" w:space="0" w:color="000000"/>
+                <w:top w:val="none" w:sz="0" w:space="0" w:color="000000"/>
+                <w:left w:val="none" w:sz="0" w:space="0" w:color="000000"/>
+                <w:right w:val="none" w:sz="0" w:space="0" w:color="000000"/>
+              </w:pBdr>
+              <w:spacing w:after="100" w:before="100" w:line="240"/>
+              <w:ind w:left="100" w:right="100" w:firstLine="0" w:firstLineChars="0"/>
+              <w:rPr>
+                <w:rFonts w:ascii="Helvetica" w:hAnsi="Helvetica" w:eastAsia="Helvetica" w:cs="Helvetica"/>
+                <w:i w:val="false"/>
+                <w:b w:val="false"/>
+                <w:u w:val="none"/>
+                <w:strike w:val="false"/>
+                <w:sz w:val="22"/>
+                <w:szCs w:val="22"/>
+                <w:color w:val="000000"/>
+              </w:rPr>
+            </w:pPr>
+            <w:r xmlns:w="http://schemas.openxmlformats.org/wordprocessingml/2006/main" xmlns:wp="http://schemas.openxmlformats.org/drawingml/2006/wordprocessingDrawing" xmlns:r="http://schemas.openxmlformats.org/officeDocument/2006/relationships" xmlns:w14="http://schemas.microsoft.com/office/word/2010/wordml">
+              <w:rPr>
+                <w:rFonts w:ascii="Helvetica" w:hAnsi="Helvetica" w:eastAsia="Helvetica" w:cs="Helvetica"/>
+                <w:i w:val="false"/>
+                <w:b w:val="false"/>
+                <w:u w:val="none"/>
+                <w:strike w:val="false"/>
+                <w:sz w:val="22"/>
+                <w:szCs w:val="22"/>
+                <w:color w:val="000000"/>
+              </w:rPr>
+              <w:t xml:space="preserve">prior-solution-scenario_one_no_vaccination</w:t>
+            </w:r>
+          </w:p>
+        </w:tc>
+        <w:tc>
+          <w:tcPr>
+            <w:tcBorders>
+              <w:bottom w:val="single" w:sz="12" w:space="0" w:color="666666"/>
+              <w:top w:val="none" w:sz="0" w:space="0" w:color="000000"/>
+              <w:left w:val="none" w:sz="0" w:space="0" w:color="000000"/>
+              <w:right w:val="none" w:sz="0" w:space="0" w:color="000000"/>
+            </w:tcBorders>
+            <w:shd w:val="clear" w:color="auto" w:fill="FFFFFF"/>
+            <w:tcMar>
+              <w:top w:w="0" w:type="dxa"/>
+              <w:bottom w:w="0" w:type="dxa"/>
+              <w:left w:w="0" w:type="dxa"/>
+              <w:right w:w="0" w:type="dxa"/>
+            </w:tcMar>
+            <w:vAlign w:val="center"/>
+          </w:tcPr>
+          <w:p>
+            <w:pPr>
+              <w:jc w:val="right"/>
+              <w:pBdr>
+                <w:bottom w:val="none" w:sz="0" w:space="0" w:color="000000"/>
+                <w:top w:val="none" w:sz="0" w:space="0" w:color="000000"/>
+                <w:left w:val="none" w:sz="0" w:space="0" w:color="000000"/>
+                <w:right w:val="none" w:sz="0" w:space="0" w:color="000000"/>
+              </w:pBdr>
+              <w:spacing w:after="100" w:before="100" w:line="240"/>
+              <w:ind w:left="100" w:right="100" w:firstLine="0" w:firstLineChars="0"/>
+              <w:rPr>
+                <w:rFonts w:ascii="Helvetica" w:hAnsi="Helvetica" w:eastAsia="Helvetica" w:cs="Helvetica"/>
+                <w:i w:val="false"/>
+                <w:b w:val="false"/>
+                <w:u w:val="none"/>
+                <w:strike w:val="false"/>
+                <w:sz w:val="22"/>
+                <w:szCs w:val="22"/>
+                <w:color w:val="000000"/>
+              </w:rPr>
+            </w:pPr>
+            <w:r xmlns:w="http://schemas.openxmlformats.org/wordprocessingml/2006/main" xmlns:wp="http://schemas.openxmlformats.org/drawingml/2006/wordprocessingDrawing" xmlns:r="http://schemas.openxmlformats.org/officeDocument/2006/relationships" xmlns:w14="http://schemas.microsoft.com/office/word/2010/wordml">
+              <w:rPr>
+                <w:rFonts w:ascii="Helvetica" w:hAnsi="Helvetica" w:eastAsia="Helvetica" w:cs="Helvetica"/>
+                <w:i w:val="false"/>
+                <w:b w:val="false"/>
+                <w:u w:val="none"/>
+                <w:strike w:val="false"/>
+                <w:sz w:val="22"/>
+                <w:szCs w:val="22"/>
+                <w:color w:val="000000"/>
+              </w:rPr>
+              <w:t xml:space="preserve">12,444.377</w:t>
+            </w:r>
+          </w:p>
+        </w:tc>
+        <w:tc>
+          <w:tcPr>
+            <w:tcBorders>
+              <w:bottom w:val="single" w:sz="12" w:space="0" w:color="666666"/>
+              <w:top w:val="none" w:sz="0" w:space="0" w:color="000000"/>
+              <w:left w:val="none" w:sz="0" w:space="0" w:color="000000"/>
+              <w:right w:val="none" w:sz="0" w:space="0" w:color="000000"/>
+            </w:tcBorders>
+            <w:shd w:val="clear" w:color="auto" w:fill="FFFFFF"/>
+            <w:tcMar>
+              <w:top w:w="0" w:type="dxa"/>
+              <w:bottom w:w="0" w:type="dxa"/>
+              <w:left w:w="0" w:type="dxa"/>
+              <w:right w:w="0" w:type="dxa"/>
+            </w:tcMar>
+            <w:vAlign w:val="center"/>
+          </w:tcPr>
+          <w:p>
+            <w:pPr>
+              <w:jc w:val="right"/>
+              <w:pBdr>
+                <w:bottom w:val="none" w:sz="0" w:space="0" w:color="000000"/>
+                <w:top w:val="none" w:sz="0" w:space="0" w:color="000000"/>
+                <w:left w:val="none" w:sz="0" w:space="0" w:color="000000"/>
+                <w:right w:val="none" w:sz="0" w:space="0" w:color="000000"/>
+              </w:pBdr>
+              <w:spacing w:after="100" w:before="100" w:line="240"/>
+              <w:ind w:left="100" w:right="100" w:firstLine="0" w:firstLineChars="0"/>
+              <w:rPr>
+                <w:rFonts w:ascii="Helvetica" w:hAnsi="Helvetica" w:eastAsia="Helvetica" w:cs="Helvetica"/>
+                <w:i w:val="false"/>
+                <w:b w:val="false"/>
+                <w:u w:val="none"/>
+                <w:strike w:val="false"/>
+                <w:sz w:val="22"/>
+                <w:szCs w:val="22"/>
+                <w:color w:val="000000"/>
+              </w:rPr>
+            </w:pPr>
+            <w:r xmlns:w="http://schemas.openxmlformats.org/wordprocessingml/2006/main" xmlns:wp="http://schemas.openxmlformats.org/drawingml/2006/wordprocessingDrawing" xmlns:r="http://schemas.openxmlformats.org/officeDocument/2006/relationships" xmlns:w14="http://schemas.microsoft.com/office/word/2010/wordml">
+              <w:rPr>
+                <w:rFonts w:ascii="Helvetica" w:hAnsi="Helvetica" w:eastAsia="Helvetica" w:cs="Helvetica"/>
+                <w:i w:val="false"/>
+                <w:b w:val="false"/>
+                <w:u w:val="none"/>
+                <w:strike w:val="false"/>
+                <w:sz w:val="22"/>
+                <w:szCs w:val="22"/>
+                <w:color w:val="000000"/>
+              </w:rPr>
+              <w:t xml:space="preserve">8</w:t>
+            </w:r>
+          </w:p>
+        </w:tc>
+        <w:tc>
+          <w:tcPr>
+            <w:tcBorders>
+              <w:bottom w:val="single" w:sz="12" w:space="0" w:color="666666"/>
+              <w:top w:val="none" w:sz="0" w:space="0" w:color="000000"/>
+              <w:left w:val="none" w:sz="0" w:space="0" w:color="000000"/>
+              <w:right w:val="none" w:sz="0" w:space="0" w:color="000000"/>
+            </w:tcBorders>
+            <w:shd w:val="clear" w:color="auto" w:fill="FFFFFF"/>
+            <w:tcMar>
+              <w:top w:w="0" w:type="dxa"/>
+              <w:bottom w:w="0" w:type="dxa"/>
+              <w:left w:w="0" w:type="dxa"/>
+              <w:right w:w="0" w:type="dxa"/>
+            </w:tcMar>
+            <w:vAlign w:val="center"/>
+          </w:tcPr>
+          <w:p>
+            <w:pPr>
+              <w:jc w:val="right"/>
+              <w:pBdr>
+                <w:bottom w:val="none" w:sz="0" w:space="0" w:color="000000"/>
+                <w:top w:val="none" w:sz="0" w:space="0" w:color="000000"/>
+                <w:left w:val="none" w:sz="0" w:space="0" w:color="000000"/>
+                <w:right w:val="none" w:sz="0" w:space="0" w:color="000000"/>
+              </w:pBdr>
+              <w:spacing w:after="100" w:before="100" w:line="240"/>
+              <w:ind w:left="100" w:right="100" w:firstLine="0" w:firstLineChars="0"/>
+              <w:rPr>
+                <w:rFonts w:ascii="Helvetica" w:hAnsi="Helvetica" w:eastAsia="Helvetica" w:cs="Helvetica"/>
+                <w:i w:val="false"/>
+                <w:b w:val="false"/>
+                <w:u w:val="none"/>
+                <w:strike w:val="false"/>
+                <w:sz w:val="22"/>
+                <w:szCs w:val="22"/>
+                <w:color w:val="000000"/>
+              </w:rPr>
+            </w:pPr>
+            <w:r xmlns:w="http://schemas.openxmlformats.org/wordprocessingml/2006/main" xmlns:wp="http://schemas.openxmlformats.org/drawingml/2006/wordprocessingDrawing" xmlns:r="http://schemas.openxmlformats.org/officeDocument/2006/relationships" xmlns:w14="http://schemas.microsoft.com/office/word/2010/wordml">
+              <w:rPr>
+                <w:rFonts w:ascii="Helvetica" w:hAnsi="Helvetica" w:eastAsia="Helvetica" w:cs="Helvetica"/>
+                <w:i w:val="false"/>
+                <w:b w:val="false"/>
+                <w:u w:val="none"/>
+                <w:strike w:val="false"/>
+                <w:sz w:val="22"/>
+                <w:szCs w:val="22"/>
+                <w:color w:val="000000"/>
+              </w:rPr>
+              <w:t xml:space="preserve">5,819.774</w:t>
+            </w:r>
+          </w:p>
+        </w:tc>
+        <w:tc>
+          <w:tcPr>
+            <w:tcBorders>
+              <w:bottom w:val="single" w:sz="12" w:space="0" w:color="666666"/>
+              <w:top w:val="none" w:sz="0" w:space="0" w:color="000000"/>
+              <w:left w:val="none" w:sz="0" w:space="0" w:color="000000"/>
+              <w:right w:val="none" w:sz="0" w:space="0" w:color="000000"/>
+            </w:tcBorders>
+            <w:shd w:val="clear" w:color="auto" w:fill="FFFFFF"/>
+            <w:tcMar>
+              <w:top w:w="0" w:type="dxa"/>
+              <w:bottom w:w="0" w:type="dxa"/>
+              <w:left w:w="0" w:type="dxa"/>
+              <w:right w:w="0" w:type="dxa"/>
+            </w:tcMar>
+            <w:vAlign w:val="center"/>
+          </w:tcPr>
+          <w:p>
+            <w:pPr>
+              <w:jc w:val="right"/>
+              <w:pBdr>
+                <w:bottom w:val="none" w:sz="0" w:space="0" w:color="000000"/>
+                <w:top w:val="none" w:sz="0" w:space="0" w:color="000000"/>
+                <w:left w:val="none" w:sz="0" w:space="0" w:color="000000"/>
+                <w:right w:val="none" w:sz="0" w:space="0" w:color="000000"/>
+              </w:pBdr>
+              <w:spacing w:after="100" w:before="100" w:line="240"/>
+              <w:ind w:left="100" w:right="100" w:firstLine="0" w:firstLineChars="0"/>
+              <w:rPr>
+                <w:rFonts w:ascii="Helvetica" w:hAnsi="Helvetica" w:eastAsia="Helvetica" w:cs="Helvetica"/>
+                <w:i w:val="false"/>
+                <w:b w:val="false"/>
+                <w:u w:val="none"/>
+                <w:strike w:val="false"/>
+                <w:sz w:val="22"/>
+                <w:szCs w:val="22"/>
+                <w:color w:val="000000"/>
+              </w:rPr>
+            </w:pPr>
+            <w:r xmlns:w="http://schemas.openxmlformats.org/wordprocessingml/2006/main" xmlns:wp="http://schemas.openxmlformats.org/drawingml/2006/wordprocessingDrawing" xmlns:r="http://schemas.openxmlformats.org/officeDocument/2006/relationships" xmlns:w14="http://schemas.microsoft.com/office/word/2010/wordml">
+              <w:rPr>
+                <w:rFonts w:ascii="Helvetica" w:hAnsi="Helvetica" w:eastAsia="Helvetica" w:cs="Helvetica"/>
+                <w:i w:val="false"/>
+                <w:b w:val="false"/>
+                <w:u w:val="none"/>
+                <w:strike w:val="false"/>
+                <w:sz w:val="22"/>
+                <w:szCs w:val="22"/>
+                <w:color w:val="000000"/>
+              </w:rPr>
+              <w:t xml:space="preserve">11</w:t>
+            </w:r>
+          </w:p>
+        </w:tc>
+      </w:tr>
+    </w:tbl>
+    <w:p>
+      <w:pPr>
+        <w:pStyle w:val="FirstParagraph"/>
+      </w:pPr>
+      <w:r>
+        <w:drawing>
+          <wp:inline>
+            <wp:extent cx="5334000" cy="3048000"/>
+            <wp:effectExtent b="0" l="0" r="0" t="0"/>
+            <wp:docPr descr="" title="" id="25" name="Picture"/>
+            <a:graphic>
+              <a:graphicData uri="http://schemas.openxmlformats.org/drawingml/2006/picture">
+                <pic:pic>
+                  <pic:nvPicPr>
+                    <pic:cNvPr descr="bayes_flu_manuscript_files/figure-docx/plot-peak-values-1.png" id="26" name="Picture"/>
+                    <pic:cNvPicPr>
+                      <a:picLocks noChangeArrowheads="1" noChangeAspect="1"/>
+                    </pic:cNvPicPr>
+                  </pic:nvPicPr>
+                  <pic:blipFill>
+                    <a:blip r:embed="rId24"/>
+                    <a:stretch>
+                      <a:fillRect/>
+                    </a:stretch>
+                  </pic:blipFill>
+                  <pic:spPr bwMode="auto">
+                    <a:xfrm>
+                      <a:off x="0" y="0"/>
+                      <a:ext cx="5334000" cy="3048000"/>
+                    </a:xfrm>
+                    <a:prstGeom prst="rect">
+                      <a:avLst/>
+                    </a:prstGeom>
+                    <a:noFill/>
+                    <a:ln w="9525">
+                      <a:noFill/>
+                      <a:headEnd/>
+                      <a:tailEnd/>
+                    </a:ln>
+                  </pic:spPr>
+                </pic:pic>
+              </a:graphicData>
+            </a:graphic>
+          </wp:inline>
+        </w:drawing>
+      </w:r>
+    </w:p>
+    <w:bookmarkEnd w:id="27"/>
+    <w:bookmarkStart w:id="28" w:name="discussion"/>
+    <w:p>
+      <w:pPr>
+        <w:pStyle w:val="Heading2"/>
+      </w:pPr>
+      <w:r>
+        <w:t xml:space="preserve">Discussion</w:t>
+      </w:r>
+    </w:p>
+    <w:p>
+      <w:pPr>
+        <w:pStyle w:val="FirstParagraph"/>
+      </w:pPr>
+      <w:r>
+        <w:t xml:space="preserve">The scenario analysis illustrates the potential for vaccination and immune interference to modulate multi-strain influenza dynamics. Under low or absent vaccination, both strains can circulate concurrently, but increasing vaccine coverage reduces the amplitude of the first strain and delays or suppresses the second. This aligns with empirical observations of diminished Influenza B activity during seasons with strong vaccination uptake and cross-protective immunity. While the model simplifies several biological processes, it captures key features of influenza’s alternating dominance and highlights the importance of sustained vaccination coverage in preventing overlapping epidemics. Future work could extend this framework by incorporating waning immunity, age structure, and strain-specific vaccine efficacy to better reflect real-world heterogeneity.</w:t>
+      </w:r>
+    </w:p>
+    <w:bookmarkEnd w:id="28"/>
+    <w:bookmarkStart w:id="54" w:name="citations"/>
+    <w:p>
+      <w:pPr>
+        <w:pStyle w:val="Heading2"/>
+      </w:pPr>
+      <w:r>
         <w:t xml:space="preserve">Citations</w:t>
       </w:r>
     </w:p>
-    <w:bookmarkStart w:id="48" w:name="refs"/>
-    <w:bookmarkStart w:id="25" w:name="Xbbfc91cb8d9302e5d96646e5d525e79e5023094"/>
+    <w:bookmarkStart w:id="53" w:name="refs"/>
+    <w:bookmarkStart w:id="30" w:name="Xbbfc91cb8d9302e5d96646e5d525e79e5023094"/>
     <w:p>
       <w:pPr>
         <w:pStyle w:val="Bibliography"/>
@@ -5712,7 +8743,7 @@
       <w:r>
         <w:t xml:space="preserve"> </w:t>
       </w:r>
-      <w:hyperlink r:id="rId24">
+      <w:hyperlink r:id="rId29">
         <w:r>
           <w:rPr>
             <w:rStyle w:val="Hyperlink"/>
@@ -5724,8 +8755,8 @@
         <w:t xml:space="preserve">.</w:t>
       </w:r>
     </w:p>
-    <w:bookmarkEnd w:id="25"/>
-    <w:bookmarkStart w:id="26" w:name="ref-cdcCDCsGlobalInfluenza2024"/>
+    <w:bookmarkEnd w:id="30"/>
+    <w:bookmarkStart w:id="31" w:name="ref-cdcCDCsGlobalInfluenza2024"/>
     <w:p>
       <w:pPr>
         <w:pStyle w:val="Bibliography"/>
@@ -5771,8 +8802,8 @@
         <w:t xml:space="preserve">. https://www.cdc.gov/flu-global/about/index.html.</w:t>
       </w:r>
     </w:p>
-    <w:bookmarkEnd w:id="26"/>
-    <w:bookmarkStart w:id="27" w:name="ref-cdcInfluenzaActivityUnited2024"/>
+    <w:bookmarkEnd w:id="31"/>
+    <w:bookmarkStart w:id="32" w:name="ref-cdcInfluenzaActivityUnited2024"/>
     <w:p>
       <w:pPr>
         <w:pStyle w:val="Bibliography"/>
@@ -5857,8 +8888,8 @@
         <w:t xml:space="preserve">. https://www.cdc.gov/flu/whats-new/flu-summary-2023-2024.html.</w:t>
       </w:r>
     </w:p>
-    <w:bookmarkEnd w:id="27"/>
-    <w:bookmarkStart w:id="28" w:name="ref-cdcPeopleIncreasedRisk2025"/>
+    <w:bookmarkEnd w:id="32"/>
+    <w:bookmarkStart w:id="33" w:name="ref-cdcPeopleIncreasedRisk2025"/>
     <w:p>
       <w:pPr>
         <w:pStyle w:val="Bibliography"/>
@@ -5907,8 +8938,8 @@
         <w:t xml:space="preserve">. https://www.cdc.gov/flu/highrisk/index.htm.</w:t>
       </w:r>
     </w:p>
-    <w:bookmarkEnd w:id="28"/>
-    <w:bookmarkStart w:id="30" w:name="ref-colemanRiskFactorsSerious2018"/>
+    <w:bookmarkEnd w:id="33"/>
+    <w:bookmarkStart w:id="35" w:name="ref-colemanRiskFactorsSerious2018"/>
     <w:p>
       <w:pPr>
         <w:pStyle w:val="Bibliography"/>
@@ -5953,7 +8984,7 @@
       <w:r>
         <w:t xml:space="preserve"> </w:t>
       </w:r>
-      <w:hyperlink r:id="rId29">
+      <w:hyperlink r:id="rId34">
         <w:r>
           <w:rPr>
             <w:rStyle w:val="Hyperlink"/>
@@ -5965,8 +8996,8 @@
         <w:t xml:space="preserve">.</w:t>
       </w:r>
     </w:p>
-    <w:bookmarkEnd w:id="30"/>
-    <w:bookmarkStart w:id="32" w:name="ref-delriccioHowHasDisappearance2025"/>
+    <w:bookmarkEnd w:id="35"/>
+    <w:bookmarkStart w:id="37" w:name="ref-delriccioHowHasDisappearance2025"/>
     <w:p>
       <w:pPr>
         <w:pStyle w:val="Bibliography"/>
@@ -6089,7 +9120,7 @@
       <w:r>
         <w:t xml:space="preserve"> </w:t>
       </w:r>
-      <w:hyperlink r:id="rId31">
+      <w:hyperlink r:id="rId36">
         <w:r>
           <w:rPr>
             <w:rStyle w:val="Hyperlink"/>
@@ -6101,8 +9132,8 @@
         <w:t xml:space="preserve">.</w:t>
       </w:r>
     </w:p>
-    <w:bookmarkEnd w:id="32"/>
-    <w:bookmarkStart w:id="34" w:name="ref-laurieEvidenceViralInterference2018"/>
+    <w:bookmarkEnd w:id="37"/>
+    <w:bookmarkStart w:id="39" w:name="ref-laurieEvidenceViralInterference2018"/>
     <w:p>
       <w:pPr>
         <w:pStyle w:val="Bibliography"/>
@@ -6156,7 +9187,7 @@
       <w:r>
         <w:t xml:space="preserve"> </w:t>
       </w:r>
-      <w:hyperlink r:id="rId33">
+      <w:hyperlink r:id="rId38">
         <w:r>
           <w:rPr>
             <w:rStyle w:val="Hyperlink"/>
@@ -6168,8 +9199,8 @@
         <w:t xml:space="preserve">.</w:t>
       </w:r>
     </w:p>
-    <w:bookmarkEnd w:id="34"/>
-    <w:bookmarkStart w:id="36" w:name="ref-lazerParableGoogleFlu2014"/>
+    <w:bookmarkEnd w:id="39"/>
+    <w:bookmarkStart w:id="41" w:name="ref-lazerParableGoogleFlu2014"/>
     <w:p>
       <w:pPr>
         <w:pStyle w:val="Bibliography"/>
@@ -6244,7 +9275,7 @@
       <w:r>
         <w:t xml:space="preserve"> </w:t>
       </w:r>
-      <w:hyperlink r:id="rId35">
+      <w:hyperlink r:id="rId40">
         <w:r>
           <w:rPr>
             <w:rStyle w:val="Hyperlink"/>
@@ -6256,8 +9287,8 @@
         <w:t xml:space="preserve">.</w:t>
       </w:r>
     </w:p>
-    <w:bookmarkEnd w:id="36"/>
-    <w:bookmarkStart w:id="37" w:name="ref-liDYNAMICSSIRCEPIDEMIOLOGICAL"/>
+    <w:bookmarkEnd w:id="41"/>
+    <w:bookmarkStart w:id="42" w:name="ref-liDYNAMICSSIRCEPIDEMIOLOGICAL"/>
     <w:p>
       <w:pPr>
         <w:pStyle w:val="Bibliography"/>
@@ -6278,8 +9309,8 @@
         <w:t xml:space="preserve">.”</w:t>
       </w:r>
     </w:p>
-    <w:bookmarkEnd w:id="37"/>
-    <w:bookmarkStart w:id="38" w:name="ref-maxmenUrgentCDCData2025"/>
+    <w:bookmarkEnd w:id="42"/>
+    <w:bookmarkStart w:id="43" w:name="ref-maxmenUrgentCDCData2025"/>
     <w:p>
       <w:pPr>
         <w:pStyle w:val="Bibliography"/>
@@ -6364,8 +9395,8 @@
         <w:t xml:space="preserve">.</w:t>
       </w:r>
     </w:p>
-    <w:bookmarkEnd w:id="38"/>
-    <w:bookmarkStart w:id="40" w:name="ref-paleseWhyInfluenzaVirus2011"/>
+    <w:bookmarkEnd w:id="43"/>
+    <w:bookmarkStart w:id="45" w:name="ref-paleseWhyInfluenzaVirus2011"/>
     <w:p>
       <w:pPr>
         <w:pStyle w:val="Bibliography"/>
@@ -6416,7 +9447,7 @@
       <w:r>
         <w:t xml:space="preserve"> </w:t>
       </w:r>
-      <w:hyperlink r:id="rId39">
+      <w:hyperlink r:id="rId44">
         <w:r>
           <w:rPr>
             <w:rStyle w:val="Hyperlink"/>
@@ -6428,8 +9459,8 @@
         <w:t xml:space="preserve">.</w:t>
       </w:r>
     </w:p>
-    <w:bookmarkEnd w:id="40"/>
-    <w:bookmarkStart w:id="42" w:name="ref-putriEconomicBurdenSeasonal2018"/>
+    <w:bookmarkEnd w:id="45"/>
+    <w:bookmarkStart w:id="47" w:name="ref-putriEconomicBurdenSeasonal2018"/>
     <w:p>
       <w:pPr>
         <w:pStyle w:val="Bibliography"/>
@@ -6471,7 +9502,7 @@
       <w:r>
         <w:t xml:space="preserve"> </w:t>
       </w:r>
-      <w:hyperlink r:id="rId41">
+      <w:hyperlink r:id="rId46">
         <w:r>
           <w:rPr>
             <w:rStyle w:val="Hyperlink"/>
@@ -6483,8 +9514,8 @@
         <w:t xml:space="preserve">.</w:t>
       </w:r>
     </w:p>
-    <w:bookmarkEnd w:id="42"/>
-    <w:bookmarkStart w:id="44" w:name="X18f5674be8732f75b4b702b614d5c156dfe729c"/>
+    <w:bookmarkEnd w:id="47"/>
+    <w:bookmarkStart w:id="49" w:name="X18f5674be8732f75b4b702b614d5c156dfe729c"/>
     <w:p>
       <w:pPr>
         <w:pStyle w:val="Bibliography"/>
@@ -6526,7 +9557,7 @@
       <w:r>
         <w:t xml:space="preserve"> </w:t>
       </w:r>
-      <w:hyperlink r:id="rId43">
+      <w:hyperlink r:id="rId48">
         <w:r>
           <w:rPr>
             <w:rStyle w:val="Hyperlink"/>
@@ -6538,8 +9569,8 @@
         <w:t xml:space="preserve">.</w:t>
       </w:r>
     </w:p>
-    <w:bookmarkEnd w:id="44"/>
-    <w:bookmarkStart w:id="46" w:name="Xcdb3826acc5ae0038a6f769d1c06f9e956e52b6"/>
+    <w:bookmarkEnd w:id="49"/>
+    <w:bookmarkStart w:id="51" w:name="Xcdb3826acc5ae0038a6f769d1c06f9e956e52b6"/>
     <w:p>
       <w:pPr>
         <w:pStyle w:val="Bibliography"/>
@@ -6650,7 +9681,7 @@
       <w:r>
         <w:t xml:space="preserve"> </w:t>
       </w:r>
-      <w:hyperlink r:id="rId45">
+      <w:hyperlink r:id="rId50">
         <w:r>
           <w:rPr>
             <w:rStyle w:val="Hyperlink"/>
@@ -6662,8 +9693,8 @@
         <w:t xml:space="preserve">.</w:t>
       </w:r>
     </w:p>
-    <w:bookmarkEnd w:id="46"/>
-    <w:bookmarkStart w:id="47" w:name="ref-WhyCDCSupports2023"/>
+    <w:bookmarkEnd w:id="51"/>
+    <w:bookmarkStart w:id="52" w:name="ref-WhyCDCSupports2023"/>
     <w:p>
       <w:pPr>
         <w:pStyle w:val="Bibliography"/>
@@ -6696,9 +9727,9 @@
         <w:t xml:space="preserve">2023. https://archive.cdc.gov/www_cdc_gov/flu/weekly/flusight/why-flu-forecasting.htm.</w:t>
       </w:r>
     </w:p>
-    <w:bookmarkEnd w:id="47"/>
-    <w:bookmarkEnd w:id="48"/>
-    <w:bookmarkEnd w:id="49"/>
+    <w:bookmarkEnd w:id="52"/>
+    <w:bookmarkEnd w:id="53"/>
+    <w:bookmarkEnd w:id="54"/>
     <w:sectPr>
       <w:footnotePr>
         <w:numRestart w:val="eachSect"/>

</xml_diff>